<commit_message>
continue on w/ wk 3 in coursera duke stats w/ r - linear regression again
</commit_message>
<xml_diff>
--- a/Stats/Coursera/DukeStatsWithR/Course3_Regression/week3_MultLinReg/wk3_MultLinReg.docx
+++ b/Stats/Coursera/DukeStatsWithR/Course3_Regression/week3_MultLinReg/wk3_MultLinReg.docx
@@ -444,15 +444,7 @@
         <w:sym w:font="Wingdings" w:char="F0E0"/>
       </w:r>
       <w:r>
-        <w:t xml:space="preserve"> data set = </w:t>
-      </w:r>
-      <w:proofErr w:type="spellStart"/>
-      <w:r>
-        <w:t>allbacks</w:t>
-      </w:r>
-      <w:proofErr w:type="spellEnd"/>
-      <w:r>
-        <w:t>,</w:t>
+        <w:t xml:space="preserve"> data set = allbacks,</w:t>
       </w:r>
     </w:p>
     <w:p>
@@ -492,47 +484,7 @@
           <w:sz w:val="20"/>
           <w:szCs w:val="20"/>
         </w:rPr>
-        <w:t xml:space="preserve">&gt; model1 &lt;- </w:t>
-      </w:r>
-      <w:proofErr w:type="gramStart"/>
-      <w:r>
-        <w:rPr>
-          <w:rFonts w:ascii="Lucida Console" w:eastAsia="Times New Roman" w:hAnsi="Lucida Console" w:cs="Courier New"/>
-          <w:color w:val="FF79C6"/>
-          <w:sz w:val="20"/>
-          <w:szCs w:val="20"/>
-        </w:rPr>
-        <w:t>lm(</w:t>
-      </w:r>
-      <w:proofErr w:type="gramEnd"/>
-      <w:r>
-        <w:rPr>
-          <w:rFonts w:ascii="Lucida Console" w:eastAsia="Times New Roman" w:hAnsi="Lucida Console" w:cs="Courier New"/>
-          <w:color w:val="FF79C6"/>
-          <w:sz w:val="20"/>
-          <w:szCs w:val="20"/>
-        </w:rPr>
-        <w:t xml:space="preserve">weight ~ volume + cover, data = </w:t>
-      </w:r>
-      <w:proofErr w:type="spellStart"/>
-      <w:r>
-        <w:rPr>
-          <w:rFonts w:ascii="Lucida Console" w:eastAsia="Times New Roman" w:hAnsi="Lucida Console" w:cs="Courier New"/>
-          <w:color w:val="FF79C6"/>
-          <w:sz w:val="20"/>
-          <w:szCs w:val="20"/>
-        </w:rPr>
-        <w:t>allbacks</w:t>
-      </w:r>
-      <w:proofErr w:type="spellEnd"/>
-      <w:r>
-        <w:rPr>
-          <w:rFonts w:ascii="Lucida Console" w:eastAsia="Times New Roman" w:hAnsi="Lucida Console" w:cs="Courier New"/>
-          <w:color w:val="FF79C6"/>
-          <w:sz w:val="20"/>
-          <w:szCs w:val="20"/>
-        </w:rPr>
-        <w:t>)</w:t>
+        <w:t>&gt; model1 &lt;- lm(weight ~ volume + cover, data = allbacks)</w:t>
       </w:r>
     </w:p>
     <w:p>
@@ -648,7 +600,6 @@
           <w:bdr w:val="none" w:sz="0" w:space="0" w:color="auto" w:frame="1"/>
         </w:rPr>
       </w:pPr>
-      <w:proofErr w:type="gramStart"/>
       <w:r>
         <w:rPr>
           <w:rFonts w:ascii="Lucida Console" w:eastAsia="Times New Roman" w:hAnsi="Lucida Console" w:cs="Courier New"/>
@@ -657,40 +608,7 @@
           <w:szCs w:val="20"/>
           <w:bdr w:val="none" w:sz="0" w:space="0" w:color="auto" w:frame="1"/>
         </w:rPr>
-        <w:t>lm(</w:t>
-      </w:r>
-      <w:proofErr w:type="gramEnd"/>
-      <w:r>
-        <w:rPr>
-          <w:rFonts w:ascii="Lucida Console" w:eastAsia="Times New Roman" w:hAnsi="Lucida Console" w:cs="Courier New"/>
-          <w:color w:val="F8F8F2"/>
-          <w:sz w:val="20"/>
-          <w:szCs w:val="20"/>
-          <w:bdr w:val="none" w:sz="0" w:space="0" w:color="auto" w:frame="1"/>
-        </w:rPr>
-        <w:t xml:space="preserve">formula = weight ~ volume + cover, data = </w:t>
-      </w:r>
-      <w:proofErr w:type="spellStart"/>
-      <w:r>
-        <w:rPr>
-          <w:rFonts w:ascii="Lucida Console" w:eastAsia="Times New Roman" w:hAnsi="Lucida Console" w:cs="Courier New"/>
-          <w:color w:val="F8F8F2"/>
-          <w:sz w:val="20"/>
-          <w:szCs w:val="20"/>
-          <w:bdr w:val="none" w:sz="0" w:space="0" w:color="auto" w:frame="1"/>
-        </w:rPr>
-        <w:t>allbacks</w:t>
-      </w:r>
-      <w:proofErr w:type="spellEnd"/>
-      <w:r>
-        <w:rPr>
-          <w:rFonts w:ascii="Lucida Console" w:eastAsia="Times New Roman" w:hAnsi="Lucida Console" w:cs="Courier New"/>
-          <w:color w:val="F8F8F2"/>
-          <w:sz w:val="20"/>
-          <w:szCs w:val="20"/>
-          <w:bdr w:val="none" w:sz="0" w:space="0" w:color="auto" w:frame="1"/>
-        </w:rPr>
-        <w:t>)</w:t>
+        <w:t>lm(formula = weight ~ volume + cover, data = allbacks)</w:t>
       </w:r>
     </w:p>
     <w:p>
@@ -806,29 +724,7 @@
           <w:szCs w:val="20"/>
           <w:bdr w:val="none" w:sz="0" w:space="0" w:color="auto" w:frame="1"/>
         </w:rPr>
-        <w:t xml:space="preserve">    Min      </w:t>
-      </w:r>
-      <w:proofErr w:type="gramStart"/>
-      <w:r>
-        <w:rPr>
-          <w:rFonts w:ascii="Lucida Console" w:eastAsia="Times New Roman" w:hAnsi="Lucida Console" w:cs="Courier New"/>
-          <w:color w:val="F8F8F2"/>
-          <w:sz w:val="20"/>
-          <w:szCs w:val="20"/>
-          <w:bdr w:val="none" w:sz="0" w:space="0" w:color="auto" w:frame="1"/>
-        </w:rPr>
-        <w:t>1Q  Median</w:t>
-      </w:r>
-      <w:proofErr w:type="gramEnd"/>
-      <w:r>
-        <w:rPr>
-          <w:rFonts w:ascii="Lucida Console" w:eastAsia="Times New Roman" w:hAnsi="Lucida Console" w:cs="Courier New"/>
-          <w:color w:val="F8F8F2"/>
-          <w:sz w:val="20"/>
-          <w:szCs w:val="20"/>
-          <w:bdr w:val="none" w:sz="0" w:space="0" w:color="auto" w:frame="1"/>
-        </w:rPr>
-        <w:t xml:space="preserve">      3Q     Max </w:t>
+        <w:t xml:space="preserve">    Min      1Q  Median      3Q     Max </w:t>
       </w:r>
     </w:p>
     <w:p>
@@ -870,29 +766,7 @@
           <w:szCs w:val="20"/>
           <w:bdr w:val="none" w:sz="0" w:space="0" w:color="auto" w:frame="1"/>
         </w:rPr>
-        <w:t>-</w:t>
-      </w:r>
-      <w:proofErr w:type="gramStart"/>
-      <w:r>
-        <w:rPr>
-          <w:rFonts w:ascii="Lucida Console" w:eastAsia="Times New Roman" w:hAnsi="Lucida Console" w:cs="Courier New"/>
-          <w:color w:val="F8F8F2"/>
-          <w:sz w:val="20"/>
-          <w:szCs w:val="20"/>
-          <w:bdr w:val="none" w:sz="0" w:space="0" w:color="auto" w:frame="1"/>
-        </w:rPr>
-        <w:t>110.10  -</w:t>
-      </w:r>
-      <w:proofErr w:type="gramEnd"/>
-      <w:r>
-        <w:rPr>
-          <w:rFonts w:ascii="Lucida Console" w:eastAsia="Times New Roman" w:hAnsi="Lucida Console" w:cs="Courier New"/>
-          <w:color w:val="F8F8F2"/>
-          <w:sz w:val="20"/>
-          <w:szCs w:val="20"/>
-          <w:bdr w:val="none" w:sz="0" w:space="0" w:color="auto" w:frame="1"/>
-        </w:rPr>
-        <w:t xml:space="preserve">32.32  -16.10   28.93  210.95 </w:t>
+        <w:t xml:space="preserve">-110.10  -32.32  -16.10   28.93  210.95 </w:t>
       </w:r>
     </w:p>
     <w:p>
@@ -1008,29 +882,7 @@
           <w:szCs w:val="20"/>
           <w:bdr w:val="none" w:sz="0" w:space="0" w:color="auto" w:frame="1"/>
         </w:rPr>
-        <w:t xml:space="preserve">              Estimate Std. Error t value </w:t>
-      </w:r>
-      <w:proofErr w:type="spellStart"/>
-      <w:r>
-        <w:rPr>
-          <w:rFonts w:ascii="Lucida Console" w:eastAsia="Times New Roman" w:hAnsi="Lucida Console" w:cs="Courier New"/>
-          <w:color w:val="F8F8F2"/>
-          <w:sz w:val="20"/>
-          <w:szCs w:val="20"/>
-          <w:bdr w:val="none" w:sz="0" w:space="0" w:color="auto" w:frame="1"/>
-        </w:rPr>
-        <w:t>Pr</w:t>
-      </w:r>
-      <w:proofErr w:type="spellEnd"/>
-      <w:r>
-        <w:rPr>
-          <w:rFonts w:ascii="Lucida Console" w:eastAsia="Times New Roman" w:hAnsi="Lucida Console" w:cs="Courier New"/>
-          <w:color w:val="F8F8F2"/>
-          <w:sz w:val="20"/>
-          <w:szCs w:val="20"/>
-          <w:bdr w:val="none" w:sz="0" w:space="0" w:color="auto" w:frame="1"/>
-        </w:rPr>
-        <w:t xml:space="preserve">(&gt;|t|)    </w:t>
+        <w:t xml:space="preserve">              Estimate Std. Error t value Pr(&gt;|t|)    </w:t>
       </w:r>
     </w:p>
     <w:p>
@@ -1106,7 +958,6 @@
           <w:bdr w:val="none" w:sz="0" w:space="0" w:color="auto" w:frame="1"/>
         </w:rPr>
       </w:pPr>
-      <w:proofErr w:type="gramStart"/>
       <w:r>
         <w:rPr>
           <w:rFonts w:ascii="Lucida Console" w:eastAsia="Times New Roman" w:hAnsi="Lucida Console" w:cs="Courier New"/>
@@ -1115,18 +966,7 @@
           <w:szCs w:val="20"/>
           <w:bdr w:val="none" w:sz="0" w:space="0" w:color="auto" w:frame="1"/>
         </w:rPr>
-        <w:t>volume</w:t>
-      </w:r>
-      <w:proofErr w:type="gramEnd"/>
-      <w:r>
-        <w:rPr>
-          <w:rFonts w:ascii="Lucida Console" w:eastAsia="Times New Roman" w:hAnsi="Lucida Console" w:cs="Courier New"/>
-          <w:color w:val="F8F8F2"/>
-          <w:sz w:val="20"/>
-          <w:szCs w:val="20"/>
-          <w:bdr w:val="none" w:sz="0" w:space="0" w:color="auto" w:frame="1"/>
-        </w:rPr>
-        <w:t xml:space="preserve">         0.71795    0.06153  11.669  6.6e-08 ***</w:t>
+        <w:t>volume         0.71795    0.06153  11.669  6.6e-08 ***</w:t>
       </w:r>
     </w:p>
     <w:p>
@@ -1160,8 +1000,6 @@
           <w:bdr w:val="none" w:sz="0" w:space="0" w:color="auto" w:frame="1"/>
         </w:rPr>
       </w:pPr>
-      <w:proofErr w:type="spellStart"/>
-      <w:proofErr w:type="gramStart"/>
       <w:r>
         <w:rPr>
           <w:rFonts w:ascii="Lucida Console" w:eastAsia="Times New Roman" w:hAnsi="Lucida Console" w:cs="Courier New"/>
@@ -1170,19 +1008,7 @@
           <w:szCs w:val="20"/>
           <w:bdr w:val="none" w:sz="0" w:space="0" w:color="auto" w:frame="1"/>
         </w:rPr>
-        <w:t>coverpb</w:t>
-      </w:r>
-      <w:proofErr w:type="spellEnd"/>
-      <w:proofErr w:type="gramEnd"/>
-      <w:r>
-        <w:rPr>
-          <w:rFonts w:ascii="Lucida Console" w:eastAsia="Times New Roman" w:hAnsi="Lucida Console" w:cs="Courier New"/>
-          <w:color w:val="F8F8F2"/>
-          <w:sz w:val="20"/>
-          <w:szCs w:val="20"/>
-          <w:bdr w:val="none" w:sz="0" w:space="0" w:color="auto" w:frame="1"/>
-        </w:rPr>
-        <w:t xml:space="preserve">     -184.04727   40.49420  -4.545 0.000672 ***</w:t>
+        <w:t>coverpb     -184.04727   40.49420  -4.545 0.000672 ***</w:t>
       </w:r>
     </w:p>
     <w:p>
@@ -1351,29 +1177,7 @@
           <w:szCs w:val="20"/>
           <w:bdr w:val="none" w:sz="0" w:space="0" w:color="auto" w:frame="1"/>
         </w:rPr>
-        <w:t>F-statistic: 76.73 on 2 and 12 DF</w:t>
-      </w:r>
-      <w:proofErr w:type="gramStart"/>
-      <w:r>
-        <w:rPr>
-          <w:rFonts w:ascii="Lucida Console" w:eastAsia="Times New Roman" w:hAnsi="Lucida Console" w:cs="Courier New"/>
-          <w:color w:val="F8F8F2"/>
-          <w:sz w:val="20"/>
-          <w:szCs w:val="20"/>
-          <w:bdr w:val="none" w:sz="0" w:space="0" w:color="auto" w:frame="1"/>
-        </w:rPr>
-        <w:t>,  p</w:t>
-      </w:r>
-      <w:proofErr w:type="gramEnd"/>
-      <w:r>
-        <w:rPr>
-          <w:rFonts w:ascii="Lucida Console" w:eastAsia="Times New Roman" w:hAnsi="Lucida Console" w:cs="Courier New"/>
-          <w:color w:val="F8F8F2"/>
-          <w:sz w:val="20"/>
-          <w:szCs w:val="20"/>
-          <w:bdr w:val="none" w:sz="0" w:space="0" w:color="auto" w:frame="1"/>
-        </w:rPr>
-        <w:t>-value: 1.455e-07</w:t>
+        <w:t>F-statistic: 76.73 on 2 and 12 DF,  p-value: 1.455e-07</w:t>
       </w:r>
     </w:p>
     <w:p>
@@ -2342,47 +2146,7 @@
           <w:sz w:val="20"/>
           <w:szCs w:val="20"/>
         </w:rPr>
-        <w:t xml:space="preserve">&gt; </w:t>
-      </w:r>
-      <w:proofErr w:type="spellStart"/>
-      <w:r>
-        <w:rPr>
-          <w:rFonts w:ascii="Lucida Console" w:eastAsia="Times New Roman" w:hAnsi="Lucida Console" w:cs="Courier New"/>
-          <w:color w:val="FF79C6"/>
-          <w:sz w:val="20"/>
-          <w:szCs w:val="20"/>
-        </w:rPr>
-        <w:t>non_reference_</w:t>
-      </w:r>
-      <w:proofErr w:type="gramStart"/>
-      <w:r>
-        <w:rPr>
-          <w:rFonts w:ascii="Lucida Console" w:eastAsia="Times New Roman" w:hAnsi="Lucida Console" w:cs="Courier New"/>
-          <w:color w:val="FF79C6"/>
-          <w:sz w:val="20"/>
-          <w:szCs w:val="20"/>
-        </w:rPr>
-        <w:t>model</w:t>
-      </w:r>
-      <w:proofErr w:type="spellEnd"/>
-      <w:r>
-        <w:rPr>
-          <w:rFonts w:ascii="Lucida Console" w:eastAsia="Times New Roman" w:hAnsi="Lucida Console" w:cs="Courier New"/>
-          <w:color w:val="FF79C6"/>
-          <w:sz w:val="20"/>
-          <w:szCs w:val="20"/>
-        </w:rPr>
-        <w:t>(</w:t>
-      </w:r>
-      <w:proofErr w:type="gramEnd"/>
-      <w:r>
-        <w:rPr>
-          <w:rFonts w:ascii="Lucida Console" w:eastAsia="Times New Roman" w:hAnsi="Lucida Console" w:cs="Courier New"/>
-          <w:color w:val="FF79C6"/>
-          <w:sz w:val="20"/>
-          <w:szCs w:val="20"/>
-        </w:rPr>
-        <w:t>600)</w:t>
+        <w:t>&gt; non_reference_model(600)</w:t>
       </w:r>
     </w:p>
     <w:p>
@@ -2988,29 +2752,7 @@
           <w:szCs w:val="20"/>
           <w:bdr w:val="none" w:sz="0" w:space="0" w:color="auto" w:frame="1"/>
         </w:rPr>
-        <w:t xml:space="preserve">    Min      </w:t>
-      </w:r>
-      <w:proofErr w:type="gramStart"/>
-      <w:r>
-        <w:rPr>
-          <w:rFonts w:ascii="Lucida Console" w:eastAsia="Times New Roman" w:hAnsi="Lucida Console" w:cs="Courier New"/>
-          <w:color w:val="DEDEDE"/>
-          <w:sz w:val="20"/>
-          <w:szCs w:val="20"/>
-          <w:bdr w:val="none" w:sz="0" w:space="0" w:color="auto" w:frame="1"/>
-        </w:rPr>
-        <w:t>1Q  Median</w:t>
-      </w:r>
-      <w:proofErr w:type="gramEnd"/>
-      <w:r>
-        <w:rPr>
-          <w:rFonts w:ascii="Lucida Console" w:eastAsia="Times New Roman" w:hAnsi="Lucida Console" w:cs="Courier New"/>
-          <w:color w:val="DEDEDE"/>
-          <w:sz w:val="20"/>
-          <w:szCs w:val="20"/>
-          <w:bdr w:val="none" w:sz="0" w:space="0" w:color="auto" w:frame="1"/>
-        </w:rPr>
-        <w:t xml:space="preserve">      3Q     Max </w:t>
+        <w:t xml:space="preserve">    Min      1Q  Median      3Q     Max </w:t>
       </w:r>
     </w:p>
     <w:p>
@@ -3052,29 +2794,7 @@
           <w:szCs w:val="20"/>
           <w:bdr w:val="none" w:sz="0" w:space="0" w:color="auto" w:frame="1"/>
         </w:rPr>
-        <w:t>-5.7537 -1.8252 -</w:t>
-      </w:r>
-      <w:proofErr w:type="gramStart"/>
-      <w:r>
-        <w:rPr>
-          <w:rFonts w:ascii="Lucida Console" w:eastAsia="Times New Roman" w:hAnsi="Lucida Console" w:cs="Courier New"/>
-          <w:color w:val="DEDEDE"/>
-          <w:sz w:val="20"/>
-          <w:szCs w:val="20"/>
-          <w:bdr w:val="none" w:sz="0" w:space="0" w:color="auto" w:frame="1"/>
-        </w:rPr>
-        <w:t>0.0375  1.5565</w:t>
-      </w:r>
-      <w:proofErr w:type="gramEnd"/>
-      <w:r>
-        <w:rPr>
-          <w:rFonts w:ascii="Lucida Console" w:eastAsia="Times New Roman" w:hAnsi="Lucida Console" w:cs="Courier New"/>
-          <w:color w:val="DEDEDE"/>
-          <w:sz w:val="20"/>
-          <w:szCs w:val="20"/>
-          <w:bdr w:val="none" w:sz="0" w:space="0" w:color="auto" w:frame="1"/>
-        </w:rPr>
-        <w:t xml:space="preserve">  6.3285 </w:t>
+        <w:t xml:space="preserve">-5.7537 -1.8252 -0.0375  1.5565  6.3285 </w:t>
       </w:r>
     </w:p>
     <w:p>
@@ -3190,29 +2910,7 @@
           <w:szCs w:val="20"/>
           <w:bdr w:val="none" w:sz="0" w:space="0" w:color="auto" w:frame="1"/>
         </w:rPr>
-        <w:t xml:space="preserve">             Estimate Std. Error t value </w:t>
-      </w:r>
-      <w:proofErr w:type="spellStart"/>
-      <w:r>
-        <w:rPr>
-          <w:rFonts w:ascii="Lucida Console" w:eastAsia="Times New Roman" w:hAnsi="Lucida Console" w:cs="Courier New"/>
-          <w:color w:val="DEDEDE"/>
-          <w:sz w:val="20"/>
-          <w:szCs w:val="20"/>
-          <w:bdr w:val="none" w:sz="0" w:space="0" w:color="auto" w:frame="1"/>
-        </w:rPr>
-        <w:t>Pr</w:t>
-      </w:r>
-      <w:proofErr w:type="spellEnd"/>
-      <w:r>
-        <w:rPr>
-          <w:rFonts w:ascii="Lucida Console" w:eastAsia="Times New Roman" w:hAnsi="Lucida Console" w:cs="Courier New"/>
-          <w:color w:val="DEDEDE"/>
-          <w:sz w:val="20"/>
-          <w:szCs w:val="20"/>
-          <w:bdr w:val="none" w:sz="0" w:space="0" w:color="auto" w:frame="1"/>
-        </w:rPr>
-        <w:t xml:space="preserve">(&gt;|t|)    </w:t>
+        <w:t xml:space="preserve">             Estimate Std. Error t value Pr(&gt;|t|)    </w:t>
       </w:r>
     </w:p>
     <w:p>
@@ -3254,29 +2952,7 @@
           <w:szCs w:val="20"/>
           <w:bdr w:val="none" w:sz="0" w:space="0" w:color="auto" w:frame="1"/>
         </w:rPr>
-        <w:t xml:space="preserve">(Intercept)    3.3094     1.8970   1.745   </w:t>
-      </w:r>
-      <w:proofErr w:type="gramStart"/>
-      <w:r>
-        <w:rPr>
-          <w:rFonts w:ascii="Lucida Console" w:eastAsia="Times New Roman" w:hAnsi="Lucida Console" w:cs="Courier New"/>
-          <w:color w:val="DEDEDE"/>
-          <w:sz w:val="20"/>
-          <w:szCs w:val="20"/>
-          <w:bdr w:val="none" w:sz="0" w:space="0" w:color="auto" w:frame="1"/>
-        </w:rPr>
-        <w:t>0.0873 .</w:t>
-      </w:r>
-      <w:proofErr w:type="gramEnd"/>
-      <w:r>
-        <w:rPr>
-          <w:rFonts w:ascii="Lucida Console" w:eastAsia="Times New Roman" w:hAnsi="Lucida Console" w:cs="Courier New"/>
-          <w:color w:val="DEDEDE"/>
-          <w:sz w:val="20"/>
-          <w:szCs w:val="20"/>
-          <w:bdr w:val="none" w:sz="0" w:space="0" w:color="auto" w:frame="1"/>
-        </w:rPr>
-        <w:t xml:space="preserve">  </w:t>
+        <w:t xml:space="preserve">(Intercept)    3.3094     1.8970   1.745   0.0873 .  </w:t>
       </w:r>
     </w:p>
     <w:p>
@@ -3313,7 +2989,6 @@
           <w:bdr w:val="none" w:sz="0" w:space="0" w:color="auto" w:frame="1"/>
         </w:rPr>
       </w:pPr>
-      <w:proofErr w:type="spellStart"/>
       <w:r>
         <w:rPr>
           <w:rFonts w:ascii="Lucida Console" w:eastAsia="Times New Roman" w:hAnsi="Lucida Console" w:cs="Courier New"/>
@@ -3322,18 +2997,7 @@
           <w:szCs w:val="20"/>
           <w:bdr w:val="none" w:sz="0" w:space="0" w:color="auto" w:frame="1"/>
         </w:rPr>
-        <w:t>female_house</w:t>
-      </w:r>
-      <w:proofErr w:type="spellEnd"/>
-      <w:r>
-        <w:rPr>
-          <w:rFonts w:ascii="Lucida Console" w:eastAsia="Times New Roman" w:hAnsi="Lucida Console" w:cs="Courier New"/>
-          <w:color w:val="DEDEDE"/>
-          <w:sz w:val="20"/>
-          <w:szCs w:val="20"/>
-          <w:bdr w:val="none" w:sz="0" w:space="0" w:color="auto" w:frame="1"/>
-        </w:rPr>
-        <w:t xml:space="preserve">   0.6911     0.1599   4.322 7.53e-05 ***</w:t>
+        <w:t>female_house   0.6911     0.1599   4.322 7.53e-05 ***</w:t>
       </w:r>
     </w:p>
     <w:p>
@@ -3501,29 +3165,7 @@
           <w:szCs w:val="20"/>
           <w:bdr w:val="none" w:sz="0" w:space="0" w:color="auto" w:frame="1"/>
         </w:rPr>
-        <w:t>F-statistic: 18.68 on 1 and 49 DF</w:t>
-      </w:r>
-      <w:proofErr w:type="gramStart"/>
-      <w:r>
-        <w:rPr>
-          <w:rFonts w:ascii="Lucida Console" w:eastAsia="Times New Roman" w:hAnsi="Lucida Console" w:cs="Courier New"/>
-          <w:color w:val="DEDEDE"/>
-          <w:sz w:val="20"/>
-          <w:szCs w:val="20"/>
-          <w:bdr w:val="none" w:sz="0" w:space="0" w:color="auto" w:frame="1"/>
-        </w:rPr>
-        <w:t>,  p</w:t>
-      </w:r>
-      <w:proofErr w:type="gramEnd"/>
-      <w:r>
-        <w:rPr>
-          <w:rFonts w:ascii="Lucida Console" w:eastAsia="Times New Roman" w:hAnsi="Lucida Console" w:cs="Courier New"/>
-          <w:color w:val="DEDEDE"/>
-          <w:sz w:val="20"/>
-          <w:szCs w:val="20"/>
-          <w:bdr w:val="none" w:sz="0" w:space="0" w:color="auto" w:frame="1"/>
-        </w:rPr>
-        <w:t>-value: 7.534e-05</w:t>
+        <w:t>F-statistic: 18.68 on 1 and 49 DF,  p-value: 7.534e-05</w:t>
       </w:r>
     </w:p>
     <w:p>
@@ -3728,71 +3370,7 @@
           <w:rFonts w:ascii="Lucida Console" w:hAnsi="Lucida Console"/>
           <w:color w:val="DEDEDE"/>
         </w:rPr>
-        <w:t xml:space="preserve">             </w:t>
-      </w:r>
-      <w:proofErr w:type="spellStart"/>
-      <w:r>
-        <w:rPr>
-          <w:rFonts w:ascii="Lucida Console" w:hAnsi="Lucida Console"/>
-          <w:color w:val="DEDEDE"/>
-        </w:rPr>
-        <w:t>Df</w:t>
-      </w:r>
-      <w:proofErr w:type="spellEnd"/>
-      <w:r>
-        <w:rPr>
-          <w:rFonts w:ascii="Lucida Console" w:hAnsi="Lucida Console"/>
-          <w:color w:val="DEDEDE"/>
-        </w:rPr>
-        <w:t xml:space="preserve"> Sum </w:t>
-      </w:r>
-      <w:proofErr w:type="spellStart"/>
-      <w:r>
-        <w:rPr>
-          <w:rFonts w:ascii="Lucida Console" w:hAnsi="Lucida Console"/>
-          <w:color w:val="DEDEDE"/>
-        </w:rPr>
-        <w:t>Sq</w:t>
-      </w:r>
-      <w:proofErr w:type="spellEnd"/>
-      <w:r>
-        <w:rPr>
-          <w:rFonts w:ascii="Lucida Console" w:hAnsi="Lucida Console"/>
-          <w:color w:val="DEDEDE"/>
-        </w:rPr>
-        <w:t xml:space="preserve"> Mean </w:t>
-      </w:r>
-      <w:proofErr w:type="spellStart"/>
-      <w:r>
-        <w:rPr>
-          <w:rFonts w:ascii="Lucida Console" w:hAnsi="Lucida Console"/>
-          <w:color w:val="DEDEDE"/>
-        </w:rPr>
-        <w:t>Sq</w:t>
-      </w:r>
-      <w:proofErr w:type="spellEnd"/>
-      <w:r>
-        <w:rPr>
-          <w:rFonts w:ascii="Lucida Console" w:hAnsi="Lucida Console"/>
-          <w:color w:val="DEDEDE"/>
-        </w:rPr>
-        <w:t xml:space="preserve"> F value    </w:t>
-      </w:r>
-      <w:proofErr w:type="spellStart"/>
-      <w:r>
-        <w:rPr>
-          <w:rFonts w:ascii="Lucida Console" w:hAnsi="Lucida Console"/>
-          <w:color w:val="DEDEDE"/>
-        </w:rPr>
-        <w:t>Pr</w:t>
-      </w:r>
-      <w:proofErr w:type="spellEnd"/>
-      <w:r>
-        <w:rPr>
-          <w:rFonts w:ascii="Lucida Console" w:hAnsi="Lucida Console"/>
-          <w:color w:val="DEDEDE"/>
-        </w:rPr>
-        <w:t xml:space="preserve">(&gt;F)    </w:t>
+        <w:t xml:space="preserve">             Df Sum Sq Mean Sq F value    Pr(&gt;F)    </w:t>
       </w:r>
     </w:p>
     <w:p>
@@ -3805,37 +3383,12 @@
           <w:color w:val="DEDEDE"/>
         </w:rPr>
       </w:pPr>
-      <w:proofErr w:type="spellStart"/>
       <w:r>
         <w:rPr>
           <w:rFonts w:ascii="Lucida Console" w:hAnsi="Lucida Console"/>
           <w:color w:val="DEDEDE"/>
         </w:rPr>
-        <w:t>female_</w:t>
-      </w:r>
-      <w:proofErr w:type="gramStart"/>
-      <w:r>
-        <w:rPr>
-          <w:rFonts w:ascii="Lucida Console" w:hAnsi="Lucida Console"/>
-          <w:color w:val="DEDEDE"/>
-        </w:rPr>
-        <w:t>house</w:t>
-      </w:r>
-      <w:proofErr w:type="spellEnd"/>
-      <w:r>
-        <w:rPr>
-          <w:rFonts w:ascii="Lucida Console" w:hAnsi="Lucida Console"/>
-          <w:color w:val="DEDEDE"/>
-        </w:rPr>
-        <w:t xml:space="preserve">  1</w:t>
-      </w:r>
-      <w:proofErr w:type="gramEnd"/>
-      <w:r>
-        <w:rPr>
-          <w:rFonts w:ascii="Lucida Console" w:hAnsi="Lucida Console"/>
-          <w:color w:val="DEDEDE"/>
-        </w:rPr>
-        <w:t xml:space="preserve"> 132.57 132.568  18.683 7.534e-05 ***</w:t>
+        <w:t>female_house  1 132.57 132.568  18.683 7.534e-05 ***</w:t>
       </w:r>
     </w:p>
     <w:p>
@@ -4223,27 +3776,7 @@
           <w:sz w:val="20"/>
           <w:szCs w:val="20"/>
         </w:rPr>
-        <w:t xml:space="preserve">    Min      </w:t>
-      </w:r>
-      <w:proofErr w:type="gramStart"/>
-      <w:r>
-        <w:rPr>
-          <w:rFonts w:ascii="Lucida Console" w:eastAsia="Times New Roman" w:hAnsi="Lucida Console" w:cs="Courier New"/>
-          <w:color w:val="DEDEDE"/>
-          <w:sz w:val="20"/>
-          <w:szCs w:val="20"/>
-        </w:rPr>
-        <w:t>1Q  Median</w:t>
-      </w:r>
-      <w:proofErr w:type="gramEnd"/>
-      <w:r>
-        <w:rPr>
-          <w:rFonts w:ascii="Lucida Console" w:eastAsia="Times New Roman" w:hAnsi="Lucida Console" w:cs="Courier New"/>
-          <w:color w:val="DEDEDE"/>
-          <w:sz w:val="20"/>
-          <w:szCs w:val="20"/>
-        </w:rPr>
-        <w:t xml:space="preserve">      3Q     Max </w:t>
+        <w:t xml:space="preserve">    Min      1Q  Median      3Q     Max </w:t>
       </w:r>
     </w:p>
     <w:p>
@@ -4282,27 +3815,7 @@
           <w:sz w:val="20"/>
           <w:szCs w:val="20"/>
         </w:rPr>
-        <w:t>-5.5245 -1.8526 -</w:t>
-      </w:r>
-      <w:proofErr w:type="gramStart"/>
-      <w:r>
-        <w:rPr>
-          <w:rFonts w:ascii="Lucida Console" w:eastAsia="Times New Roman" w:hAnsi="Lucida Console" w:cs="Courier New"/>
-          <w:color w:val="DEDEDE"/>
-          <w:sz w:val="20"/>
-          <w:szCs w:val="20"/>
-        </w:rPr>
-        <w:t>0.0381  1.3770</w:t>
-      </w:r>
-      <w:proofErr w:type="gramEnd"/>
-      <w:r>
-        <w:rPr>
-          <w:rFonts w:ascii="Lucida Console" w:eastAsia="Times New Roman" w:hAnsi="Lucida Console" w:cs="Courier New"/>
-          <w:color w:val="DEDEDE"/>
-          <w:sz w:val="20"/>
-          <w:szCs w:val="20"/>
-        </w:rPr>
-        <w:t xml:space="preserve">  6.2689 </w:t>
+        <w:t xml:space="preserve">-5.5245 -1.8526 -0.0381  1.3770  6.2689 </w:t>
       </w:r>
     </w:p>
     <w:p>
@@ -4411,27 +3924,7 @@
           <w:sz w:val="20"/>
           <w:szCs w:val="20"/>
         </w:rPr>
-        <w:t xml:space="preserve">             Estimate Std. Error t value </w:t>
-      </w:r>
-      <w:proofErr w:type="spellStart"/>
-      <w:r>
-        <w:rPr>
-          <w:rFonts w:ascii="Lucida Console" w:eastAsia="Times New Roman" w:hAnsi="Lucida Console" w:cs="Courier New"/>
-          <w:color w:val="DEDEDE"/>
-          <w:sz w:val="20"/>
-          <w:szCs w:val="20"/>
-        </w:rPr>
-        <w:t>Pr</w:t>
-      </w:r>
-      <w:proofErr w:type="spellEnd"/>
-      <w:r>
-        <w:rPr>
-          <w:rFonts w:ascii="Lucida Console" w:eastAsia="Times New Roman" w:hAnsi="Lucida Console" w:cs="Courier New"/>
-          <w:color w:val="DEDEDE"/>
-          <w:sz w:val="20"/>
-          <w:szCs w:val="20"/>
-        </w:rPr>
-        <w:t xml:space="preserve">(&gt;|t|)    </w:t>
+        <w:t xml:space="preserve">             Estimate Std. Error t value Pr(&gt;|t|)    </w:t>
       </w:r>
     </w:p>
     <w:p>
@@ -4470,27 +3963,7 @@
           <w:sz w:val="20"/>
           <w:szCs w:val="20"/>
         </w:rPr>
-        <w:t xml:space="preserve">(Intercept)  -2.57894    </w:t>
-      </w:r>
-      <w:proofErr w:type="gramStart"/>
-      <w:r>
-        <w:rPr>
-          <w:rFonts w:ascii="Lucida Console" w:eastAsia="Times New Roman" w:hAnsi="Lucida Console" w:cs="Courier New"/>
-          <w:color w:val="DEDEDE"/>
-          <w:sz w:val="20"/>
-          <w:szCs w:val="20"/>
-        </w:rPr>
-        <w:t>5.78491  -</w:t>
-      </w:r>
-      <w:proofErr w:type="gramEnd"/>
-      <w:r>
-        <w:rPr>
-          <w:rFonts w:ascii="Lucida Console" w:eastAsia="Times New Roman" w:hAnsi="Lucida Console" w:cs="Courier New"/>
-          <w:color w:val="DEDEDE"/>
-          <w:sz w:val="20"/>
-          <w:szCs w:val="20"/>
-        </w:rPr>
-        <w:t xml:space="preserve">0.446 0.657743    </w:t>
+        <w:t xml:space="preserve">(Intercept)  -2.57894    5.78491  -0.446 0.657743    </w:t>
       </w:r>
     </w:p>
     <w:p>
@@ -4522,7 +3995,6 @@
           <w:szCs w:val="20"/>
         </w:rPr>
       </w:pPr>
-      <w:proofErr w:type="spellStart"/>
       <w:r>
         <w:rPr>
           <w:rFonts w:ascii="Lucida Console" w:eastAsia="Times New Roman" w:hAnsi="Lucida Console" w:cs="Courier New"/>
@@ -4530,37 +4002,7 @@
           <w:sz w:val="20"/>
           <w:szCs w:val="20"/>
         </w:rPr>
-        <w:t>female_</w:t>
-      </w:r>
-      <w:proofErr w:type="gramStart"/>
-      <w:r>
-        <w:rPr>
-          <w:rFonts w:ascii="Lucida Console" w:eastAsia="Times New Roman" w:hAnsi="Lucida Console" w:cs="Courier New"/>
-          <w:color w:val="DEDEDE"/>
-          <w:sz w:val="20"/>
-          <w:szCs w:val="20"/>
-        </w:rPr>
-        <w:t>house</w:t>
-      </w:r>
-      <w:proofErr w:type="spellEnd"/>
-      <w:r>
-        <w:rPr>
-          <w:rFonts w:ascii="Lucida Console" w:eastAsia="Times New Roman" w:hAnsi="Lucida Console" w:cs="Courier New"/>
-          <w:color w:val="DEDEDE"/>
-          <w:sz w:val="20"/>
-          <w:szCs w:val="20"/>
-        </w:rPr>
-        <w:t xml:space="preserve">  0.88689</w:t>
-      </w:r>
-      <w:proofErr w:type="gramEnd"/>
-      <w:r>
-        <w:rPr>
-          <w:rFonts w:ascii="Lucida Console" w:eastAsia="Times New Roman" w:hAnsi="Lucida Console" w:cs="Courier New"/>
-          <w:color w:val="DEDEDE"/>
-          <w:sz w:val="20"/>
-          <w:szCs w:val="20"/>
-        </w:rPr>
-        <w:t xml:space="preserve">    0.24191   3.666 0.000615 ***</w:t>
+        <w:t>female_house  0.88689    0.24191   3.666 0.000615 ***</w:t>
       </w:r>
     </w:p>
     <w:p>
@@ -4756,27 +4198,7 @@
           <w:sz w:val="20"/>
           <w:szCs w:val="20"/>
         </w:rPr>
-        <w:t>F-statistic: 9.953 on 2 and 48 DF</w:t>
-      </w:r>
-      <w:proofErr w:type="gramStart"/>
-      <w:r>
-        <w:rPr>
-          <w:rFonts w:ascii="Lucida Console" w:eastAsia="Times New Roman" w:hAnsi="Lucida Console" w:cs="Courier New"/>
-          <w:color w:val="DEDEDE"/>
-          <w:sz w:val="20"/>
-          <w:szCs w:val="20"/>
-        </w:rPr>
-        <w:t>,  p</w:t>
-      </w:r>
-      <w:proofErr w:type="gramEnd"/>
-      <w:r>
-        <w:rPr>
-          <w:rFonts w:ascii="Lucida Console" w:eastAsia="Times New Roman" w:hAnsi="Lucida Console" w:cs="Courier New"/>
-          <w:color w:val="DEDEDE"/>
-          <w:sz w:val="20"/>
-          <w:szCs w:val="20"/>
-        </w:rPr>
-        <w:t>-value: 0.0002422</w:t>
+        <w:t>F-statistic: 9.953 on 2 and 48 DF,  p-value: 0.0002422</w:t>
       </w:r>
     </w:p>
     <w:p>
@@ -4852,71 +4274,7 @@
           <w:rFonts w:ascii="Lucida Console" w:hAnsi="Lucida Console"/>
           <w:color w:val="DEDEDE"/>
         </w:rPr>
-        <w:t xml:space="preserve">             </w:t>
-      </w:r>
-      <w:proofErr w:type="spellStart"/>
-      <w:r>
-        <w:rPr>
-          <w:rFonts w:ascii="Lucida Console" w:hAnsi="Lucida Console"/>
-          <w:color w:val="DEDEDE"/>
-        </w:rPr>
-        <w:t>Df</w:t>
-      </w:r>
-      <w:proofErr w:type="spellEnd"/>
-      <w:r>
-        <w:rPr>
-          <w:rFonts w:ascii="Lucida Console" w:hAnsi="Lucida Console"/>
-          <w:color w:val="DEDEDE"/>
-        </w:rPr>
-        <w:t xml:space="preserve"> Sum </w:t>
-      </w:r>
-      <w:proofErr w:type="spellStart"/>
-      <w:r>
-        <w:rPr>
-          <w:rFonts w:ascii="Lucida Console" w:hAnsi="Lucida Console"/>
-          <w:color w:val="DEDEDE"/>
-        </w:rPr>
-        <w:t>Sq</w:t>
-      </w:r>
-      <w:proofErr w:type="spellEnd"/>
-      <w:r>
-        <w:rPr>
-          <w:rFonts w:ascii="Lucida Console" w:hAnsi="Lucida Console"/>
-          <w:color w:val="DEDEDE"/>
-        </w:rPr>
-        <w:t xml:space="preserve"> Mean </w:t>
-      </w:r>
-      <w:proofErr w:type="spellStart"/>
-      <w:r>
-        <w:rPr>
-          <w:rFonts w:ascii="Lucida Console" w:hAnsi="Lucida Console"/>
-          <w:color w:val="DEDEDE"/>
-        </w:rPr>
-        <w:t>Sq</w:t>
-      </w:r>
-      <w:proofErr w:type="spellEnd"/>
-      <w:r>
-        <w:rPr>
-          <w:rFonts w:ascii="Lucida Console" w:hAnsi="Lucida Console"/>
-          <w:color w:val="DEDEDE"/>
-        </w:rPr>
-        <w:t xml:space="preserve"> F value    </w:t>
-      </w:r>
-      <w:proofErr w:type="spellStart"/>
-      <w:r>
-        <w:rPr>
-          <w:rFonts w:ascii="Lucida Console" w:hAnsi="Lucida Console"/>
-          <w:color w:val="DEDEDE"/>
-        </w:rPr>
-        <w:t>Pr</w:t>
-      </w:r>
-      <w:proofErr w:type="spellEnd"/>
-      <w:r>
-        <w:rPr>
-          <w:rFonts w:ascii="Lucida Console" w:hAnsi="Lucida Console"/>
-          <w:color w:val="DEDEDE"/>
-        </w:rPr>
-        <w:t xml:space="preserve">(&gt;F)    </w:t>
+        <w:t xml:space="preserve">             Df Sum Sq Mean Sq F value    Pr(&gt;F)    </w:t>
       </w:r>
     </w:p>
     <w:p>
@@ -4929,37 +4287,12 @@
           <w:color w:val="DEDEDE"/>
         </w:rPr>
       </w:pPr>
-      <w:proofErr w:type="spellStart"/>
       <w:r>
         <w:rPr>
           <w:rFonts w:ascii="Lucida Console" w:hAnsi="Lucida Console"/>
           <w:color w:val="DEDEDE"/>
         </w:rPr>
-        <w:t>female_</w:t>
-      </w:r>
-      <w:proofErr w:type="gramStart"/>
-      <w:r>
-        <w:rPr>
-          <w:rFonts w:ascii="Lucida Console" w:hAnsi="Lucida Console"/>
-          <w:color w:val="DEDEDE"/>
-        </w:rPr>
-        <w:t>house</w:t>
-      </w:r>
-      <w:proofErr w:type="spellEnd"/>
-      <w:r>
-        <w:rPr>
-          <w:rFonts w:ascii="Lucida Console" w:hAnsi="Lucida Console"/>
-          <w:color w:val="DEDEDE"/>
-        </w:rPr>
-        <w:t xml:space="preserve">  1</w:t>
-      </w:r>
-      <w:proofErr w:type="gramEnd"/>
-      <w:r>
-        <w:rPr>
-          <w:rFonts w:ascii="Lucida Console" w:hAnsi="Lucida Console"/>
-          <w:color w:val="DEDEDE"/>
-        </w:rPr>
-        <w:t xml:space="preserve"> 132.57 132.568 18.7447 7.562e-05 ***</w:t>
+        <w:t>female_house  1 132.57 132.568 18.7447 7.562e-05 ***</w:t>
       </w:r>
     </w:p>
     <w:p>
@@ -4972,21 +4305,12 @@
           <w:color w:val="DEDEDE"/>
         </w:rPr>
       </w:pPr>
-      <w:proofErr w:type="gramStart"/>
       <w:r>
         <w:rPr>
           <w:rFonts w:ascii="Lucida Console" w:hAnsi="Lucida Console"/>
           <w:color w:val="DEDEDE"/>
         </w:rPr>
-        <w:t>white</w:t>
-      </w:r>
-      <w:proofErr w:type="gramEnd"/>
-      <w:r>
-        <w:rPr>
-          <w:rFonts w:ascii="Lucida Console" w:hAnsi="Lucida Console"/>
-          <w:color w:val="DEDEDE"/>
-        </w:rPr>
-        <w:t xml:space="preserve">         1   8.21   8.207  1.1605    0.2868    </w:t>
+        <w:t xml:space="preserve">white         1   8.21   8.207  1.1605    0.2868    </w:t>
       </w:r>
     </w:p>
     <w:p>
@@ -5746,23 +5070,13 @@
         </w:rPr>
         <w:t xml:space="preserve">&gt; </w:t>
       </w:r>
-      <w:proofErr w:type="spellStart"/>
       <w:r>
         <w:rPr>
           <w:rStyle w:val="gnkrckgcmrb"/>
           <w:rFonts w:ascii="Lucida Console" w:hAnsi="Lucida Console"/>
           <w:color w:val="C397D8"/>
         </w:rPr>
-        <w:t>sse</w:t>
-      </w:r>
-      <w:proofErr w:type="spellEnd"/>
-      <w:r>
-        <w:rPr>
-          <w:rStyle w:val="gnkrckgcmrb"/>
-          <w:rFonts w:ascii="Lucida Console" w:hAnsi="Lucida Console"/>
-          <w:color w:val="C397D8"/>
-        </w:rPr>
-        <w:t xml:space="preserve"> &lt;- 339.74</w:t>
+        <w:t>sse &lt;- 339.74</w:t>
       </w:r>
     </w:p>
     <w:p>
@@ -5785,25 +5099,13 @@
         </w:rPr>
         <w:t xml:space="preserve">&gt; </w:t>
       </w:r>
-      <w:proofErr w:type="spellStart"/>
-      <w:proofErr w:type="gramStart"/>
       <w:r>
         <w:rPr>
           <w:rStyle w:val="gnkrckgcmrb"/>
           <w:rFonts w:ascii="Lucida Console" w:hAnsi="Lucida Console"/>
           <w:color w:val="C397D8"/>
         </w:rPr>
-        <w:t>sst</w:t>
-      </w:r>
-      <w:proofErr w:type="spellEnd"/>
-      <w:proofErr w:type="gramEnd"/>
-      <w:r>
-        <w:rPr>
-          <w:rStyle w:val="gnkrckgcmrb"/>
-          <w:rFonts w:ascii="Lucida Console" w:hAnsi="Lucida Console"/>
-          <w:color w:val="C397D8"/>
-        </w:rPr>
-        <w:t xml:space="preserve"> &lt;- sum(132.57,8.21,339.47)</w:t>
+        <w:t>sst &lt;- sum(132.57,8.21,339.47)</w:t>
       </w:r>
     </w:p>
     <w:p>
@@ -5890,61 +5192,7 @@
           <w:rFonts w:ascii="Lucida Console" w:hAnsi="Lucida Console"/>
           <w:color w:val="C397D8"/>
         </w:rPr>
-        <w:t>(adjR2 &lt;- 1 - ((</w:t>
-      </w:r>
-      <w:proofErr w:type="spellStart"/>
-      <w:r>
-        <w:rPr>
-          <w:rStyle w:val="gnkrckgcmrb"/>
-          <w:rFonts w:ascii="Lucida Console" w:hAnsi="Lucida Console"/>
-          <w:color w:val="C397D8"/>
-        </w:rPr>
-        <w:t>sse</w:t>
-      </w:r>
-      <w:proofErr w:type="spellEnd"/>
-      <w:r>
-        <w:rPr>
-          <w:rStyle w:val="gnkrckgcmrb"/>
-          <w:rFonts w:ascii="Lucida Console" w:hAnsi="Lucida Console"/>
-          <w:color w:val="C397D8"/>
-        </w:rPr>
-        <w:t>/</w:t>
-      </w:r>
-      <w:proofErr w:type="spellStart"/>
-      <w:r>
-        <w:rPr>
-          <w:rStyle w:val="gnkrckgcmrb"/>
-          <w:rFonts w:ascii="Lucida Console" w:hAnsi="Lucida Console"/>
-          <w:color w:val="C397D8"/>
-        </w:rPr>
-        <w:t>sst</w:t>
-      </w:r>
-      <w:proofErr w:type="spellEnd"/>
-      <w:r>
-        <w:rPr>
-          <w:rStyle w:val="gnkrckgcmrb"/>
-          <w:rFonts w:ascii="Lucida Console" w:hAnsi="Lucida Console"/>
-          <w:color w:val="C397D8"/>
-        </w:rPr>
-        <w:t>)*((n-1)</w:t>
-      </w:r>
-      <w:proofErr w:type="gramStart"/>
-      <w:r>
-        <w:rPr>
-          <w:rStyle w:val="gnkrckgcmrb"/>
-          <w:rFonts w:ascii="Lucida Console" w:hAnsi="Lucida Console"/>
-          <w:color w:val="C397D8"/>
-        </w:rPr>
-        <w:t>/(</w:t>
-      </w:r>
-      <w:proofErr w:type="gramEnd"/>
-      <w:r>
-        <w:rPr>
-          <w:rStyle w:val="gnkrckgcmrb"/>
-          <w:rFonts w:ascii="Lucida Console" w:hAnsi="Lucida Console"/>
-          <w:color w:val="C397D8"/>
-        </w:rPr>
-        <w:t>n-k-1))))</w:t>
+        <w:t>(adjR2 &lt;- 1 - ((sse/sst)*((n-1)/(n-k-1))))</w:t>
       </w:r>
     </w:p>
     <w:p>
@@ -5996,13 +5244,8 @@
       <w:r>
         <w:t xml:space="preserve">so </w:t>
       </w:r>
-      <w:proofErr w:type="spellStart"/>
-      <w:r>
-        <w:t>its</w:t>
-      </w:r>
-      <w:proofErr w:type="spellEnd"/>
-      <w:r>
-        <w:t xml:space="preserve"> </w:t>
+      <w:r>
+        <w:t xml:space="preserve">its </w:t>
       </w:r>
       <w:r>
         <w:t>only 26%</w:t>
@@ -7296,23 +6539,7 @@
           <w:rFonts w:ascii="Lucida Console" w:hAnsi="Lucida Console"/>
           <w:color w:val="DEDEDE"/>
         </w:rPr>
-        <w:t xml:space="preserve">    Min      </w:t>
-      </w:r>
-      <w:proofErr w:type="gramStart"/>
-      <w:r>
-        <w:rPr>
-          <w:rFonts w:ascii="Lucida Console" w:hAnsi="Lucida Console"/>
-          <w:color w:val="DEDEDE"/>
-        </w:rPr>
-        <w:t>1Q  Median</w:t>
-      </w:r>
-      <w:proofErr w:type="gramEnd"/>
-      <w:r>
-        <w:rPr>
-          <w:rFonts w:ascii="Lucida Console" w:hAnsi="Lucida Console"/>
-          <w:color w:val="DEDEDE"/>
-        </w:rPr>
-        <w:t xml:space="preserve">      3Q     Max </w:t>
+        <w:t xml:space="preserve">    Min      1Q  Median      3Q     Max </w:t>
       </w:r>
     </w:p>
     <w:p>
@@ -7330,23 +6557,7 @@
           <w:rFonts w:ascii="Lucida Console" w:hAnsi="Lucida Console"/>
           <w:color w:val="DEDEDE"/>
         </w:rPr>
-        <w:t xml:space="preserve">-54.045 -12.918   </w:t>
-      </w:r>
-      <w:proofErr w:type="gramStart"/>
-      <w:r>
-        <w:rPr>
-          <w:rFonts w:ascii="Lucida Console" w:hAnsi="Lucida Console"/>
-          <w:color w:val="DEDEDE"/>
-        </w:rPr>
-        <w:t>1.992  11.563</w:t>
-      </w:r>
-      <w:proofErr w:type="gramEnd"/>
-      <w:r>
-        <w:rPr>
-          <w:rFonts w:ascii="Lucida Console" w:hAnsi="Lucida Console"/>
-          <w:color w:val="DEDEDE"/>
-        </w:rPr>
-        <w:t xml:space="preserve">  49.267 </w:t>
+        <w:t xml:space="preserve">-54.045 -12.918   1.992  11.563  49.267 </w:t>
       </w:r>
     </w:p>
     <w:p>
@@ -7393,23 +6604,7 @@
           <w:rFonts w:ascii="Lucida Console" w:hAnsi="Lucida Console"/>
           <w:color w:val="DEDEDE"/>
         </w:rPr>
-        <w:t xml:space="preserve">            Estimate Std. Error t value </w:t>
-      </w:r>
-      <w:proofErr w:type="spellStart"/>
-      <w:r>
-        <w:rPr>
-          <w:rFonts w:ascii="Lucida Console" w:hAnsi="Lucida Console"/>
-          <w:color w:val="DEDEDE"/>
-        </w:rPr>
-        <w:t>Pr</w:t>
-      </w:r>
-      <w:proofErr w:type="spellEnd"/>
-      <w:r>
-        <w:rPr>
-          <w:rFonts w:ascii="Lucida Console" w:hAnsi="Lucida Console"/>
-          <w:color w:val="DEDEDE"/>
-        </w:rPr>
-        <w:t xml:space="preserve">(&gt;|t|)    </w:t>
+        <w:t xml:space="preserve">            Estimate Std. Error t value Pr(&gt;|t|)    </w:t>
       </w:r>
     </w:p>
     <w:p>
@@ -7440,21 +6635,12 @@
           <w:color w:val="DEDEDE"/>
         </w:rPr>
       </w:pPr>
-      <w:proofErr w:type="spellStart"/>
       <w:r>
         <w:rPr>
           <w:rFonts w:ascii="Lucida Console" w:hAnsi="Lucida Console"/>
           <w:color w:val="DEDEDE"/>
         </w:rPr>
-        <w:t>mom_hsyes</w:t>
-      </w:r>
-      <w:proofErr w:type="spellEnd"/>
-      <w:r>
-        <w:rPr>
-          <w:rFonts w:ascii="Lucida Console" w:hAnsi="Lucida Console"/>
-          <w:color w:val="DEDEDE"/>
-        </w:rPr>
-        <w:t xml:space="preserve">    5.09482    2.31450   2.201   0.0282 *  </w:t>
+        <w:t xml:space="preserve">mom_hsyes    5.09482    2.31450   2.201   0.0282 *  </w:t>
       </w:r>
     </w:p>
     <w:p>
@@ -7467,21 +6653,12 @@
           <w:color w:val="DEDEDE"/>
         </w:rPr>
       </w:pPr>
-      <w:proofErr w:type="spellStart"/>
       <w:r>
         <w:rPr>
           <w:rFonts w:ascii="Lucida Console" w:hAnsi="Lucida Console"/>
           <w:color w:val="DEDEDE"/>
         </w:rPr>
-        <w:t>mom_iq</w:t>
-      </w:r>
-      <w:proofErr w:type="spellEnd"/>
-      <w:r>
-        <w:rPr>
-          <w:rFonts w:ascii="Lucida Console" w:hAnsi="Lucida Console"/>
-          <w:color w:val="DEDEDE"/>
-        </w:rPr>
-        <w:t xml:space="preserve">       0.56147    0.06064   9.259   &lt;2e-16 ***</w:t>
+        <w:t>mom_iq       0.56147    0.06064   9.259   &lt;2e-16 ***</w:t>
       </w:r>
     </w:p>
     <w:p>
@@ -7494,37 +6671,12 @@
           <w:color w:val="DEDEDE"/>
         </w:rPr>
       </w:pPr>
-      <w:proofErr w:type="spellStart"/>
       <w:r>
         <w:rPr>
           <w:rFonts w:ascii="Lucida Console" w:hAnsi="Lucida Console"/>
           <w:color w:val="DEDEDE"/>
         </w:rPr>
-        <w:t>mom_</w:t>
-      </w:r>
-      <w:proofErr w:type="gramStart"/>
-      <w:r>
-        <w:rPr>
-          <w:rFonts w:ascii="Lucida Console" w:hAnsi="Lucida Console"/>
-          <w:color w:val="DEDEDE"/>
-        </w:rPr>
-        <w:t>workyes</w:t>
-      </w:r>
-      <w:proofErr w:type="spellEnd"/>
-      <w:r>
-        <w:rPr>
-          <w:rFonts w:ascii="Lucida Console" w:hAnsi="Lucida Console"/>
-          <w:color w:val="DEDEDE"/>
-        </w:rPr>
-        <w:t xml:space="preserve">  2.53718</w:t>
-      </w:r>
-      <w:proofErr w:type="gramEnd"/>
-      <w:r>
-        <w:rPr>
-          <w:rFonts w:ascii="Lucida Console" w:hAnsi="Lucida Console"/>
-          <w:color w:val="DEDEDE"/>
-        </w:rPr>
-        <w:t xml:space="preserve">    2.35067   1.079   0.2810    </w:t>
+        <w:t xml:space="preserve">mom_workyes  2.53718    2.35067   1.079   0.2810    </w:t>
       </w:r>
     </w:p>
     <w:p>
@@ -7537,21 +6689,12 @@
           <w:color w:val="DEDEDE"/>
         </w:rPr>
       </w:pPr>
-      <w:proofErr w:type="spellStart"/>
       <w:r>
         <w:rPr>
           <w:rFonts w:ascii="Lucida Console" w:hAnsi="Lucida Console"/>
           <w:color w:val="DEDEDE"/>
         </w:rPr>
-        <w:t>mom_age</w:t>
-      </w:r>
-      <w:proofErr w:type="spellEnd"/>
-      <w:r>
-        <w:rPr>
-          <w:rFonts w:ascii="Lucida Console" w:hAnsi="Lucida Console"/>
-          <w:color w:val="DEDEDE"/>
-        </w:rPr>
-        <w:t xml:space="preserve">      0.21802    0.33074   0.659   0.5101    </w:t>
+        <w:t xml:space="preserve">mom_age      0.21802    0.33074   0.659   0.5101    </w:t>
       </w:r>
     </w:p>
     <w:p>
@@ -7642,23 +6785,7 @@
           <w:rFonts w:ascii="Lucida Console" w:hAnsi="Lucida Console"/>
           <w:color w:val="DEDEDE"/>
         </w:rPr>
-        <w:t>F-statistic: 29.74 on 4 and 429 DF</w:t>
-      </w:r>
-      <w:proofErr w:type="gramStart"/>
-      <w:r>
-        <w:rPr>
-          <w:rFonts w:ascii="Lucida Console" w:hAnsi="Lucida Console"/>
-          <w:color w:val="DEDEDE"/>
-        </w:rPr>
-        <w:t>,  p</w:t>
-      </w:r>
-      <w:proofErr w:type="gramEnd"/>
-      <w:r>
-        <w:rPr>
-          <w:rFonts w:ascii="Lucida Console" w:hAnsi="Lucida Console"/>
-          <w:color w:val="DEDEDE"/>
-        </w:rPr>
-        <w:t>-value: &lt; 2.2e-16</w:t>
+        <w:t>F-statistic: 29.74 on 4 and 429 DF,  p-value: &lt; 2.2e-16</w:t>
       </w:r>
     </w:p>
     <w:p>
@@ -7799,101 +6926,91 @@
         <w:t>29</w:t>
       </w:r>
       <w:r>
-        <w:t xml:space="preserve"> </w:t>
-      </w:r>
-      <w:proofErr w:type="spellStart"/>
-      <w:r>
+        <w:t xml:space="preserve"> dF </w:t>
+      </w:r>
+      <w:r>
+        <w:sym w:font="Wingdings" w:char="F0E0"/>
+      </w:r>
+      <w:r>
+        <w:t xml:space="preserve"> </w:t>
+      </w:r>
+      <w:r>
+        <w:t xml:space="preserve">4 </w:t>
+      </w:r>
+      <w:r>
+        <w:t xml:space="preserve">= # </w:t>
+      </w:r>
+      <w:r>
+        <w:t xml:space="preserve">of predictors, + 429 </w:t>
+      </w:r>
+      <w:r>
+        <w:t xml:space="preserve">= </w:t>
+      </w:r>
+      <w:r>
+        <w:t xml:space="preserve">n </w:t>
+      </w:r>
+      <w:r>
+        <w:t xml:space="preserve">- </w:t>
+      </w:r>
+      <w:r>
+        <w:t xml:space="preserve">k </w:t>
+      </w:r>
+      <w:r>
+        <w:t xml:space="preserve">- </w:t>
+      </w:r>
+      <w:r>
+        <w:t xml:space="preserve">1. </w:t>
+      </w:r>
+    </w:p>
+    <w:p>
+      <w:pPr>
+        <w:pStyle w:val="ListBullet"/>
+      </w:pPr>
+      <w:r>
+        <w:t xml:space="preserve">We had 434 observations </w:t>
+      </w:r>
+      <w:r>
+        <w:t xml:space="preserve">– </w:t>
+      </w:r>
+      <w:r>
+        <w:t>4</w:t>
+      </w:r>
+      <w:r>
+        <w:t xml:space="preserve"> </w:t>
+      </w:r>
+      <w:r>
+        <w:t xml:space="preserve"> predictors</w:t>
+      </w:r>
+      <w:r>
+        <w:t xml:space="preserve"> - </w:t>
+      </w:r>
+      <w:r>
+        <w:t xml:space="preserve">1, </w:t>
+      </w:r>
+      <w:r>
+        <w:t xml:space="preserve">which </w:t>
+      </w:r>
+      <w:r>
+        <w:t xml:space="preserve">gives </w:t>
+      </w:r>
+      <w:r>
+        <w:rPr>
+          <w:b/>
+        </w:rPr>
+        <w:t>residual</w:t>
+      </w:r>
+      <w:r>
+        <w:rPr>
+          <w:b/>
+        </w:rPr>
+        <w:t xml:space="preserve"> </w:t>
+      </w:r>
+      <w:r>
+        <w:rPr>
+          <w:b/>
+        </w:rPr>
         <w:t>dF</w:t>
       </w:r>
-      <w:proofErr w:type="spellEnd"/>
-      <w:r>
-        <w:t xml:space="preserve"> </w:t>
-      </w:r>
-      <w:r>
-        <w:sym w:font="Wingdings" w:char="F0E0"/>
-      </w:r>
-      <w:r>
-        <w:t xml:space="preserve"> </w:t>
-      </w:r>
-      <w:r>
-        <w:t xml:space="preserve">4 </w:t>
-      </w:r>
-      <w:r>
-        <w:t xml:space="preserve">= # </w:t>
-      </w:r>
-      <w:r>
-        <w:t xml:space="preserve">of predictors, + 429 </w:t>
-      </w:r>
-      <w:r>
-        <w:t xml:space="preserve">= </w:t>
-      </w:r>
-      <w:r>
-        <w:t xml:space="preserve">n </w:t>
-      </w:r>
-      <w:r>
-        <w:t xml:space="preserve">- </w:t>
-      </w:r>
-      <w:r>
-        <w:t xml:space="preserve">k </w:t>
-      </w:r>
-      <w:r>
-        <w:t xml:space="preserve">- </w:t>
-      </w:r>
-      <w:r>
-        <w:t xml:space="preserve">1. </w:t>
-      </w:r>
-    </w:p>
-    <w:p>
-      <w:pPr>
-        <w:pStyle w:val="ListBullet"/>
-      </w:pPr>
-      <w:r>
-        <w:t xml:space="preserve">We had 434 observations </w:t>
-      </w:r>
-      <w:r>
-        <w:t xml:space="preserve">– </w:t>
-      </w:r>
-      <w:r>
-        <w:t>4</w:t>
-      </w:r>
-      <w:r>
-        <w:t xml:space="preserve"> </w:t>
-      </w:r>
-      <w:r>
-        <w:t xml:space="preserve"> predictors</w:t>
-      </w:r>
-      <w:r>
-        <w:t xml:space="preserve"> - </w:t>
-      </w:r>
-      <w:r>
-        <w:t xml:space="preserve">1, </w:t>
-      </w:r>
-      <w:r>
-        <w:t xml:space="preserve">which </w:t>
-      </w:r>
-      <w:r>
-        <w:t xml:space="preserve">gives </w:t>
-      </w:r>
-      <w:r>
-        <w:rPr>
-          <w:b/>
-        </w:rPr>
-        <w:t>residual</w:t>
-      </w:r>
-      <w:r>
-        <w:rPr>
-          <w:b/>
-        </w:rPr>
-        <w:t xml:space="preserve"> </w:t>
-      </w:r>
-      <w:proofErr w:type="spellStart"/>
-      <w:r>
-        <w:rPr>
-          <w:b/>
-        </w:rPr>
-        <w:t>dF</w:t>
-      </w:r>
-      <w:proofErr w:type="spellEnd"/>
     </w:p>
     <w:p>
       <w:pPr>
@@ -8845,13 +7962,8 @@
       <w:r>
         <w:t xml:space="preserve">calculate the </w:t>
       </w:r>
-      <w:proofErr w:type="spellStart"/>
-      <w:r>
-        <w:t>dF</w:t>
-      </w:r>
-      <w:proofErr w:type="spellEnd"/>
-      <w:r>
-        <w:t xml:space="preserve"> = </w:t>
+      <w:r>
+        <w:t xml:space="preserve">dF = </w:t>
       </w:r>
       <w:r>
         <w:t xml:space="preserve">n </w:t>
@@ -8916,15 +8028,8 @@
       <w:r>
         <w:t xml:space="preserve"> a regression w/ a single predictor, the </w:t>
       </w:r>
-      <w:proofErr w:type="spellStart"/>
-      <w:proofErr w:type="gramStart"/>
-      <w:r>
-        <w:t>dF</w:t>
-      </w:r>
-      <w:proofErr w:type="spellEnd"/>
-      <w:proofErr w:type="gramEnd"/>
-      <w:r>
-        <w:t xml:space="preserve"> = </w:t>
+      <w:r>
+        <w:t xml:space="preserve">dF = </w:t>
       </w:r>
       <w:r>
         <w:t xml:space="preserve">n </w:t>
@@ -8972,13 +8077,8 @@
       <w:r>
         <w:t xml:space="preserve">So, to calculate </w:t>
       </w:r>
-      <w:proofErr w:type="spellStart"/>
-      <w:r>
-        <w:t>dF</w:t>
-      </w:r>
-      <w:proofErr w:type="spellEnd"/>
-      <w:r>
-        <w:t xml:space="preserve"> </w:t>
+      <w:r>
+        <w:t xml:space="preserve">dF </w:t>
       </w:r>
       <w:r>
         <w:t xml:space="preserve">as n </w:t>
@@ -9057,11 +8157,9 @@
       <w:r>
         <w:t xml:space="preserve">additional </w:t>
       </w:r>
-      <w:proofErr w:type="spellStart"/>
       <w:r>
         <w:t>dF</w:t>
       </w:r>
-      <w:proofErr w:type="spellEnd"/>
     </w:p>
     <w:p>
       <w:pPr>
@@ -9118,84 +8216,78 @@
         </w:rPr>
         <w:t xml:space="preserve">total </w:t>
       </w:r>
-      <w:proofErr w:type="spellStart"/>
-      <w:proofErr w:type="gramStart"/>
       <w:r>
         <w:rPr>
           <w:i/>
         </w:rPr>
-        <w:t>dF</w:t>
-      </w:r>
-      <w:proofErr w:type="spellEnd"/>
-      <w:proofErr w:type="gramEnd"/>
+        <w:t xml:space="preserve">dF </w:t>
+      </w:r>
       <w:r>
         <w:rPr>
           <w:i/>
         </w:rPr>
-        <w:t xml:space="preserve"> </w:t>
+        <w:t>you have to play</w:t>
       </w:r>
       <w:r>
         <w:rPr>
           <w:i/>
         </w:rPr>
-        <w:t>you have to play</w:t>
+        <w:t xml:space="preserve"> </w:t>
       </w:r>
       <w:r>
         <w:rPr>
           <w:i/>
         </w:rPr>
-        <w:t xml:space="preserve"> </w:t>
+        <w:t>w/</w:t>
       </w:r>
       <w:r>
         <w:rPr>
           <w:i/>
         </w:rPr>
-        <w:t>w/</w:t>
+        <w:t xml:space="preserve">) </w:t>
       </w:r>
       <w:r>
         <w:rPr>
           <w:i/>
         </w:rPr>
-        <w:t xml:space="preserve">) </w:t>
+        <w:t>+ then</w:t>
       </w:r>
       <w:r>
         <w:rPr>
           <w:i/>
         </w:rPr>
-        <w:t>+ then</w:t>
+        <w:t xml:space="preserve"> </w:t>
       </w:r>
       <w:r>
         <w:rPr>
           <w:i/>
         </w:rPr>
-        <w:t xml:space="preserve"> </w:t>
+        <w:t xml:space="preserve">lose </w:t>
       </w:r>
       <w:r>
         <w:rPr>
           <w:i/>
         </w:rPr>
-        <w:t xml:space="preserve">lose </w:t>
+        <w:t xml:space="preserve"># </w:t>
       </w:r>
       <w:r>
         <w:rPr>
           <w:i/>
         </w:rPr>
-        <w:t xml:space="preserve"># </w:t>
+        <w:t xml:space="preserve">of </w:t>
       </w:r>
       <w:r>
         <w:rPr>
           <w:i/>
         </w:rPr>
-        <w:t xml:space="preserve">of </w:t>
-      </w:r>
-      <w:proofErr w:type="spellStart"/>
+        <w:t xml:space="preserve">dF </w:t>
+      </w:r>
       <w:r>
         <w:rPr>
           <w:i/>
         </w:rPr>
-        <w:t>dF</w:t>
-      </w:r>
-      <w:proofErr w:type="spellEnd"/>
+        <w:t>for however many</w:t>
+      </w:r>
       <w:r>
         <w:rPr>
           <w:i/>
@@ -9206,54 +8298,42 @@
         <w:rPr>
           <w:i/>
         </w:rPr>
-        <w:t>for however many</w:t>
+        <w:t>predictors you have</w:t>
       </w:r>
       <w:r>
         <w:rPr>
           <w:i/>
         </w:rPr>
-        <w:t xml:space="preserve"> </w:t>
+        <w:t>,</w:t>
       </w:r>
       <w:r>
         <w:rPr>
           <w:i/>
         </w:rPr>
-        <w:t>predictors you have</w:t>
+        <w:t xml:space="preserve"> + then lose </w:t>
       </w:r>
       <w:r>
         <w:rPr>
           <w:i/>
         </w:rPr>
-        <w:t>,</w:t>
+        <w:t xml:space="preserve">1 </w:t>
       </w:r>
       <w:r>
         <w:rPr>
           <w:i/>
         </w:rPr>
-        <w:t xml:space="preserve"> + then lose </w:t>
+        <w:t>more for the</w:t>
       </w:r>
       <w:r>
         <w:rPr>
           <w:i/>
         </w:rPr>
-        <w:t xml:space="preserve">1 </w:t>
+        <w:t xml:space="preserve"> </w:t>
       </w:r>
       <w:r>
         <w:rPr>
           <w:i/>
         </w:rPr>
-        <w:t>more for the</w:t>
-      </w:r>
-      <w:r>
-        <w:rPr>
-          <w:i/>
-        </w:rPr>
-        <w:t xml:space="preserve"> </w:t>
-      </w:r>
-      <w:r>
-        <w:rPr>
-          <w:i/>
-        </w:rPr>
         <w:t xml:space="preserve">intercept. </w:t>
       </w:r>
     </w:p>
@@ -9271,13 +8351,8 @@
         <w:t xml:space="preserve"> </w:t>
       </w:r>
       <w:r>
-        <w:t xml:space="preserve">+ the p-value for the slope of </w:t>
-      </w:r>
-      <w:proofErr w:type="spellStart"/>
-      <w:r>
-        <w:t>mom_hs</w:t>
-      </w:r>
-      <w:proofErr w:type="spellEnd"/>
+        <w:t>+ the p-value for the slope of mom_hs</w:t>
+      </w:r>
     </w:p>
     <w:p>
       <w:pPr>
@@ -9289,21 +8364,12 @@
           <w:color w:val="DEDEDE"/>
         </w:rPr>
       </w:pPr>
-      <w:proofErr w:type="spellStart"/>
       <w:r>
         <w:rPr>
           <w:rFonts w:ascii="Lucida Console" w:hAnsi="Lucida Console"/>
           <w:color w:val="DEDEDE"/>
         </w:rPr>
-        <w:t>mom_hsyes</w:t>
-      </w:r>
-      <w:proofErr w:type="spellEnd"/>
-      <w:r>
-        <w:rPr>
-          <w:rFonts w:ascii="Lucida Console" w:hAnsi="Lucida Console"/>
-          <w:color w:val="DEDEDE"/>
-        </w:rPr>
-        <w:t xml:space="preserve">    5.09482    2.31450   2.201   0.0282 *  </w:t>
+        <w:t xml:space="preserve">mom_hsyes    5.09482    2.31450   2.201   0.0282 *  </w:t>
       </w:r>
     </w:p>
     <w:p>
@@ -9339,34 +8405,14 @@
         </w:rPr>
         <w:t xml:space="preserve">&gt; </w:t>
       </w:r>
-      <w:proofErr w:type="spellStart"/>
       <w:r>
         <w:rPr>
           <w:rStyle w:val="gnkrckgcmrb"/>
           <w:rFonts w:ascii="Lucida Console" w:hAnsi="Lucida Console"/>
           <w:color w:val="FF79C6"/>
         </w:rPr>
-        <w:t>pt.estimate</w:t>
-      </w:r>
-      <w:proofErr w:type="spellEnd"/>
-      <w:r>
-        <w:rPr>
-          <w:rStyle w:val="gnkrckgcmrb"/>
-          <w:rFonts w:ascii="Lucida Console" w:hAnsi="Lucida Console"/>
-          <w:color w:val="FF79C6"/>
-        </w:rPr>
-        <w:t xml:space="preserve"> &lt;- 5.09482 # slope of </w:t>
-      </w:r>
-      <w:proofErr w:type="spellStart"/>
-      <w:r>
-        <w:rPr>
-          <w:rStyle w:val="gnkrckgcmrb"/>
-          <w:rFonts w:ascii="Lucida Console" w:hAnsi="Lucida Console"/>
-          <w:color w:val="FF79C6"/>
-        </w:rPr>
-        <w:t>var</w:t>
-      </w:r>
-      <w:proofErr w:type="spellEnd"/>
+        <w:t>pt.estimate &lt;- 5.09482 # slope of var</w:t>
+      </w:r>
     </w:p>
     <w:p>
       <w:pPr>
@@ -9388,23 +8434,13 @@
         </w:rPr>
         <w:t xml:space="preserve">&gt; </w:t>
       </w:r>
-      <w:proofErr w:type="gramStart"/>
       <w:r>
         <w:rPr>
           <w:rStyle w:val="gnkrckgcmrb"/>
           <w:rFonts w:ascii="Lucida Console" w:hAnsi="Lucida Console"/>
           <w:color w:val="FF79C6"/>
         </w:rPr>
-        <w:t>null</w:t>
-      </w:r>
-      <w:proofErr w:type="gramEnd"/>
-      <w:r>
-        <w:rPr>
-          <w:rStyle w:val="gnkrckgcmrb"/>
-          <w:rFonts w:ascii="Lucida Console" w:hAnsi="Lucida Console"/>
-          <w:color w:val="FF79C6"/>
-        </w:rPr>
-        <w:t xml:space="preserve"> &lt;- 0</w:t>
+        <w:t>null &lt;- 0</w:t>
       </w:r>
     </w:p>
     <w:p>
@@ -9427,34 +8463,14 @@
         </w:rPr>
         <w:t xml:space="preserve">&gt; </w:t>
       </w:r>
-      <w:proofErr w:type="gramStart"/>
       <w:r>
         <w:rPr>
           <w:rStyle w:val="gnkrckgcmrb"/>
           <w:rFonts w:ascii="Lucida Console" w:hAnsi="Lucida Console"/>
           <w:color w:val="FF79C6"/>
         </w:rPr>
-        <w:t>se</w:t>
-      </w:r>
-      <w:proofErr w:type="gramEnd"/>
-      <w:r>
-        <w:rPr>
-          <w:rStyle w:val="gnkrckgcmrb"/>
-          <w:rFonts w:ascii="Lucida Console" w:hAnsi="Lucida Console"/>
-          <w:color w:val="FF79C6"/>
-        </w:rPr>
-        <w:t xml:space="preserve"> &lt;- 2.31450 # SE of </w:t>
-      </w:r>
-      <w:proofErr w:type="spellStart"/>
-      <w:r>
-        <w:rPr>
-          <w:rStyle w:val="gnkrckgcmrb"/>
-          <w:rFonts w:ascii="Lucida Console" w:hAnsi="Lucida Console"/>
-          <w:color w:val="FF79C6"/>
-        </w:rPr>
-        <w:t>var</w:t>
-      </w:r>
-      <w:proofErr w:type="spellEnd"/>
+        <w:t>se &lt;- 2.31450 # SE of var</w:t>
+      </w:r>
     </w:p>
     <w:p>
       <w:pPr>
@@ -9482,35 +8498,7 @@
           <w:rFonts w:ascii="Lucida Console" w:hAnsi="Lucida Console"/>
           <w:color w:val="FF79C6"/>
         </w:rPr>
-        <w:t xml:space="preserve">n &lt;- </w:t>
-      </w:r>
-      <w:proofErr w:type="spellStart"/>
-      <w:proofErr w:type="gramStart"/>
-      <w:r>
-        <w:rPr>
-          <w:rStyle w:val="gnkrckgcmrb"/>
-          <w:rFonts w:ascii="Lucida Console" w:hAnsi="Lucida Console"/>
-          <w:color w:val="FF79C6"/>
-        </w:rPr>
-        <w:t>nrow</w:t>
-      </w:r>
-      <w:proofErr w:type="spellEnd"/>
-      <w:r>
-        <w:rPr>
-          <w:rStyle w:val="gnkrckgcmrb"/>
-          <w:rFonts w:ascii="Lucida Console" w:hAnsi="Lucida Console"/>
-          <w:color w:val="FF79C6"/>
-        </w:rPr>
-        <w:t>(</w:t>
-      </w:r>
-      <w:proofErr w:type="gramEnd"/>
-      <w:r>
-        <w:rPr>
-          <w:rStyle w:val="gnkrckgcmrb"/>
-          <w:rFonts w:ascii="Lucida Console" w:hAnsi="Lucida Console"/>
-          <w:color w:val="FF79C6"/>
-        </w:rPr>
-        <w:t>cognitive)</w:t>
+        <w:t>n &lt;- nrow(cognitive)</w:t>
       </w:r>
     </w:p>
     <w:p>
@@ -9539,35 +8527,7 @@
           <w:rFonts w:ascii="Lucida Console" w:hAnsi="Lucida Console"/>
           <w:color w:val="FF79C6"/>
         </w:rPr>
-        <w:t xml:space="preserve">k &lt;- </w:t>
-      </w:r>
-      <w:proofErr w:type="spellStart"/>
-      <w:proofErr w:type="gramStart"/>
-      <w:r>
-        <w:rPr>
-          <w:rStyle w:val="gnkrckgcmrb"/>
-          <w:rFonts w:ascii="Lucida Console" w:hAnsi="Lucida Console"/>
-          <w:color w:val="FF79C6"/>
-        </w:rPr>
-        <w:t>ncol</w:t>
-      </w:r>
-      <w:proofErr w:type="spellEnd"/>
-      <w:r>
-        <w:rPr>
-          <w:rStyle w:val="gnkrckgcmrb"/>
-          <w:rFonts w:ascii="Lucida Console" w:hAnsi="Lucida Console"/>
-          <w:color w:val="FF79C6"/>
-        </w:rPr>
-        <w:t>(</w:t>
-      </w:r>
-      <w:proofErr w:type="gramEnd"/>
-      <w:r>
-        <w:rPr>
-          <w:rStyle w:val="gnkrckgcmrb"/>
-          <w:rFonts w:ascii="Lucida Console" w:hAnsi="Lucida Console"/>
-          <w:color w:val="FF79C6"/>
-        </w:rPr>
-        <w:t>cognitive) - 1</w:t>
+        <w:t>k &lt;- ncol(cognitive) - 1</w:t>
       </w:r>
     </w:p>
     <w:p>
@@ -9590,25 +8550,13 @@
         </w:rPr>
         <w:t xml:space="preserve">&gt; </w:t>
       </w:r>
-      <w:proofErr w:type="spellStart"/>
-      <w:proofErr w:type="gramStart"/>
       <w:r>
         <w:rPr>
           <w:rStyle w:val="gnkrckgcmrb"/>
           <w:rFonts w:ascii="Lucida Console" w:hAnsi="Lucida Console"/>
           <w:color w:val="FF79C6"/>
         </w:rPr>
-        <w:t>dF</w:t>
-      </w:r>
-      <w:proofErr w:type="spellEnd"/>
-      <w:proofErr w:type="gramEnd"/>
-      <w:r>
-        <w:rPr>
-          <w:rStyle w:val="gnkrckgcmrb"/>
-          <w:rFonts w:ascii="Lucida Console" w:hAnsi="Lucida Console"/>
-          <w:color w:val="FF79C6"/>
-        </w:rPr>
-        <w:t xml:space="preserve"> &lt;- n - k - 1</w:t>
+        <w:t>dF &lt;- n - k - 1</w:t>
       </w:r>
     </w:p>
     <w:p>
@@ -9637,25 +8585,7 @@
           <w:rFonts w:ascii="Lucida Console" w:hAnsi="Lucida Console"/>
           <w:color w:val="FF79C6"/>
         </w:rPr>
-        <w:t>(t &lt;- (</w:t>
-      </w:r>
-      <w:proofErr w:type="spellStart"/>
-      <w:r>
-        <w:rPr>
-          <w:rStyle w:val="gnkrckgcmrb"/>
-          <w:rFonts w:ascii="Lucida Console" w:hAnsi="Lucida Console"/>
-          <w:color w:val="FF79C6"/>
-        </w:rPr>
-        <w:t>pt.estimate</w:t>
-      </w:r>
-      <w:proofErr w:type="spellEnd"/>
-      <w:r>
-        <w:rPr>
-          <w:rStyle w:val="gnkrckgcmrb"/>
-          <w:rFonts w:ascii="Lucida Console" w:hAnsi="Lucida Console"/>
-          <w:color w:val="FF79C6"/>
-        </w:rPr>
-        <w:t xml:space="preserve"> - null)/se)</w:t>
+        <w:t>(t &lt;- (pt.estimate - null)/se)</w:t>
       </w:r>
     </w:p>
     <w:p>
@@ -9701,69 +8631,13 @@
         </w:rPr>
         <w:t xml:space="preserve">&gt; </w:t>
       </w:r>
-      <w:proofErr w:type="spellStart"/>
-      <w:proofErr w:type="gramStart"/>
       <w:r>
         <w:rPr>
           <w:rStyle w:val="gnkrckgcmrb"/>
           <w:rFonts w:ascii="Lucida Console" w:hAnsi="Lucida Console"/>
           <w:color w:val="FF79C6"/>
         </w:rPr>
-        <w:t>pt</w:t>
-      </w:r>
-      <w:proofErr w:type="spellEnd"/>
-      <w:r>
-        <w:rPr>
-          <w:rStyle w:val="gnkrckgcmrb"/>
-          <w:rFonts w:ascii="Lucida Console" w:hAnsi="Lucida Console"/>
-          <w:color w:val="FF79C6"/>
-        </w:rPr>
-        <w:t>(</w:t>
-      </w:r>
-      <w:proofErr w:type="gramEnd"/>
-      <w:r>
-        <w:rPr>
-          <w:rStyle w:val="gnkrckgcmrb"/>
-          <w:rFonts w:ascii="Lucida Console" w:hAnsi="Lucida Console"/>
-          <w:color w:val="FF79C6"/>
-        </w:rPr>
-        <w:t xml:space="preserve">t, </w:t>
-      </w:r>
-      <w:proofErr w:type="spellStart"/>
-      <w:r>
-        <w:rPr>
-          <w:rStyle w:val="gnkrckgcmrb"/>
-          <w:rFonts w:ascii="Lucida Console" w:hAnsi="Lucida Console"/>
-          <w:color w:val="FF79C6"/>
-        </w:rPr>
-        <w:t>dF</w:t>
-      </w:r>
-      <w:proofErr w:type="spellEnd"/>
-      <w:r>
-        <w:rPr>
-          <w:rStyle w:val="gnkrckgcmrb"/>
-          <w:rFonts w:ascii="Lucida Console" w:hAnsi="Lucida Console"/>
-          <w:color w:val="FF79C6"/>
-        </w:rPr>
-        <w:t xml:space="preserve">, </w:t>
-      </w:r>
-      <w:proofErr w:type="spellStart"/>
-      <w:r>
-        <w:rPr>
-          <w:rStyle w:val="gnkrckgcmrb"/>
-          <w:rFonts w:ascii="Lucida Console" w:hAnsi="Lucida Console"/>
-          <w:color w:val="FF79C6"/>
-        </w:rPr>
-        <w:t>lower.tail</w:t>
-      </w:r>
-      <w:proofErr w:type="spellEnd"/>
-      <w:r>
-        <w:rPr>
-          <w:rStyle w:val="gnkrckgcmrb"/>
-          <w:rFonts w:ascii="Lucida Console" w:hAnsi="Lucida Console"/>
-          <w:color w:val="FF79C6"/>
-        </w:rPr>
-        <w:t xml:space="preserve"> = F)*2</w:t>
+        <w:t>pt(t, dF, lower.tail = F)*2</w:t>
       </w:r>
     </w:p>
     <w:p>
@@ -9931,13 +8805,8 @@
       <w:r>
         <w:t xml:space="preserve"> </w:t>
       </w:r>
-      <w:proofErr w:type="spellStart"/>
-      <w:r>
-        <w:t>mom_work</w:t>
-      </w:r>
-      <w:proofErr w:type="spellEnd"/>
-      <w:r>
-        <w:t>.</w:t>
+      <w:r>
+        <w:t>mom_work.</w:t>
       </w:r>
     </w:p>
     <w:p>
@@ -10010,23 +8879,13 @@
         </w:rPr>
         <w:t xml:space="preserve">&gt; </w:t>
       </w:r>
-      <w:proofErr w:type="gramStart"/>
       <w:r>
         <w:rPr>
           <w:rStyle w:val="gnkrckgcmrb"/>
           <w:rFonts w:ascii="Lucida Console" w:hAnsi="Lucida Console"/>
           <w:color w:val="FF79C6"/>
         </w:rPr>
-        <w:t>alpha</w:t>
-      </w:r>
-      <w:proofErr w:type="gramEnd"/>
-      <w:r>
-        <w:rPr>
-          <w:rStyle w:val="gnkrckgcmrb"/>
-          <w:rFonts w:ascii="Lucida Console" w:hAnsi="Lucida Console"/>
-          <w:color w:val="FF79C6"/>
-        </w:rPr>
-        <w:t xml:space="preserve"> = .95</w:t>
+        <w:t>alpha = .95</w:t>
       </w:r>
     </w:p>
     <w:p>
@@ -10055,89 +8914,7 @@
           <w:rFonts w:ascii="Lucida Console" w:hAnsi="Lucida Console"/>
           <w:color w:val="FF79C6"/>
         </w:rPr>
-        <w:t>(</w:t>
-      </w:r>
-      <w:proofErr w:type="spellStart"/>
-      <w:r>
-        <w:rPr>
-          <w:rStyle w:val="gnkrckgcmrb"/>
-          <w:rFonts w:ascii="Lucida Console" w:hAnsi="Lucida Console"/>
-          <w:color w:val="FF79C6"/>
-        </w:rPr>
-        <w:t>t.crit</w:t>
-      </w:r>
-      <w:proofErr w:type="spellEnd"/>
-      <w:r>
-        <w:rPr>
-          <w:rStyle w:val="gnkrckgcmrb"/>
-          <w:rFonts w:ascii="Lucida Console" w:hAnsi="Lucida Console"/>
-          <w:color w:val="FF79C6"/>
-        </w:rPr>
-        <w:t xml:space="preserve"> &lt;- </w:t>
-      </w:r>
-      <w:proofErr w:type="gramStart"/>
-      <w:r>
-        <w:rPr>
-          <w:rStyle w:val="gnkrckgcmrb"/>
-          <w:rFonts w:ascii="Lucida Console" w:hAnsi="Lucida Console"/>
-          <w:color w:val="FF79C6"/>
-        </w:rPr>
-        <w:t>abs(</w:t>
-      </w:r>
-      <w:proofErr w:type="spellStart"/>
-      <w:proofErr w:type="gramEnd"/>
-      <w:r>
-        <w:rPr>
-          <w:rStyle w:val="gnkrckgcmrb"/>
-          <w:rFonts w:ascii="Lucida Console" w:hAnsi="Lucida Console"/>
-          <w:color w:val="FF79C6"/>
-        </w:rPr>
-        <w:t>qt</w:t>
-      </w:r>
-      <w:proofErr w:type="spellEnd"/>
-      <w:r>
-        <w:rPr>
-          <w:rStyle w:val="gnkrckgcmrb"/>
-          <w:rFonts w:ascii="Lucida Console" w:hAnsi="Lucida Console"/>
-          <w:color w:val="FF79C6"/>
-        </w:rPr>
-        <w:t xml:space="preserve">(p = (1 - alpha)/2, </w:t>
-      </w:r>
-      <w:proofErr w:type="spellStart"/>
-      <w:r>
-        <w:rPr>
-          <w:rStyle w:val="gnkrckgcmrb"/>
-          <w:rFonts w:ascii="Lucida Console" w:hAnsi="Lucida Console"/>
-          <w:color w:val="FF79C6"/>
-        </w:rPr>
-        <w:t>df</w:t>
-      </w:r>
-      <w:proofErr w:type="spellEnd"/>
-      <w:r>
-        <w:rPr>
-          <w:rStyle w:val="gnkrckgcmrb"/>
-          <w:rFonts w:ascii="Lucida Console" w:hAnsi="Lucida Console"/>
-          <w:color w:val="FF79C6"/>
-        </w:rPr>
-        <w:t xml:space="preserve"> = </w:t>
-      </w:r>
-      <w:proofErr w:type="spellStart"/>
-      <w:r>
-        <w:rPr>
-          <w:rStyle w:val="gnkrckgcmrb"/>
-          <w:rFonts w:ascii="Lucida Console" w:hAnsi="Lucida Console"/>
-          <w:color w:val="FF79C6"/>
-        </w:rPr>
-        <w:t>dF</w:t>
-      </w:r>
-      <w:proofErr w:type="spellEnd"/>
-      <w:r>
-        <w:rPr>
-          <w:rStyle w:val="gnkrckgcmrb"/>
-          <w:rFonts w:ascii="Lucida Console" w:hAnsi="Lucida Console"/>
-          <w:color w:val="FF79C6"/>
-        </w:rPr>
-        <w:t>)))</w:t>
+        <w:t>(t.crit &lt;- abs(qt(p = (1 - alpha)/2, df = dF)))</w:t>
       </w:r>
     </w:p>
     <w:p>
@@ -10183,23 +8960,13 @@
         </w:rPr>
         <w:t xml:space="preserve">&gt; </w:t>
       </w:r>
-      <w:proofErr w:type="spellStart"/>
       <w:r>
         <w:rPr>
           <w:rStyle w:val="gnkrckgcmrb"/>
           <w:rFonts w:ascii="Lucida Console" w:hAnsi="Lucida Console"/>
           <w:color w:val="FF79C6"/>
         </w:rPr>
-        <w:t>pt.estimate.work</w:t>
-      </w:r>
-      <w:proofErr w:type="spellEnd"/>
-      <w:r>
-        <w:rPr>
-          <w:rStyle w:val="gnkrckgcmrb"/>
-          <w:rFonts w:ascii="Lucida Console" w:hAnsi="Lucida Console"/>
-          <w:color w:val="FF79C6"/>
-        </w:rPr>
-        <w:t xml:space="preserve"> &lt;- 2.53718</w:t>
+        <w:t>pt.estimate.work &lt;- 2.53718</w:t>
       </w:r>
     </w:p>
     <w:p>
@@ -10222,23 +8989,13 @@
         </w:rPr>
         <w:t xml:space="preserve">&gt; </w:t>
       </w:r>
-      <w:proofErr w:type="spellStart"/>
       <w:r>
         <w:rPr>
           <w:rStyle w:val="gnkrckgcmrb"/>
           <w:rFonts w:ascii="Lucida Console" w:hAnsi="Lucida Console"/>
           <w:color w:val="FF79C6"/>
         </w:rPr>
-        <w:t>se.work</w:t>
-      </w:r>
-      <w:proofErr w:type="spellEnd"/>
-      <w:r>
-        <w:rPr>
-          <w:rStyle w:val="gnkrckgcmrb"/>
-          <w:rFonts w:ascii="Lucida Console" w:hAnsi="Lucida Console"/>
-          <w:color w:val="FF79C6"/>
-        </w:rPr>
-        <w:t xml:space="preserve"> &lt;- 2.35067</w:t>
+        <w:t>se.work &lt;- 2.35067</w:t>
       </w:r>
     </w:p>
     <w:p>
@@ -10267,61 +9024,7 @@
           <w:rFonts w:ascii="Lucida Console" w:hAnsi="Lucida Console"/>
           <w:color w:val="FF79C6"/>
         </w:rPr>
-        <w:t>(</w:t>
-      </w:r>
-      <w:proofErr w:type="spellStart"/>
-      <w:r>
-        <w:rPr>
-          <w:rStyle w:val="gnkrckgcmrb"/>
-          <w:rFonts w:ascii="Lucida Console" w:hAnsi="Lucida Console"/>
-          <w:color w:val="FF79C6"/>
-        </w:rPr>
-        <w:t>mOe</w:t>
-      </w:r>
-      <w:proofErr w:type="spellEnd"/>
-      <w:r>
-        <w:rPr>
-          <w:rStyle w:val="gnkrckgcmrb"/>
-          <w:rFonts w:ascii="Lucida Console" w:hAnsi="Lucida Console"/>
-          <w:color w:val="FF79C6"/>
-        </w:rPr>
-        <w:t xml:space="preserve"> &lt;- </w:t>
-      </w:r>
-      <w:proofErr w:type="spellStart"/>
-      <w:r>
-        <w:rPr>
-          <w:rStyle w:val="gnkrckgcmrb"/>
-          <w:rFonts w:ascii="Lucida Console" w:hAnsi="Lucida Console"/>
-          <w:color w:val="FF79C6"/>
-        </w:rPr>
-        <w:t>t.crit</w:t>
-      </w:r>
-      <w:proofErr w:type="spellEnd"/>
-      <w:r>
-        <w:rPr>
-          <w:rStyle w:val="gnkrckgcmrb"/>
-          <w:rFonts w:ascii="Lucida Console" w:hAnsi="Lucida Console"/>
-          <w:color w:val="FF79C6"/>
-        </w:rPr>
-        <w:t>*</w:t>
-      </w:r>
-      <w:proofErr w:type="spellStart"/>
-      <w:r>
-        <w:rPr>
-          <w:rStyle w:val="gnkrckgcmrb"/>
-          <w:rFonts w:ascii="Lucida Console" w:hAnsi="Lucida Console"/>
-          <w:color w:val="FF79C6"/>
-        </w:rPr>
-        <w:t>se.work</w:t>
-      </w:r>
-      <w:proofErr w:type="spellEnd"/>
-      <w:r>
-        <w:rPr>
-          <w:rStyle w:val="gnkrckgcmrb"/>
-          <w:rFonts w:ascii="Lucida Console" w:hAnsi="Lucida Console"/>
-          <w:color w:val="FF79C6"/>
-        </w:rPr>
-        <w:t>)</w:t>
+        <w:t>(mOe &lt;- t.crit*se.work)</w:t>
       </w:r>
     </w:p>
     <w:p>
@@ -10373,43 +9076,7 @@
           <w:rFonts w:ascii="Lucida Console" w:hAnsi="Lucida Console"/>
           <w:color w:val="FF79C6"/>
         </w:rPr>
-        <w:t xml:space="preserve">(lower &lt;- </w:t>
-      </w:r>
-      <w:proofErr w:type="spellStart"/>
-      <w:r>
-        <w:rPr>
-          <w:rStyle w:val="gnkrckgcmrb"/>
-          <w:rFonts w:ascii="Lucida Console" w:hAnsi="Lucida Console"/>
-          <w:color w:val="FF79C6"/>
-        </w:rPr>
-        <w:t>pt.estimate.work</w:t>
-      </w:r>
-      <w:proofErr w:type="spellEnd"/>
-      <w:r>
-        <w:rPr>
-          <w:rStyle w:val="gnkrckgcmrb"/>
-          <w:rFonts w:ascii="Lucida Console" w:hAnsi="Lucida Console"/>
-          <w:color w:val="FF79C6"/>
-        </w:rPr>
-        <w:t xml:space="preserve"> - </w:t>
-      </w:r>
-      <w:proofErr w:type="spellStart"/>
-      <w:r>
-        <w:rPr>
-          <w:rStyle w:val="gnkrckgcmrb"/>
-          <w:rFonts w:ascii="Lucida Console" w:hAnsi="Lucida Console"/>
-          <w:color w:val="FF79C6"/>
-        </w:rPr>
-        <w:t>mOe</w:t>
-      </w:r>
-      <w:proofErr w:type="spellEnd"/>
-      <w:r>
-        <w:rPr>
-          <w:rStyle w:val="gnkrckgcmrb"/>
-          <w:rFonts w:ascii="Lucida Console" w:hAnsi="Lucida Console"/>
-          <w:color w:val="FF79C6"/>
-        </w:rPr>
-        <w:t>)</w:t>
+        <w:t>(lower &lt;- pt.estimate.work - mOe)</w:t>
       </w:r>
     </w:p>
     <w:p>
@@ -10461,43 +9128,7 @@
           <w:rFonts w:ascii="Lucida Console" w:hAnsi="Lucida Console"/>
           <w:color w:val="FF79C6"/>
         </w:rPr>
-        <w:t xml:space="preserve">(upper &lt;- </w:t>
-      </w:r>
-      <w:proofErr w:type="spellStart"/>
-      <w:r>
-        <w:rPr>
-          <w:rStyle w:val="gnkrckgcmrb"/>
-          <w:rFonts w:ascii="Lucida Console" w:hAnsi="Lucida Console"/>
-          <w:color w:val="FF79C6"/>
-        </w:rPr>
-        <w:t>pt.estimate.work</w:t>
-      </w:r>
-      <w:proofErr w:type="spellEnd"/>
-      <w:r>
-        <w:rPr>
-          <w:rStyle w:val="gnkrckgcmrb"/>
-          <w:rFonts w:ascii="Lucida Console" w:hAnsi="Lucida Console"/>
-          <w:color w:val="FF79C6"/>
-        </w:rPr>
-        <w:t xml:space="preserve"> + </w:t>
-      </w:r>
-      <w:proofErr w:type="spellStart"/>
-      <w:r>
-        <w:rPr>
-          <w:rStyle w:val="gnkrckgcmrb"/>
-          <w:rFonts w:ascii="Lucida Console" w:hAnsi="Lucida Console"/>
-          <w:color w:val="FF79C6"/>
-        </w:rPr>
-        <w:t>mOe</w:t>
-      </w:r>
-      <w:proofErr w:type="spellEnd"/>
-      <w:r>
-        <w:rPr>
-          <w:rStyle w:val="gnkrckgcmrb"/>
-          <w:rFonts w:ascii="Lucida Console" w:hAnsi="Lucida Console"/>
-          <w:color w:val="FF79C6"/>
-        </w:rPr>
-        <w:t>)</w:t>
+        <w:t>(upper &lt;- pt.estimate.work + mOe)</w:t>
       </w:r>
     </w:p>
     <w:p>
@@ -10572,87 +9203,1977 @@
       <w:r>
         <w:t xml:space="preserve">So, </w:t>
       </w:r>
+      <w:r>
+        <w:rPr>
+          <w:b/>
+        </w:rPr>
+        <w:t>we are 95% confident that, all else</w:t>
+      </w:r>
+      <w:r>
+        <w:rPr>
+          <w:b/>
+        </w:rPr>
+        <w:t xml:space="preserve"> </w:t>
+      </w:r>
+      <w:r>
+        <w:rPr>
+          <w:b/>
+        </w:rPr>
+        <w:t>being equal, the model predicts children whose</w:t>
+      </w:r>
+      <w:r>
+        <w:rPr>
+          <w:b/>
+        </w:rPr>
+        <w:t xml:space="preserve"> </w:t>
+      </w:r>
+      <w:r>
+        <w:rPr>
+          <w:b/>
+        </w:rPr>
+        <w:t xml:space="preserve">moms worked during the </w:t>
+      </w:r>
+      <w:r>
+        <w:rPr>
+          <w:b/>
+        </w:rPr>
+        <w:t>1</w:t>
+      </w:r>
+      <w:r>
+        <w:rPr>
+          <w:b/>
+          <w:vertAlign w:val="superscript"/>
+        </w:rPr>
+        <w:t>st</w:t>
+      </w:r>
+      <w:r>
+        <w:rPr>
+          <w:b/>
+        </w:rPr>
+        <w:t xml:space="preserve"> 3 </w:t>
+      </w:r>
+      <w:r>
+        <w:rPr>
+          <w:b/>
+        </w:rPr>
+        <w:t>years of their lives scored</w:t>
+      </w:r>
+      <w:r>
+        <w:rPr>
+          <w:b/>
+        </w:rPr>
+        <w:t xml:space="preserve"> </w:t>
+      </w:r>
+      <w:r>
+        <w:rPr>
+          <w:b/>
+        </w:rPr>
+        <w:t>2.09 points lower to 7.17 points higher than those whose</w:t>
+      </w:r>
+      <w:r>
+        <w:rPr>
+          <w:b/>
+        </w:rPr>
+        <w:t xml:space="preserve"> </w:t>
+      </w:r>
+      <w:r>
+        <w:rPr>
+          <w:b/>
+        </w:rPr>
+        <w:t>moms did not work.</w:t>
+      </w:r>
+    </w:p>
+    <w:p>
+      <w:pPr>
+        <w:pStyle w:val="ListBullet"/>
+        <w:numPr>
+          <w:ilvl w:val="0"/>
+          <w:numId w:val="0"/>
+        </w:numPr>
+        <w:ind w:left="360" w:hanging="360"/>
+        <w:rPr>
+          <w:b/>
+        </w:rPr>
+      </w:pPr>
+    </w:p>
+    <w:p>
+      <w:pPr>
+        <w:pStyle w:val="ListBullet"/>
+        <w:numPr>
+          <w:ilvl w:val="0"/>
+          <w:numId w:val="0"/>
+        </w:numPr>
+        <w:ind w:left="360" w:hanging="360"/>
+        <w:jc w:val="center"/>
+        <w:rPr>
+          <w:b/>
+          <w:u w:val="single"/>
+        </w:rPr>
+      </w:pPr>
+    </w:p>
+    <w:p>
+      <w:pPr>
+        <w:pStyle w:val="ListBullet"/>
+        <w:numPr>
+          <w:ilvl w:val="0"/>
+          <w:numId w:val="0"/>
+        </w:numPr>
+        <w:ind w:left="360" w:hanging="360"/>
+        <w:jc w:val="center"/>
+        <w:rPr>
+          <w:b/>
+          <w:u w:val="single"/>
+        </w:rPr>
+      </w:pPr>
+      <w:r>
+        <w:rPr>
+          <w:b/>
+          <w:u w:val="single"/>
+        </w:rPr>
+        <w:lastRenderedPageBreak/>
+        <w:t>Model Selection</w:t>
+      </w:r>
+    </w:p>
+    <w:p>
+      <w:pPr>
+        <w:pStyle w:val="ListBullet"/>
+        <w:numPr>
+          <w:ilvl w:val="0"/>
+          <w:numId w:val="0"/>
+        </w:numPr>
+        <w:ind w:left="360" w:hanging="360"/>
+        <w:jc w:val="center"/>
+        <w:rPr>
+          <w:b/>
+          <w:u w:val="single"/>
+        </w:rPr>
+      </w:pPr>
+    </w:p>
+    <w:p>
+      <w:pPr>
+        <w:pStyle w:val="ListBullet"/>
+      </w:pPr>
+      <w:r>
+        <w:t xml:space="preserve">1 </w:t>
+      </w:r>
+      <w:r>
+        <w:rPr>
+          <w:b/>
+        </w:rPr>
+        <w:t>stepwise model selection</w:t>
+      </w:r>
+      <w:r>
+        <w:t xml:space="preserve"> method = </w:t>
+      </w:r>
+      <w:r>
+        <w:rPr>
+          <w:b/>
+        </w:rPr>
+        <w:t>backwards elimination</w:t>
+      </w:r>
+      <w:r>
+        <w:t xml:space="preserve"> = start w/ full model (has all possible co-variants/predictors included) + drop variables 1 at a time until a </w:t>
+      </w:r>
+      <w:r>
+        <w:rPr>
+          <w:b/>
+        </w:rPr>
+        <w:t>parsimonious model</w:t>
+      </w:r>
+      <w:r>
+        <w:t xml:space="preserve"> is reached. </w:t>
+      </w:r>
+    </w:p>
+    <w:p>
+      <w:pPr>
+        <w:pStyle w:val="ListBullet"/>
+      </w:pPr>
+      <w:r>
+        <w:t xml:space="preserve">Could </w:t>
+      </w:r>
+      <w:r>
+        <w:t xml:space="preserve">also do </w:t>
+      </w:r>
+      <w:r>
+        <w:rPr>
+          <w:b/>
+        </w:rPr>
+        <w:t>forward selection</w:t>
+      </w:r>
+      <w:r>
+        <w:t xml:space="preserve"> = </w:t>
+      </w:r>
+      <w:r>
+        <w:t>start</w:t>
+      </w:r>
+      <w:r>
+        <w:t xml:space="preserve"> </w:t>
+      </w:r>
+      <w:r>
+        <w:t>w/ an empty model</w:t>
+      </w:r>
+      <w:r>
+        <w:t xml:space="preserve"> + </w:t>
+      </w:r>
+      <w:r>
+        <w:t xml:space="preserve">add variables </w:t>
+      </w:r>
+      <w:r>
+        <w:t xml:space="preserve">1 </w:t>
+      </w:r>
+      <w:r>
+        <w:t>at a time until a parsimonious model is</w:t>
+      </w:r>
+      <w:r>
+        <w:t xml:space="preserve"> </w:t>
+      </w:r>
+      <w:r>
+        <w:t xml:space="preserve">reached. </w:t>
+      </w:r>
+    </w:p>
+    <w:p>
+      <w:pPr>
+        <w:pStyle w:val="ListBullet"/>
+      </w:pPr>
+      <w:r>
+        <w:t>There are many criteria for model</w:t>
+      </w:r>
+      <w:r>
+        <w:t xml:space="preserve"> </w:t>
+      </w:r>
+      <w:r>
+        <w:t>selection</w:t>
+      </w:r>
+      <w:r>
+        <w:t xml:space="preserve"> </w:t>
+      </w:r>
+      <w:r>
+        <w:sym w:font="Wingdings" w:char="F0E0"/>
+      </w:r>
+      <w:r>
+        <w:t xml:space="preserve"> we focus </w:t>
+      </w:r>
+      <w:r>
+        <w:t>on p values +</w:t>
+      </w:r>
+      <w:r>
+        <w:t xml:space="preserve"> </w:t>
+      </w:r>
+      <w:r>
+        <w:t xml:space="preserve">Adj. R2s. </w:t>
+      </w:r>
+    </w:p>
+    <w:p>
+      <w:pPr>
+        <w:pStyle w:val="ListBullet"/>
+        <w:tabs>
+          <w:tab w:val="clear" w:pos="360"/>
+          <w:tab w:val="num" w:pos="720"/>
+        </w:tabs>
+        <w:spacing w:before="240"/>
+        <w:ind w:left="720"/>
+        <w:rPr>
+          <w:b/>
+        </w:rPr>
+      </w:pPr>
+      <w:r>
+        <w:t xml:space="preserve">Other </w:t>
+      </w:r>
+      <w:r>
+        <w:t>model selection criteria</w:t>
+      </w:r>
+      <w:r>
+        <w:t xml:space="preserve"> = </w:t>
+      </w:r>
+      <w:r>
+        <w:rPr>
+          <w:b/>
+        </w:rPr>
+        <w:t>Aikake</w:t>
+      </w:r>
+      <w:r>
+        <w:rPr>
+          <w:b/>
+        </w:rPr>
+        <w:t xml:space="preserve"> </w:t>
+      </w:r>
+      <w:r>
+        <w:rPr>
+          <w:b/>
+        </w:rPr>
+        <w:t>Information Criterion</w:t>
+      </w:r>
+      <w:r>
+        <w:rPr>
+          <w:b/>
+        </w:rPr>
+        <w:t xml:space="preserve"> (AIC), </w:t>
+      </w:r>
+      <w:r>
+        <w:rPr>
+          <w:b/>
+        </w:rPr>
+        <w:t>Bayesian Information Criterion</w:t>
+      </w:r>
+      <w:r>
+        <w:rPr>
+          <w:b/>
+        </w:rPr>
+        <w:t xml:space="preserve"> (BIC)</w:t>
+      </w:r>
+      <w:r>
+        <w:rPr>
+          <w:b/>
+        </w:rPr>
+        <w:t>, Deviance Information Criterion</w:t>
+      </w:r>
+      <w:r>
+        <w:rPr>
+          <w:b/>
+        </w:rPr>
+        <w:t xml:space="preserve"> (DIC), Bayes factor, Mallow's Cp, etc</w:t>
+      </w:r>
+      <w:r>
+        <w:rPr>
+          <w:b/>
+        </w:rPr>
+        <w:t xml:space="preserve">. </w:t>
+      </w:r>
+    </w:p>
+    <w:p>
+      <w:pPr>
+        <w:pStyle w:val="ListBullet"/>
+        <w:spacing w:before="240"/>
+      </w:pPr>
+      <w:r>
+        <w:rPr>
+          <w:u w:val="single"/>
+        </w:rPr>
+        <w:t xml:space="preserve">Backwards </w:t>
+      </w:r>
+      <w:r>
+        <w:rPr>
+          <w:u w:val="single"/>
+        </w:rPr>
+        <w:t>elimination</w:t>
+      </w:r>
+      <w:r>
+        <w:rPr>
+          <w:u w:val="single"/>
+        </w:rPr>
+        <w:t xml:space="preserve"> </w:t>
+      </w:r>
+      <w:r>
+        <w:rPr>
+          <w:u w:val="single"/>
+        </w:rPr>
+        <w:t>using the Adj. R2</w:t>
+      </w:r>
+      <w:r>
+        <w:t xml:space="preserve"> </w:t>
+      </w:r>
+      <w:r>
+        <w:sym w:font="Wingdings" w:char="F0E8"/>
+      </w:r>
+      <w:r>
+        <w:t xml:space="preserve"> </w:t>
+      </w:r>
+      <w:r>
+        <w:t xml:space="preserve">start w/ the full model, drop </w:t>
+      </w:r>
+      <w:r>
+        <w:t xml:space="preserve">1 </w:t>
+      </w:r>
+      <w:r>
+        <w:t>variable at a time, record</w:t>
+      </w:r>
+      <w:r>
+        <w:t xml:space="preserve"> </w:t>
+      </w:r>
+      <w:r>
+        <w:t>Adj. R2</w:t>
+      </w:r>
+      <w:r>
+        <w:t xml:space="preserve"> of each smaller model, </w:t>
+      </w:r>
+      <w:r>
+        <w:t xml:space="preserve">pick the model w/ </w:t>
+      </w:r>
+      <w:r>
+        <w:rPr>
+          <w:b/>
+        </w:rPr>
+        <w:t>highest</w:t>
+      </w:r>
+      <w:r>
+        <w:rPr>
+          <w:b/>
+        </w:rPr>
+        <w:t xml:space="preserve"> </w:t>
+      </w:r>
+      <w:r>
+        <w:rPr>
+          <w:b/>
+        </w:rPr>
+        <w:t>increase</w:t>
+      </w:r>
+      <w:r>
+        <w:t xml:space="preserve"> in Adj. R2</w:t>
+      </w:r>
+      <w:r>
+        <w:t xml:space="preserve">, we repeat until no </w:t>
+      </w:r>
+      <w:r>
+        <w:t>of models yield</w:t>
+      </w:r>
+      <w:r>
+        <w:t xml:space="preserve"> </w:t>
+      </w:r>
+      <w:r>
+        <w:t xml:space="preserve">an increase in Adj. R2. </w:t>
+      </w:r>
+    </w:p>
+    <w:p>
+      <w:pPr>
+        <w:pStyle w:val="ListBullet"/>
+        <w:numPr>
+          <w:ilvl w:val="0"/>
+          <w:numId w:val="0"/>
+        </w:numPr>
+        <w:spacing w:before="240"/>
+        <w:ind w:firstLine="720"/>
+      </w:pPr>
+      <w:r>
+        <w:rPr>
+          <w:noProof/>
+        </w:rPr>
+        <w:drawing>
+          <wp:inline distT="0" distB="0" distL="0" distR="0" wp14:anchorId="285EC2B0" wp14:editId="5C5838D3">
+            <wp:extent cx="4886325" cy="1637650"/>
+            <wp:effectExtent l="0" t="0" r="0" b="1270"/>
+            <wp:docPr id="12" name="Picture 12"/>
+            <wp:cNvGraphicFramePr>
+              <a:graphicFrameLocks xmlns:a="http://schemas.openxmlformats.org/drawingml/2006/main" noChangeAspect="1"/>
+            </wp:cNvGraphicFramePr>
+            <a:graphic xmlns:a="http://schemas.openxmlformats.org/drawingml/2006/main">
+              <a:graphicData uri="http://schemas.openxmlformats.org/drawingml/2006/picture">
+                <pic:pic xmlns:pic="http://schemas.openxmlformats.org/drawingml/2006/picture">
+                  <pic:nvPicPr>
+                    <pic:cNvPr id="1" name=""/>
+                    <pic:cNvPicPr/>
+                  </pic:nvPicPr>
+                  <pic:blipFill>
+                    <a:blip r:embed="rId20"/>
+                    <a:stretch>
+                      <a:fillRect/>
+                    </a:stretch>
+                  </pic:blipFill>
+                  <pic:spPr>
+                    <a:xfrm>
+                      <a:off x="0" y="0"/>
+                      <a:ext cx="4905591" cy="1644107"/>
+                    </a:xfrm>
+                    <a:prstGeom prst="rect">
+                      <a:avLst/>
+                    </a:prstGeom>
+                  </pic:spPr>
+                </pic:pic>
+              </a:graphicData>
+            </a:graphic>
+          </wp:inline>
+        </w:drawing>
+      </w:r>
+    </w:p>
+    <w:p>
+      <w:pPr>
+        <w:pStyle w:val="ListBullet"/>
+        <w:tabs>
+          <w:tab w:val="clear" w:pos="360"/>
+          <w:tab w:val="num" w:pos="720"/>
+        </w:tabs>
+        <w:ind w:left="720"/>
+      </w:pPr>
+      <w:r>
+        <w:t xml:space="preserve">Removing </w:t>
+      </w:r>
+      <w:r>
+        <w:t>mom's age</w:t>
+      </w:r>
+      <w:r>
+        <w:t xml:space="preserve"> </w:t>
+      </w:r>
+      <w:r>
+        <w:t>at birth of the child</w:t>
+      </w:r>
+      <w:r>
+        <w:t xml:space="preserve"> gives highest increase for step 1</w:t>
+      </w:r>
+    </w:p>
+    <w:p>
+      <w:pPr>
+        <w:pStyle w:val="ListBullet"/>
+        <w:tabs>
+          <w:tab w:val="clear" w:pos="360"/>
+          <w:tab w:val="num" w:pos="720"/>
+        </w:tabs>
+        <w:ind w:left="720"/>
+      </w:pPr>
+      <w:r>
+        <w:t xml:space="preserve">None of the </w:t>
+      </w:r>
+      <w:r>
+        <w:t xml:space="preserve">options </w:t>
+      </w:r>
+      <w:r>
+        <w:t xml:space="preserve">in Step 2 </w:t>
+      </w:r>
+      <w:r>
+        <w:t>actually yield an</w:t>
+      </w:r>
+      <w:r>
+        <w:t xml:space="preserve"> </w:t>
+      </w:r>
+      <w:r>
+        <w:t xml:space="preserve">increased Adj. R2. </w:t>
+      </w:r>
+    </w:p>
+    <w:p>
+      <w:pPr>
+        <w:pStyle w:val="ListBullet"/>
+        <w:tabs>
+          <w:tab w:val="clear" w:pos="360"/>
+          <w:tab w:val="num" w:pos="720"/>
+        </w:tabs>
+        <w:ind w:left="720"/>
+      </w:pPr>
+      <w:r>
+        <w:t xml:space="preserve">Therefore, </w:t>
+      </w:r>
+      <w:r>
+        <w:rPr>
+          <w:u w:val="single"/>
+        </w:rPr>
+        <w:t>final model</w:t>
+      </w:r>
+      <w:r>
+        <w:t xml:space="preserve"> predicts kids</w:t>
+      </w:r>
+      <w:r>
+        <w:t>’ c</w:t>
+      </w:r>
+      <w:r>
+        <w:t xml:space="preserve">ognitive test score from Mom's </w:t>
+      </w:r>
+      <w:r>
+        <w:t xml:space="preserve">HS </w:t>
+      </w:r>
+      <w:r>
+        <w:t xml:space="preserve">status, IQ + work status </w:t>
+      </w:r>
+    </w:p>
+    <w:p>
+      <w:pPr>
+        <w:pStyle w:val="ListBullet"/>
+      </w:pPr>
+      <w:r>
+        <w:rPr>
+          <w:u w:val="single"/>
+        </w:rPr>
+        <w:t xml:space="preserve">Backwards </w:t>
+      </w:r>
+      <w:r>
+        <w:rPr>
+          <w:u w:val="single"/>
+        </w:rPr>
+        <w:t>elimination using the p-value</w:t>
+      </w:r>
+      <w:r>
+        <w:t xml:space="preserve"> </w:t>
+      </w:r>
+      <w:r>
+        <w:sym w:font="Wingdings" w:char="F0E0"/>
+      </w:r>
+      <w:r>
+        <w:t xml:space="preserve"> </w:t>
+      </w:r>
+      <w:r>
+        <w:t xml:space="preserve">start w/ full model, drop variable w/ </w:t>
+      </w:r>
+      <w:r>
+        <w:t xml:space="preserve">highest p-value, </w:t>
+      </w:r>
+      <w:r>
+        <w:t xml:space="preserve">refit </w:t>
+      </w:r>
+      <w:r>
+        <w:t xml:space="preserve">the smaller model, </w:t>
+      </w:r>
+      <w:r>
+        <w:t>repeat until all variables left in</w:t>
+      </w:r>
+      <w:r>
+        <w:t xml:space="preserve"> </w:t>
+      </w:r>
+      <w:r>
+        <w:t xml:space="preserve">the model are significant. </w:t>
+      </w:r>
+    </w:p>
+    <w:p>
+      <w:pPr>
+        <w:pStyle w:val="ListBullet"/>
+        <w:numPr>
+          <w:ilvl w:val="0"/>
+          <w:numId w:val="0"/>
+        </w:numPr>
+        <w:ind w:left="1080"/>
+      </w:pPr>
+      <w:r>
+        <w:rPr>
+          <w:noProof/>
+        </w:rPr>
+        <w:drawing>
+          <wp:inline distT="0" distB="0" distL="0" distR="0" wp14:anchorId="556EF65C" wp14:editId="1B4B7DFF">
+            <wp:extent cx="3181195" cy="2476500"/>
+            <wp:effectExtent l="0" t="0" r="635" b="0"/>
+            <wp:docPr id="13" name="Picture 13"/>
+            <wp:cNvGraphicFramePr>
+              <a:graphicFrameLocks xmlns:a="http://schemas.openxmlformats.org/drawingml/2006/main" noChangeAspect="1"/>
+            </wp:cNvGraphicFramePr>
+            <a:graphic xmlns:a="http://schemas.openxmlformats.org/drawingml/2006/main">
+              <a:graphicData uri="http://schemas.openxmlformats.org/drawingml/2006/picture">
+                <pic:pic xmlns:pic="http://schemas.openxmlformats.org/drawingml/2006/picture">
+                  <pic:nvPicPr>
+                    <pic:cNvPr id="1" name=""/>
+                    <pic:cNvPicPr/>
+                  </pic:nvPicPr>
+                  <pic:blipFill>
+                    <a:blip r:embed="rId21"/>
+                    <a:stretch>
+                      <a:fillRect/>
+                    </a:stretch>
+                  </pic:blipFill>
+                  <pic:spPr>
+                    <a:xfrm>
+                      <a:off x="0" y="0"/>
+                      <a:ext cx="3186808" cy="2480869"/>
+                    </a:xfrm>
+                    <a:prstGeom prst="rect">
+                      <a:avLst/>
+                    </a:prstGeom>
+                  </pic:spPr>
+                </pic:pic>
+              </a:graphicData>
+            </a:graphic>
+          </wp:inline>
+        </w:drawing>
+      </w:r>
+    </w:p>
+    <w:p>
+      <w:pPr>
+        <w:pStyle w:val="ListBullet"/>
+      </w:pPr>
+      <w:r>
+        <w:t xml:space="preserve">After step 1, </w:t>
+      </w:r>
+      <w:r>
+        <w:t xml:space="preserve">we </w:t>
+      </w:r>
+      <w:r>
+        <w:t xml:space="preserve">got </w:t>
+      </w:r>
+      <w:r>
+        <w:t>in a slightly</w:t>
+      </w:r>
+      <w:r>
+        <w:t xml:space="preserve"> </w:t>
+      </w:r>
+      <w:r>
+        <w:t xml:space="preserve">different model using the p-value approach </w:t>
+      </w:r>
+      <w:r>
+        <w:t xml:space="preserve">vs. Adj. </w:t>
+      </w:r>
+      <w:r>
+        <w:t>R2 approach</w:t>
+      </w:r>
+    </w:p>
+    <w:p>
+      <w:pPr>
+        <w:pStyle w:val="ListBullet"/>
+      </w:pPr>
+      <w:r>
+        <w:t xml:space="preserve">This </w:t>
+      </w:r>
+      <w:r>
+        <w:t>is not unexpected</w:t>
+      </w:r>
+      <w:r>
+        <w:t xml:space="preserve"> = </w:t>
+      </w:r>
+      <w:r>
+        <w:t>would expect very similar models</w:t>
+      </w:r>
+      <w:r>
+        <w:t xml:space="preserve"> </w:t>
+      </w:r>
+      <w:r>
+        <w:t xml:space="preserve">but not necessarily </w:t>
+      </w:r>
+      <w:r>
+        <w:rPr>
+          <w:i/>
+        </w:rPr>
+        <w:t>exactly</w:t>
+      </w:r>
+      <w:r>
+        <w:t xml:space="preserve"> the same model b/c</w:t>
+      </w:r>
+      <w:r>
+        <w:t xml:space="preserve"> </w:t>
+      </w:r>
+      <w:r>
+        <w:t xml:space="preserve">decision criteria is different. </w:t>
+      </w:r>
+    </w:p>
+    <w:p>
+      <w:pPr>
+        <w:pStyle w:val="ListBullet"/>
+        <w:numPr>
+          <w:ilvl w:val="0"/>
+          <w:numId w:val="0"/>
+        </w:numPr>
+        <w:ind w:left="360"/>
+      </w:pPr>
+    </w:p>
+    <w:p>
+      <w:pPr>
+        <w:pStyle w:val="ListBullet"/>
+      </w:pPr>
+      <w:r>
+        <w:lastRenderedPageBreak/>
+        <w:t>Ex: D</w:t>
+      </w:r>
+      <w:r>
+        <w:t>ata from the</w:t>
+      </w:r>
+      <w:r>
+        <w:t xml:space="preserve"> </w:t>
+      </w:r>
+      <w:r>
+        <w:t>American Community Survey to predict income from hours worked</w:t>
+      </w:r>
+      <w:r>
+        <w:t xml:space="preserve"> per week, r</w:t>
+      </w:r>
+      <w:r>
+        <w:t xml:space="preserve">ace, + gender. </w:t>
+      </w:r>
+    </w:p>
+    <w:p>
+      <w:pPr>
+        <w:pStyle w:val="ListParagraph"/>
+        <w:ind w:left="1440" w:firstLine="720"/>
+      </w:pPr>
+      <w:r>
+        <w:rPr>
+          <w:noProof/>
+        </w:rPr>
+        <w:drawing>
+          <wp:inline distT="0" distB="0" distL="0" distR="0" wp14:anchorId="34A50220" wp14:editId="3333DF3E">
+            <wp:extent cx="2894075" cy="864059"/>
+            <wp:effectExtent l="0" t="0" r="1905" b="0"/>
+            <wp:docPr id="15" name="Picture 15"/>
+            <wp:cNvGraphicFramePr>
+              <a:graphicFrameLocks xmlns:a="http://schemas.openxmlformats.org/drawingml/2006/main" noChangeAspect="1"/>
+            </wp:cNvGraphicFramePr>
+            <a:graphic xmlns:a="http://schemas.openxmlformats.org/drawingml/2006/main">
+              <a:graphicData uri="http://schemas.openxmlformats.org/drawingml/2006/picture">
+                <pic:pic xmlns:pic="http://schemas.openxmlformats.org/drawingml/2006/picture">
+                  <pic:nvPicPr>
+                    <pic:cNvPr id="1" name=""/>
+                    <pic:cNvPicPr/>
+                  </pic:nvPicPr>
+                  <pic:blipFill>
+                    <a:blip r:embed="rId22"/>
+                    <a:stretch>
+                      <a:fillRect/>
+                    </a:stretch>
+                  </pic:blipFill>
+                  <pic:spPr>
+                    <a:xfrm>
+                      <a:off x="0" y="0"/>
+                      <a:ext cx="2924326" cy="873091"/>
+                    </a:xfrm>
+                    <a:prstGeom prst="rect">
+                      <a:avLst/>
+                    </a:prstGeom>
+                  </pic:spPr>
+                </pic:pic>
+              </a:graphicData>
+            </a:graphic>
+          </wp:inline>
+        </w:drawing>
+      </w:r>
+    </w:p>
+    <w:p>
+      <w:pPr>
+        <w:pStyle w:val="ListBullet"/>
+        <w:rPr>
+          <w:highlight w:val="yellow"/>
+        </w:rPr>
+      </w:pPr>
+      <w:r>
+        <w:rPr>
+          <w:highlight w:val="yellow"/>
+        </w:rPr>
+        <w:t>N</w:t>
+      </w:r>
+      <w:r>
+        <w:rPr>
+          <w:highlight w:val="yellow"/>
+        </w:rPr>
+        <w:t xml:space="preserve">eed to consider </w:t>
+      </w:r>
+      <w:r>
+        <w:rPr>
+          <w:b/>
+          <w:highlight w:val="yellow"/>
+        </w:rPr>
+        <w:t>race</w:t>
+      </w:r>
+      <w:r>
+        <w:rPr>
+          <w:highlight w:val="yellow"/>
+        </w:rPr>
+        <w:t xml:space="preserve"> </w:t>
+      </w:r>
+      <w:r>
+        <w:rPr>
+          <w:i/>
+          <w:highlight w:val="yellow"/>
+        </w:rPr>
+        <w:t>all</w:t>
+      </w:r>
+      <w:r>
+        <w:rPr>
+          <w:i/>
+          <w:highlight w:val="yellow"/>
+        </w:rPr>
+        <w:t xml:space="preserve"> </w:t>
+      </w:r>
+      <w:r>
+        <w:rPr>
+          <w:i/>
+          <w:highlight w:val="yellow"/>
+        </w:rPr>
+        <w:t>at once</w:t>
+      </w:r>
+      <w:r>
+        <w:rPr>
+          <w:highlight w:val="yellow"/>
+        </w:rPr>
+        <w:t xml:space="preserve"> b/c we can't simply drop </w:t>
+      </w:r>
+      <w:r>
+        <w:rPr>
+          <w:highlight w:val="yellow"/>
+        </w:rPr>
+        <w:t xml:space="preserve">1 </w:t>
+      </w:r>
+      <w:r>
+        <w:rPr>
+          <w:highlight w:val="yellow"/>
+        </w:rPr>
+        <w:t>level of</w:t>
+      </w:r>
+      <w:r>
+        <w:rPr>
+          <w:highlight w:val="yellow"/>
+        </w:rPr>
+        <w:t xml:space="preserve"> an existing variable </w:t>
+      </w:r>
+      <w:r>
+        <w:rPr>
+          <w:highlight w:val="yellow"/>
+        </w:rPr>
+        <w:t>+ b/</w:t>
+      </w:r>
+      <w:r>
+        <w:rPr>
+          <w:i/>
+          <w:highlight w:val="yellow"/>
+        </w:rPr>
+        <w:t xml:space="preserve">c at least </w:t>
+      </w:r>
+      <w:r>
+        <w:rPr>
+          <w:i/>
+          <w:highlight w:val="yellow"/>
+        </w:rPr>
+        <w:t xml:space="preserve">1 level </w:t>
+      </w:r>
+      <w:r>
+        <w:rPr>
+          <w:i/>
+          <w:highlight w:val="yellow"/>
+        </w:rPr>
+        <w:t>of</w:t>
+      </w:r>
+      <w:r>
+        <w:rPr>
+          <w:i/>
+          <w:highlight w:val="yellow"/>
+        </w:rPr>
+        <w:t xml:space="preserve"> </w:t>
+      </w:r>
+      <w:r>
+        <w:rPr>
+          <w:i/>
+          <w:highlight w:val="yellow"/>
+        </w:rPr>
+        <w:t>this variable has a significant p-value</w:t>
+      </w:r>
+    </w:p>
+    <w:p>
+      <w:pPr>
+        <w:pStyle w:val="ListBullet"/>
+      </w:pPr>
+      <w:r>
+        <w:t xml:space="preserve">We’d </w:t>
+      </w:r>
+      <w:r>
+        <w:t>actually keep this variable in</w:t>
+      </w:r>
+      <w:r>
+        <w:t xml:space="preserve"> the model as well, t</w:t>
+      </w:r>
+      <w:r>
+        <w:t>herefore, we don't drop any variables</w:t>
+      </w:r>
+      <w:r>
+        <w:t xml:space="preserve"> </w:t>
+      </w:r>
+      <w:r>
+        <w:t xml:space="preserve">here. </w:t>
+      </w:r>
+    </w:p>
+    <w:p>
+      <w:pPr>
+        <w:pStyle w:val="ListBullet"/>
+      </w:pPr>
+      <w:r>
+        <w:t>This is an important point</w:t>
+      </w:r>
+      <w:r>
+        <w:t xml:space="preserve"> </w:t>
+      </w:r>
+      <w:r>
+        <w:sym w:font="Wingdings" w:char="F0E8"/>
+      </w:r>
+      <w:r>
+        <w:t xml:space="preserve"> </w:t>
+      </w:r>
+      <w:r>
+        <w:rPr>
+          <w:b/>
+        </w:rPr>
+        <w:t>If you have a categorical variable w/</w:t>
+      </w:r>
+      <w:r>
+        <w:rPr>
+          <w:b/>
+        </w:rPr>
+        <w:t xml:space="preserve"> </w:t>
+      </w:r>
+      <w:r>
+        <w:rPr>
+          <w:b/>
+        </w:rPr>
+        <w:t>multiple levels, you cannot drop some levels of that</w:t>
+      </w:r>
+      <w:r>
+        <w:rPr>
+          <w:b/>
+        </w:rPr>
+        <w:t xml:space="preserve"> </w:t>
+      </w:r>
+      <w:r>
+        <w:rPr>
+          <w:b/>
+        </w:rPr>
+        <w:t>variable + keep others.</w:t>
+      </w:r>
+      <w:r>
+        <w:t xml:space="preserve"> </w:t>
+      </w:r>
+    </w:p>
+    <w:p>
+      <w:pPr>
+        <w:pStyle w:val="ListBullet"/>
+        <w:tabs>
+          <w:tab w:val="clear" w:pos="360"/>
+          <w:tab w:val="num" w:pos="720"/>
+        </w:tabs>
+        <w:ind w:left="720"/>
+      </w:pPr>
+      <w:r>
+        <w:t xml:space="preserve">Either </w:t>
+      </w:r>
+      <w:r>
+        <w:t xml:space="preserve">need to decide that to </w:t>
+      </w:r>
+      <w:r>
+        <w:rPr>
+          <w:i/>
+        </w:rPr>
+        <w:t>keep</w:t>
+      </w:r>
+      <w:r>
+        <w:t xml:space="preserve"> the</w:t>
+      </w:r>
+      <w:r>
+        <w:t xml:space="preserve"> </w:t>
+      </w:r>
+      <w:r>
+        <w:t xml:space="preserve">entire variable </w:t>
+      </w:r>
+      <w:r>
+        <w:rPr>
+          <w:i/>
+        </w:rPr>
+        <w:t>as a whole</w:t>
+      </w:r>
+      <w:r>
+        <w:t xml:space="preserve"> or </w:t>
+      </w:r>
+      <w:r>
+        <w:rPr>
+          <w:i/>
+        </w:rPr>
+        <w:t>drop</w:t>
+      </w:r>
+      <w:r>
+        <w:t xml:space="preserve"> it </w:t>
+      </w:r>
+      <w:r>
+        <w:rPr>
+          <w:i/>
+        </w:rPr>
+        <w:t>as a whole</w:t>
+      </w:r>
+      <w:r>
+        <w:t xml:space="preserve"> </w:t>
+      </w:r>
+    </w:p>
+    <w:p>
+      <w:pPr>
+        <w:pStyle w:val="ListBullet"/>
+        <w:tabs>
+          <w:tab w:val="clear" w:pos="360"/>
+          <w:tab w:val="num" w:pos="720"/>
+        </w:tabs>
+        <w:ind w:left="720"/>
+      </w:pPr>
+      <w:r>
+        <w:t xml:space="preserve">In </w:t>
+      </w:r>
+      <w:r>
+        <w:t xml:space="preserve">this case, b/c at least </w:t>
+      </w:r>
+      <w:r>
+        <w:t xml:space="preserve">1 </w:t>
+      </w:r>
+      <w:r>
+        <w:t>level has a small p value</w:t>
+      </w:r>
+      <w:r>
+        <w:t xml:space="preserve">/has </w:t>
+      </w:r>
+      <w:r>
+        <w:t>some significance there</w:t>
+      </w:r>
+      <w:r>
+        <w:t xml:space="preserve">, we’d </w:t>
+      </w:r>
+      <w:r>
+        <w:t>keep the entire</w:t>
+      </w:r>
+      <w:r>
+        <w:t xml:space="preserve"> </w:t>
+      </w:r>
+      <w:r>
+        <w:t xml:space="preserve">variable. </w:t>
+      </w:r>
+    </w:p>
+    <w:p>
+      <w:pPr>
+        <w:pStyle w:val="ListBullet"/>
+        <w:tabs>
+          <w:tab w:val="clear" w:pos="360"/>
+          <w:tab w:val="num" w:pos="720"/>
+        </w:tabs>
+        <w:ind w:left="720"/>
+      </w:pPr>
+      <w:r>
+        <w:t xml:space="preserve">If all levels of </w:t>
+      </w:r>
+      <w:r>
+        <w:t xml:space="preserve">a </w:t>
+      </w:r>
+      <w:r>
+        <w:t xml:space="preserve">variable had high p-values such that there wouldn't be any </w:t>
+      </w:r>
+      <w:r>
+        <w:t>significant</w:t>
+      </w:r>
+      <w:r>
+        <w:t xml:space="preserve"> </w:t>
+      </w:r>
+      <w:r>
+        <w:t xml:space="preserve">levels </w:t>
+      </w:r>
+      <w:r>
+        <w:t xml:space="preserve">we’d </w:t>
+      </w:r>
+      <w:r>
+        <w:t>drop the entire variable as a</w:t>
+      </w:r>
+      <w:r>
+        <w:t xml:space="preserve"> </w:t>
+      </w:r>
+      <w:r>
+        <w:t xml:space="preserve">whole. </w:t>
+      </w:r>
+    </w:p>
+    <w:p>
+      <w:pPr>
+        <w:pStyle w:val="ListBullet"/>
+        <w:rPr>
+          <w:b/>
+          <w:i/>
+        </w:rPr>
+      </w:pPr>
+      <w:r>
+        <w:rPr>
+          <w:b/>
+        </w:rPr>
+        <w:t xml:space="preserve">Use </w:t>
+      </w:r>
+      <w:r>
+        <w:rPr>
+          <w:b/>
+          <w:u w:val="single"/>
+        </w:rPr>
+        <w:t>p-value approach</w:t>
+      </w:r>
+      <w:r>
+        <w:rPr>
+          <w:b/>
+        </w:rPr>
+        <w:t xml:space="preserve"> if interested in </w:t>
+      </w:r>
+      <w:r>
+        <w:rPr>
+          <w:b/>
+          <w:i/>
+        </w:rPr>
+        <w:t>finding out which predictors are</w:t>
+      </w:r>
+      <w:r>
+        <w:rPr>
+          <w:b/>
+          <w:i/>
+        </w:rPr>
+        <w:t xml:space="preserve"> </w:t>
+      </w:r>
+      <w:r>
+        <w:rPr>
+          <w:b/>
+          <w:i/>
+        </w:rPr>
+        <w:t xml:space="preserve">statistically significant. </w:t>
+      </w:r>
+    </w:p>
+    <w:p>
+      <w:pPr>
+        <w:pStyle w:val="ListBullet"/>
+        <w:rPr>
+          <w:b/>
+        </w:rPr>
+      </w:pPr>
+      <w:r>
+        <w:rPr>
+          <w:b/>
+        </w:rPr>
+        <w:t xml:space="preserve">Use </w:t>
+      </w:r>
+      <w:r>
+        <w:rPr>
+          <w:b/>
+        </w:rPr>
+        <w:t xml:space="preserve">the </w:t>
+      </w:r>
+      <w:r>
+        <w:rPr>
+          <w:b/>
+          <w:u w:val="single"/>
+        </w:rPr>
+        <w:t>Adj. R</w:t>
+      </w:r>
+      <w:r>
+        <w:rPr>
+          <w:b/>
+          <w:u w:val="single"/>
+        </w:rPr>
+        <w:t xml:space="preserve">2 </w:t>
+      </w:r>
+      <w:r>
+        <w:rPr>
+          <w:b/>
+          <w:u w:val="single"/>
+        </w:rPr>
+        <w:t>method</w:t>
+      </w:r>
+      <w:r>
+        <w:rPr>
+          <w:b/>
+        </w:rPr>
+        <w:t xml:space="preserve"> </w:t>
+      </w:r>
+      <w:r>
+        <w:rPr>
+          <w:b/>
+        </w:rPr>
+        <w:t>if interested in</w:t>
+      </w:r>
+      <w:r>
+        <w:rPr>
+          <w:b/>
+        </w:rPr>
+        <w:t xml:space="preserve"> </w:t>
+      </w:r>
+      <w:r>
+        <w:rPr>
+          <w:b/>
+          <w:i/>
+        </w:rPr>
+        <w:t>more reliable predictions</w:t>
+      </w:r>
+      <w:r>
+        <w:rPr>
+          <w:b/>
+        </w:rPr>
+        <w:t xml:space="preserve"> from </w:t>
+      </w:r>
+      <w:r>
+        <w:rPr>
+          <w:b/>
+        </w:rPr>
+        <w:t xml:space="preserve">the </w:t>
+      </w:r>
+      <w:r>
+        <w:rPr>
+          <w:b/>
+        </w:rPr>
+        <w:t xml:space="preserve">model </w:t>
+      </w:r>
+    </w:p>
+    <w:p>
+      <w:pPr>
+        <w:pStyle w:val="ListBullet"/>
+      </w:pPr>
+      <w:r>
+        <w:t>The p-value method depends on the somewhat</w:t>
+      </w:r>
+      <w:r>
+        <w:t xml:space="preserve"> arbitrary 5% </w:t>
+      </w:r>
+      <w:r>
+        <w:t xml:space="preserve">or whatever other </w:t>
+      </w:r>
+      <w:r>
+        <w:t xml:space="preserve">% </w:t>
+      </w:r>
+      <w:r>
+        <w:t>you use for your</w:t>
+      </w:r>
+      <w:r>
+        <w:t xml:space="preserve"> significance level cutoff </w:t>
+      </w:r>
+      <w:r>
+        <w:t>+ if you use a different significance</w:t>
+      </w:r>
+      <w:r>
+        <w:t xml:space="preserve"> </w:t>
+      </w:r>
+      <w:r>
+        <w:t>level, you're going to end up w/ a different</w:t>
+      </w:r>
+      <w:r>
+        <w:t xml:space="preserve"> </w:t>
+      </w:r>
+      <w:r>
+        <w:t xml:space="preserve">model. </w:t>
+      </w:r>
+    </w:p>
+    <w:p>
+      <w:pPr>
+        <w:pStyle w:val="ListBullet"/>
+        <w:tabs>
+          <w:tab w:val="clear" w:pos="360"/>
+          <w:tab w:val="num" w:pos="720"/>
+        </w:tabs>
+        <w:ind w:left="720"/>
+        <w:rPr>
+          <w:i/>
+        </w:rPr>
+      </w:pPr>
+      <w:r>
+        <w:rPr>
+          <w:i/>
+        </w:rPr>
+        <w:t>It's used more commonly though, since it</w:t>
+      </w:r>
+      <w:r>
+        <w:rPr>
+          <w:i/>
+        </w:rPr>
+        <w:t xml:space="preserve"> </w:t>
+      </w:r>
+      <w:r>
+        <w:rPr>
+          <w:i/>
+        </w:rPr>
+        <w:t xml:space="preserve">requires fitting fewer models. </w:t>
+      </w:r>
+    </w:p>
+    <w:p>
+      <w:pPr>
+        <w:pStyle w:val="ListBullet"/>
+      </w:pPr>
+      <w:r>
+        <w:t xml:space="preserve">Remember, </w:t>
+      </w:r>
+      <w:r>
+        <w:t>at each stage of the Adj. R</w:t>
+      </w:r>
+      <w:r>
+        <w:t xml:space="preserve">2 </w:t>
+      </w:r>
+      <w:r>
+        <w:t xml:space="preserve">method, we dropped </w:t>
+      </w:r>
+      <w:r>
+        <w:t xml:space="preserve">1 </w:t>
+      </w:r>
+      <w:r>
+        <w:t>variable at a</w:t>
+      </w:r>
+      <w:r>
+        <w:t xml:space="preserve"> time </w:t>
+      </w:r>
+      <w:r>
+        <w:t>+ refit a bunch of models to determine</w:t>
+      </w:r>
+      <w:r>
+        <w:t xml:space="preserve"> which one to go w/</w:t>
+      </w:r>
+    </w:p>
+    <w:p>
+      <w:pPr>
+        <w:pStyle w:val="ListBullet"/>
+        <w:tabs>
+          <w:tab w:val="clear" w:pos="360"/>
+          <w:tab w:val="num" w:pos="720"/>
+        </w:tabs>
+        <w:ind w:left="720"/>
+      </w:pPr>
+      <w:r>
+        <w:t xml:space="preserve">VS. </w:t>
+      </w:r>
+      <w:r>
+        <w:t>the p-value approach, simply drop the variable w/ the highest p-value +</w:t>
+      </w:r>
+      <w:r>
+        <w:t xml:space="preserve"> proceed = more common b/c </w:t>
+      </w:r>
+      <w:r>
+        <w:t xml:space="preserve">easier to implement. </w:t>
+      </w:r>
+    </w:p>
+    <w:p>
+      <w:pPr>
+        <w:pStyle w:val="ListBullet"/>
+        <w:tabs>
+          <w:tab w:val="clear" w:pos="360"/>
+          <w:tab w:val="num" w:pos="1080"/>
+        </w:tabs>
+        <w:ind w:left="1080"/>
+      </w:pPr>
+      <w:r>
+        <w:t>However, b/c it relies on this arbitrary significance level cut-off, might be more favorable to use the Adj. R</w:t>
+      </w:r>
+      <w:r>
+        <w:t xml:space="preserve">2 </w:t>
+      </w:r>
+      <w:r>
+        <w:t xml:space="preserve">method for model selection. </w:t>
+      </w:r>
+    </w:p>
+    <w:p>
+      <w:pPr>
+        <w:pStyle w:val="ListBullet"/>
+        <w:numPr>
+          <w:ilvl w:val="0"/>
+          <w:numId w:val="0"/>
+        </w:numPr>
+        <w:ind w:left="360"/>
+      </w:pPr>
+    </w:p>
+    <w:p>
+      <w:pPr>
+        <w:pStyle w:val="ListBullet"/>
+      </w:pPr>
+      <w:r>
+        <w:rPr>
+          <w:b/>
+        </w:rPr>
+        <w:t>Forward selection</w:t>
+      </w:r>
+      <w:r>
+        <w:rPr>
+          <w:b/>
+        </w:rPr>
+        <w:t xml:space="preserve"> (Adj. R2)</w:t>
+      </w:r>
+      <w:r>
+        <w:rPr>
+          <w:b/>
+        </w:rPr>
+        <w:t xml:space="preserve"> </w:t>
+      </w:r>
+      <w:r>
+        <w:rPr>
+          <w:b/>
+        </w:rPr>
+        <w:sym w:font="Wingdings" w:char="F0E0"/>
+      </w:r>
+      <w:r>
+        <w:rPr>
+          <w:b/>
+        </w:rPr>
+        <w:t xml:space="preserve"> </w:t>
+      </w:r>
+      <w:r>
+        <w:t>start w/ single-</w:t>
+      </w:r>
+      <w:r>
+        <w:t xml:space="preserve">predictor regressions of response </w:t>
+      </w:r>
+      <w:r>
+        <w:t xml:space="preserve">vs. </w:t>
+      </w:r>
+      <w:r>
+        <w:t>each explanatory</w:t>
+      </w:r>
+      <w:r>
+        <w:t xml:space="preserve"> </w:t>
+      </w:r>
+      <w:r>
+        <w:t>variable, p</w:t>
+      </w:r>
+      <w:r>
+        <w:t xml:space="preserve">ick </w:t>
+      </w:r>
+      <w:r>
+        <w:t>model w/ highest Adj. R2, add remaining</w:t>
+      </w:r>
+      <w:r>
+        <w:t xml:space="preserve"> </w:t>
+      </w:r>
+      <w:r>
+        <w:t xml:space="preserve">variables </w:t>
+      </w:r>
+      <w:r>
+        <w:t xml:space="preserve">1 at a time to the existing model, </w:t>
+      </w:r>
+      <w:r>
+        <w:t>+ pick model w/ highest Adj. R</w:t>
+      </w:r>
+      <w:r>
+        <w:t>2,</w:t>
+      </w:r>
+      <w:r>
+        <w:t xml:space="preserve"> repeat until addition of any other remaining variables does not result in a</w:t>
+      </w:r>
+      <w:r>
+        <w:t xml:space="preserve"> </w:t>
+      </w:r>
+      <w:r>
+        <w:t xml:space="preserve">higher Adj. R2. </w:t>
+      </w:r>
+    </w:p>
+    <w:p>
+      <w:pPr>
+        <w:pStyle w:val="ListBullet"/>
+        <w:numPr>
+          <w:ilvl w:val="0"/>
+          <w:numId w:val="0"/>
+        </w:numPr>
+        <w:ind w:left="1080" w:firstLine="360"/>
+      </w:pPr>
+      <w:r>
+        <w:rPr>
+          <w:noProof/>
+        </w:rPr>
+        <w:drawing>
+          <wp:inline distT="0" distB="0" distL="0" distR="0" wp14:anchorId="0CCD51B1" wp14:editId="5C49002C">
+            <wp:extent cx="4149454" cy="1666875"/>
+            <wp:effectExtent l="0" t="0" r="3810" b="0"/>
+            <wp:docPr id="17" name="Picture 17"/>
+            <wp:cNvGraphicFramePr>
+              <a:graphicFrameLocks xmlns:a="http://schemas.openxmlformats.org/drawingml/2006/main" noChangeAspect="1"/>
+            </wp:cNvGraphicFramePr>
+            <a:graphic xmlns:a="http://schemas.openxmlformats.org/drawingml/2006/main">
+              <a:graphicData uri="http://schemas.openxmlformats.org/drawingml/2006/picture">
+                <pic:pic xmlns:pic="http://schemas.openxmlformats.org/drawingml/2006/picture">
+                  <pic:nvPicPr>
+                    <pic:cNvPr id="1" name=""/>
+                    <pic:cNvPicPr/>
+                  </pic:nvPicPr>
+                  <pic:blipFill>
+                    <a:blip r:embed="rId23"/>
+                    <a:stretch>
+                      <a:fillRect/>
+                    </a:stretch>
+                  </pic:blipFill>
+                  <pic:spPr>
+                    <a:xfrm>
+                      <a:off x="0" y="0"/>
+                      <a:ext cx="4182650" cy="1680210"/>
+                    </a:xfrm>
+                    <a:prstGeom prst="rect">
+                      <a:avLst/>
+                    </a:prstGeom>
+                  </pic:spPr>
+                </pic:pic>
+              </a:graphicData>
+            </a:graphic>
+          </wp:inline>
+        </w:drawing>
+      </w:r>
+    </w:p>
+    <w:p>
+      <w:pPr>
+        <w:pStyle w:val="ListBullet"/>
+      </w:pPr>
+      <w:r>
+        <w:lastRenderedPageBreak/>
+        <w:t xml:space="preserve">See when we </w:t>
+      </w:r>
+      <w:r>
+        <w:t>try the full model, Adj. R2 does not go up, therefore stick w/</w:t>
+      </w:r>
+      <w:r>
+        <w:t xml:space="preserve"> </w:t>
+      </w:r>
+      <w:r>
+        <w:t>the model in step</w:t>
+      </w:r>
+      <w:r>
+        <w:t xml:space="preserve"> 3</w:t>
+      </w:r>
+    </w:p>
+    <w:p>
+      <w:pPr>
+        <w:pStyle w:val="ListBullet"/>
+        <w:tabs>
+          <w:tab w:val="clear" w:pos="360"/>
+          <w:tab w:val="num" w:pos="720"/>
+        </w:tabs>
+        <w:ind w:left="720"/>
+      </w:pPr>
+      <w:r>
+        <w:t xml:space="preserve">Note </w:t>
+      </w:r>
+      <w:r>
+        <w:t>we arrived at the same</w:t>
+      </w:r>
+      <w:r>
+        <w:t xml:space="preserve"> model w/ this </w:t>
+      </w:r>
+      <w:r>
+        <w:t>Adj. R2 criteria</w:t>
+      </w:r>
+      <w:r>
+        <w:t xml:space="preserve"> </w:t>
+      </w:r>
+      <w:r>
+        <w:t>whether</w:t>
+      </w:r>
+      <w:r>
+        <w:t xml:space="preserve"> we went backwards or forwards </w:t>
+      </w:r>
+    </w:p>
+    <w:p>
+      <w:pPr>
+        <w:pStyle w:val="ListBullet"/>
+      </w:pPr>
+      <w:r>
+        <w:t xml:space="preserve">To do </w:t>
+      </w:r>
+      <w:r>
+        <w:rPr>
+          <w:b/>
+        </w:rPr>
+        <w:t>forward selection using p-values</w:t>
+      </w:r>
+      <w:r>
+        <w:t xml:space="preserve">, </w:t>
+      </w:r>
+      <w:r>
+        <w:t>start w/ single-</w:t>
+      </w:r>
+      <w:r>
+        <w:t>predictor regressions of response</w:t>
+      </w:r>
+      <w:r>
+        <w:t xml:space="preserve"> vs. </w:t>
+      </w:r>
+      <w:r>
+        <w:t>each explanatory variable</w:t>
+      </w:r>
+      <w:r>
+        <w:t>,</w:t>
+      </w:r>
+      <w:r>
+        <w:t xml:space="preserve"> pick variable w/ lowest</w:t>
+      </w:r>
+      <w:r>
+        <w:t xml:space="preserve"> </w:t>
+      </w:r>
+      <w:r>
+        <w:t>significant p-value</w:t>
+      </w:r>
+      <w:r>
+        <w:t>,</w:t>
+      </w:r>
+      <w:r>
+        <w:t xml:space="preserve"> add remaining variables </w:t>
+      </w:r>
+      <w:r>
+        <w:t xml:space="preserve">1 </w:t>
+      </w:r>
+      <w:r>
+        <w:t>at</w:t>
+      </w:r>
+      <w:r>
+        <w:t xml:space="preserve"> </w:t>
+      </w:r>
+      <w:r>
+        <w:t>a time to existing model, pick variable w/</w:t>
+      </w:r>
+      <w:r>
+        <w:t xml:space="preserve"> </w:t>
+      </w:r>
+      <w:r>
+        <w:t>lowest significant p-value again</w:t>
+      </w:r>
+      <w:r>
+        <w:t>,</w:t>
+      </w:r>
+      <w:r>
+        <w:t xml:space="preserve"> repeat until any </w:t>
+      </w:r>
+      <w:r>
+        <w:t xml:space="preserve">remaining variable does </w:t>
+      </w:r>
+      <w:r>
+        <w:t>not have a significant</w:t>
+      </w:r>
+      <w:r>
+        <w:t xml:space="preserve"> </w:t>
+      </w:r>
+      <w:r>
+        <w:t xml:space="preserve">p-value. </w:t>
+      </w:r>
+    </w:p>
+    <w:p>
+      <w:pPr>
+        <w:pStyle w:val="ListBullet"/>
+      </w:pPr>
+      <w:r>
+        <w:t xml:space="preserve">We talked about </w:t>
+      </w:r>
+      <w:r>
+        <w:rPr>
+          <w:i/>
+        </w:rPr>
+        <w:t>algorithmic ways of doing model selection</w:t>
+      </w:r>
+      <w:r>
+        <w:t>, however, sometimes</w:t>
+      </w:r>
+      <w:r>
+        <w:t xml:space="preserve"> variables can be included in/</w:t>
+      </w:r>
+      <w:r>
+        <w:t>eliminated from the</w:t>
+      </w:r>
+      <w:r>
+        <w:t xml:space="preserve"> </w:t>
+      </w:r>
+      <w:r>
+        <w:t xml:space="preserve">model based on </w:t>
+      </w:r>
+      <w:r>
+        <w:rPr>
+          <w:u w:val="single"/>
+        </w:rPr>
+        <w:t>expert opinion</w:t>
+      </w:r>
+      <w:r>
+        <w:t xml:space="preserve"> as well. </w:t>
+      </w:r>
+    </w:p>
+    <w:p>
+      <w:pPr>
+        <w:pStyle w:val="ListBullet"/>
+      </w:pPr>
+      <w:r>
+        <w:t xml:space="preserve">Ex: </w:t>
+      </w:r>
+      <w:r>
+        <w:t>if setting a certain</w:t>
+      </w:r>
+      <w:r>
+        <w:t xml:space="preserve"> variable, </w:t>
+      </w:r>
+      <w:r>
+        <w:t xml:space="preserve">you might choose to leave </w:t>
+      </w:r>
+      <w:r>
+        <w:t xml:space="preserve">it </w:t>
+      </w:r>
+      <w:r>
+        <w:t>in</w:t>
+      </w:r>
+      <w:r>
+        <w:t xml:space="preserve"> </w:t>
+      </w:r>
+      <w:r>
+        <w:t>the model regardless of whether its</w:t>
+      </w:r>
+      <w:r>
+        <w:t xml:space="preserve"> </w:t>
+      </w:r>
+      <w:r>
+        <w:t>significant or whether it would yield a higher Adj. R2 or</w:t>
+      </w:r>
+      <w:r>
+        <w:t xml:space="preserve"> </w:t>
+      </w:r>
+      <w:r>
+        <w:t xml:space="preserve">not. </w:t>
+      </w:r>
+    </w:p>
+    <w:p>
+      <w:pPr>
+        <w:pStyle w:val="ListBullet"/>
+      </w:pPr>
+      <w:r>
+        <w:t xml:space="preserve">Finally, </w:t>
+      </w:r>
+      <w:r>
+        <w:t>fit</w:t>
+      </w:r>
+      <w:r>
+        <w:t xml:space="preserve"> our final model </w:t>
+      </w:r>
+      <w:r>
+        <w:sym w:font="Wingdings" w:char="F0E0"/>
+      </w:r>
+      <w:r>
+        <w:t xml:space="preserve"> </w:t>
+      </w:r>
+      <w:r>
+        <w:t>Remember we selected variables</w:t>
+      </w:r>
+      <w:r>
+        <w:t xml:space="preserve"> = </w:t>
+      </w:r>
+      <w:r>
+        <w:t>mom's high school status</w:t>
+      </w:r>
+      <w:r>
+        <w:t xml:space="preserve">, IQ, + </w:t>
+      </w:r>
+      <w:r>
+        <w:t>work</w:t>
+      </w:r>
+      <w:r>
+        <w:t xml:space="preserve"> status</w:t>
+      </w:r>
+    </w:p>
+    <w:p>
+      <w:pPr>
+        <w:pStyle w:val="ListBullet"/>
+        <w:numPr>
+          <w:ilvl w:val="0"/>
+          <w:numId w:val="0"/>
+        </w:numPr>
+        <w:ind w:left="1080" w:firstLine="360"/>
+      </w:pPr>
+      <w:r>
+        <w:rPr>
+          <w:noProof/>
+        </w:rPr>
+        <w:drawing>
+          <wp:inline distT="0" distB="0" distL="0" distR="0" wp14:anchorId="7A67858B" wp14:editId="00A3F2BD">
+            <wp:extent cx="4000500" cy="1520703"/>
+            <wp:effectExtent l="0" t="0" r="0" b="3810"/>
+            <wp:docPr id="18" name="Picture 18"/>
+            <wp:cNvGraphicFramePr>
+              <a:graphicFrameLocks xmlns:a="http://schemas.openxmlformats.org/drawingml/2006/main" noChangeAspect="1"/>
+            </wp:cNvGraphicFramePr>
+            <a:graphic xmlns:a="http://schemas.openxmlformats.org/drawingml/2006/main">
+              <a:graphicData uri="http://schemas.openxmlformats.org/drawingml/2006/picture">
+                <pic:pic xmlns:pic="http://schemas.openxmlformats.org/drawingml/2006/picture">
+                  <pic:nvPicPr>
+                    <pic:cNvPr id="1" name=""/>
+                    <pic:cNvPicPr/>
+                  </pic:nvPicPr>
+                  <pic:blipFill>
+                    <a:blip r:embed="rId24"/>
+                    <a:stretch>
+                      <a:fillRect/>
+                    </a:stretch>
+                  </pic:blipFill>
+                  <pic:spPr>
+                    <a:xfrm>
+                      <a:off x="0" y="0"/>
+                      <a:ext cx="4004600" cy="1522262"/>
+                    </a:xfrm>
+                    <a:prstGeom prst="rect">
+                      <a:avLst/>
+                    </a:prstGeom>
+                  </pic:spPr>
+                </pic:pic>
+              </a:graphicData>
+            </a:graphic>
+          </wp:inline>
+        </w:drawing>
+      </w:r>
+    </w:p>
+    <w:p>
+      <w:pPr>
+        <w:pStyle w:val="ListBullet"/>
+      </w:pPr>
+      <w:r>
+        <w:t>S</w:t>
+      </w:r>
+      <w:r>
+        <w:t xml:space="preserve">ee </w:t>
+      </w:r>
+      <w:r>
+        <w:t xml:space="preserve">that </w:t>
+      </w:r>
+      <w:r>
+        <w:t>mom's high school</w:t>
+      </w:r>
+      <w:r>
+        <w:t xml:space="preserve"> status</w:t>
+      </w:r>
+      <w:r>
+        <w:t xml:space="preserve"> + IQ are statistically significant at</w:t>
+      </w:r>
+      <w:r>
+        <w:t xml:space="preserve"> the 5% level but</w:t>
+      </w:r>
+      <w:r>
+        <w:t xml:space="preserve"> work</w:t>
+      </w:r>
+      <w:r>
+        <w:t xml:space="preserve"> status is not</w:t>
+      </w:r>
+    </w:p>
+    <w:p>
+      <w:pPr>
+        <w:pStyle w:val="ListBullet"/>
+      </w:pPr>
+      <w:r>
+        <w:t>B</w:t>
+      </w:r>
+      <w:r>
+        <w:t>ut</w:t>
+      </w:r>
+      <w:r>
+        <w:t xml:space="preserve">, </w:t>
+      </w:r>
+      <w:r>
+        <w:t xml:space="preserve">remember, </w:t>
+      </w:r>
+      <w:r>
+        <w:rPr>
+          <w:b/>
+        </w:rPr>
+        <w:t>we selected this model using the Adj. R2</w:t>
+      </w:r>
+      <w:r>
+        <w:rPr>
+          <w:b/>
+        </w:rPr>
+        <w:t xml:space="preserve"> </w:t>
+      </w:r>
+      <w:r>
+        <w:rPr>
+          <w:b/>
+        </w:rPr>
+        <w:t>method,</w:t>
+      </w:r>
+      <w:r>
+        <w:t xml:space="preserve"> which tells us including </w:t>
+      </w:r>
+      <w:r>
+        <w:t xml:space="preserve">work status </w:t>
+      </w:r>
+      <w:r>
+        <w:t>actually</w:t>
+      </w:r>
+      <w:r>
+        <w:t xml:space="preserve"> </w:t>
+      </w:r>
+      <w:r>
+        <w:t>gives the model higher predictive power even though the variable</w:t>
+      </w:r>
+      <w:r>
+        <w:t xml:space="preserve"> </w:t>
+      </w:r>
+      <w:r>
+        <w:t xml:space="preserve">may not be statistically significant. </w:t>
+      </w:r>
+    </w:p>
+    <w:p>
+      <w:pPr>
+        <w:pStyle w:val="ListBullet"/>
+      </w:pPr>
+      <w:r>
+        <w:t>If we had used the p-value approach to do</w:t>
+      </w:r>
+      <w:r>
+        <w:t xml:space="preserve"> </w:t>
+      </w:r>
+      <w:r>
+        <w:t>model selection, we would not end up w/ any variables that are not</w:t>
+      </w:r>
+      <w:r>
+        <w:t xml:space="preserve"> </w:t>
+      </w:r>
       <w:bookmarkStart w:id="0" w:name="_GoBack"/>
-      <w:r>
-        <w:rPr>
-          <w:b/>
-        </w:rPr>
-        <w:t>we are 95% confident that, all else</w:t>
-      </w:r>
-      <w:r>
-        <w:rPr>
-          <w:b/>
-        </w:rPr>
-        <w:t xml:space="preserve"> </w:t>
-      </w:r>
-      <w:r>
-        <w:rPr>
-          <w:b/>
-        </w:rPr>
-        <w:t>being equal, the model predicts children whose</w:t>
-      </w:r>
-      <w:r>
-        <w:rPr>
-          <w:b/>
-        </w:rPr>
-        <w:t xml:space="preserve"> </w:t>
-      </w:r>
-      <w:r>
-        <w:rPr>
-          <w:b/>
-        </w:rPr>
-        <w:t xml:space="preserve">moms worked during the </w:t>
-      </w:r>
-      <w:r>
-        <w:rPr>
-          <w:b/>
-        </w:rPr>
-        <w:t>1</w:t>
-      </w:r>
-      <w:r>
-        <w:rPr>
-          <w:b/>
-          <w:vertAlign w:val="superscript"/>
-        </w:rPr>
-        <w:t>st</w:t>
-      </w:r>
-      <w:r>
-        <w:rPr>
-          <w:b/>
-        </w:rPr>
-        <w:t xml:space="preserve"> 3 </w:t>
-      </w:r>
-      <w:r>
-        <w:rPr>
-          <w:b/>
-        </w:rPr>
-        <w:t>years of their lives scored</w:t>
-      </w:r>
-      <w:r>
-        <w:rPr>
-          <w:b/>
-        </w:rPr>
-        <w:t xml:space="preserve"> </w:t>
-      </w:r>
-      <w:r>
-        <w:rPr>
-          <w:b/>
-        </w:rPr>
-        <w:t>2.09 points lower to 7.17 points higher than those whose</w:t>
-      </w:r>
-      <w:r>
-        <w:rPr>
-          <w:b/>
-        </w:rPr>
-        <w:t xml:space="preserve"> </w:t>
-      </w:r>
-      <w:r>
-        <w:rPr>
-          <w:b/>
-        </w:rPr>
-        <w:t>moms did not work.</w:t>
-      </w:r>
       <w:bookmarkEnd w:id="0"/>
+      <w:r>
+        <w:t>statistically significant in our model.</w:t>
+      </w:r>
     </w:p>
     <w:sectPr>
       <w:pgSz w:w="12240" w:h="15840"/>

</xml_diff>

<commit_message>
finish wk 3 lectures in courera duke stats w/ r - linear regression
</commit_message>
<xml_diff>
--- a/Stats/Coursera/DukeStatsWithR/Course3_Regression/week3_MultLinReg/wk3_MultLinReg.docx
+++ b/Stats/Coursera/DukeStatsWithR/Course3_Regression/week3_MultLinReg/wk3_MultLinReg.docx
@@ -1,6 +1,6 @@
 
 <file path=word/document.xml><?xml version="1.0" encoding="utf-8"?>
-<w:document xmlns:wpc="http://schemas.microsoft.com/office/word/2010/wordprocessingCanvas" xmlns:mc="http://schemas.openxmlformats.org/markup-compatibility/2006" xmlns:o="urn:schemas-microsoft-com:office:office" xmlns:r="http://schemas.openxmlformats.org/officeDocument/2006/relationships" xmlns:m="http://schemas.openxmlformats.org/officeDocument/2006/math" xmlns:v="urn:schemas-microsoft-com:vml" xmlns:wp14="http://schemas.microsoft.com/office/word/2010/wordprocessingDrawing" xmlns:wp="http://schemas.openxmlformats.org/drawingml/2006/wordprocessingDrawing" xmlns:w10="urn:schemas-microsoft-com:office:word" xmlns:w="http://schemas.openxmlformats.org/wordprocessingml/2006/main" xmlns:w14="http://schemas.microsoft.com/office/word/2010/wordml" xmlns:w15="http://schemas.microsoft.com/office/word/2012/wordml" xmlns:wpg="http://schemas.microsoft.com/office/word/2010/wordprocessingGroup" xmlns:wpi="http://schemas.microsoft.com/office/word/2010/wordprocessingInk" xmlns:wne="http://schemas.microsoft.com/office/word/2006/wordml" xmlns:wps="http://schemas.microsoft.com/office/word/2010/wordprocessingShape" mc:Ignorable="w14 w15 wp14">
+<w:document xmlns:wpc="http://schemas.microsoft.com/office/word/2010/wordprocessingCanvas" xmlns:cx="http://schemas.microsoft.com/office/drawing/2014/chartex" xmlns:cx1="http://schemas.microsoft.com/office/drawing/2015/9/8/chartex" xmlns:cx2="http://schemas.microsoft.com/office/drawing/2015/10/21/chartex" xmlns:cx3="http://schemas.microsoft.com/office/drawing/2016/5/9/chartex" xmlns:cx4="http://schemas.microsoft.com/office/drawing/2016/5/10/chartex" xmlns:cx5="http://schemas.microsoft.com/office/drawing/2016/5/11/chartex" xmlns:cx6="http://schemas.microsoft.com/office/drawing/2016/5/12/chartex" xmlns:cx7="http://schemas.microsoft.com/office/drawing/2016/5/13/chartex" xmlns:cx8="http://schemas.microsoft.com/office/drawing/2016/5/14/chartex" xmlns:mc="http://schemas.openxmlformats.org/markup-compatibility/2006" xmlns:aink="http://schemas.microsoft.com/office/drawing/2016/ink" xmlns:am3d="http://schemas.microsoft.com/office/drawing/2017/model3d" xmlns:o="urn:schemas-microsoft-com:office:office" xmlns:r="http://schemas.openxmlformats.org/officeDocument/2006/relationships" xmlns:m="http://schemas.openxmlformats.org/officeDocument/2006/math" xmlns:v="urn:schemas-microsoft-com:vml" xmlns:wp14="http://schemas.microsoft.com/office/word/2010/wordprocessingDrawing" xmlns:wp="http://schemas.openxmlformats.org/drawingml/2006/wordprocessingDrawing" xmlns:w10="urn:schemas-microsoft-com:office:word" xmlns:w="http://schemas.openxmlformats.org/wordprocessingml/2006/main" xmlns:w14="http://schemas.microsoft.com/office/word/2010/wordml" xmlns:w15="http://schemas.microsoft.com/office/word/2012/wordml" xmlns:w16cid="http://schemas.microsoft.com/office/word/2016/wordml/cid" xmlns:w16se="http://schemas.microsoft.com/office/word/2015/wordml/symex" xmlns:wpg="http://schemas.microsoft.com/office/word/2010/wordprocessingGroup" xmlns:wpi="http://schemas.microsoft.com/office/word/2010/wordprocessingInk" xmlns:wne="http://schemas.microsoft.com/office/word/2006/wordml" xmlns:wps="http://schemas.microsoft.com/office/word/2010/wordprocessingShape" mc:Ignorable="w14 w15 w16se w16cid wp14">
   <w:body>
     <w:p>
       <w:pPr>
@@ -444,7 +444,15 @@
         <w:sym w:font="Wingdings" w:char="F0E0"/>
       </w:r>
       <w:r>
-        <w:t xml:space="preserve"> data set = allbacks,</w:t>
+        <w:t xml:space="preserve"> data set = </w:t>
+      </w:r>
+      <w:proofErr w:type="spellStart"/>
+      <w:r>
+        <w:t>allbacks</w:t>
+      </w:r>
+      <w:proofErr w:type="spellEnd"/>
+      <w:r>
+        <w:t>,</w:t>
       </w:r>
     </w:p>
     <w:p>
@@ -484,7 +492,58 @@
           <w:sz w:val="20"/>
           <w:szCs w:val="20"/>
         </w:rPr>
-        <w:t>&gt; model1 &lt;- lm(weight ~ volume + cover, data = allbacks)</w:t>
+        <w:t xml:space="preserve">&gt; model1 &lt;- </w:t>
+      </w:r>
+      <w:proofErr w:type="spellStart"/>
+      <w:proofErr w:type="gramStart"/>
+      <w:r>
+        <w:rPr>
+          <w:rFonts w:ascii="Lucida Console" w:eastAsia="Times New Roman" w:hAnsi="Lucida Console" w:cs="Courier New"/>
+          <w:color w:val="FF79C6"/>
+          <w:sz w:val="20"/>
+          <w:szCs w:val="20"/>
+        </w:rPr>
+        <w:t>lm</w:t>
+      </w:r>
+      <w:proofErr w:type="spellEnd"/>
+      <w:r>
+        <w:rPr>
+          <w:rFonts w:ascii="Lucida Console" w:eastAsia="Times New Roman" w:hAnsi="Lucida Console" w:cs="Courier New"/>
+          <w:color w:val="FF79C6"/>
+          <w:sz w:val="20"/>
+          <w:szCs w:val="20"/>
+        </w:rPr>
+        <w:t>(</w:t>
+      </w:r>
+      <w:proofErr w:type="gramEnd"/>
+      <w:r>
+        <w:rPr>
+          <w:rFonts w:ascii="Lucida Console" w:eastAsia="Times New Roman" w:hAnsi="Lucida Console" w:cs="Courier New"/>
+          <w:color w:val="FF79C6"/>
+          <w:sz w:val="20"/>
+          <w:szCs w:val="20"/>
+        </w:rPr>
+        <w:t xml:space="preserve">weight ~ volume + cover, data = </w:t>
+      </w:r>
+      <w:proofErr w:type="spellStart"/>
+      <w:r>
+        <w:rPr>
+          <w:rFonts w:ascii="Lucida Console" w:eastAsia="Times New Roman" w:hAnsi="Lucida Console" w:cs="Courier New"/>
+          <w:color w:val="FF79C6"/>
+          <w:sz w:val="20"/>
+          <w:szCs w:val="20"/>
+        </w:rPr>
+        <w:t>allbacks</w:t>
+      </w:r>
+      <w:proofErr w:type="spellEnd"/>
+      <w:r>
+        <w:rPr>
+          <w:rFonts w:ascii="Lucida Console" w:eastAsia="Times New Roman" w:hAnsi="Lucida Console" w:cs="Courier New"/>
+          <w:color w:val="FF79C6"/>
+          <w:sz w:val="20"/>
+          <w:szCs w:val="20"/>
+        </w:rPr>
+        <w:t>)</w:t>
       </w:r>
     </w:p>
     <w:p>
@@ -600,6 +659,8 @@
           <w:bdr w:val="none" w:sz="0" w:space="0" w:color="auto" w:frame="1"/>
         </w:rPr>
       </w:pPr>
+      <w:proofErr w:type="spellStart"/>
+      <w:proofErr w:type="gramStart"/>
       <w:r>
         <w:rPr>
           <w:rFonts w:ascii="Lucida Console" w:eastAsia="Times New Roman" w:hAnsi="Lucida Console" w:cs="Courier New"/>
@@ -608,7 +669,51 @@
           <w:szCs w:val="20"/>
           <w:bdr w:val="none" w:sz="0" w:space="0" w:color="auto" w:frame="1"/>
         </w:rPr>
-        <w:t>lm(formula = weight ~ volume + cover, data = allbacks)</w:t>
+        <w:t>lm</w:t>
+      </w:r>
+      <w:proofErr w:type="spellEnd"/>
+      <w:r>
+        <w:rPr>
+          <w:rFonts w:ascii="Lucida Console" w:eastAsia="Times New Roman" w:hAnsi="Lucida Console" w:cs="Courier New"/>
+          <w:color w:val="F8F8F2"/>
+          <w:sz w:val="20"/>
+          <w:szCs w:val="20"/>
+          <w:bdr w:val="none" w:sz="0" w:space="0" w:color="auto" w:frame="1"/>
+        </w:rPr>
+        <w:t>(</w:t>
+      </w:r>
+      <w:proofErr w:type="gramEnd"/>
+      <w:r>
+        <w:rPr>
+          <w:rFonts w:ascii="Lucida Console" w:eastAsia="Times New Roman" w:hAnsi="Lucida Console" w:cs="Courier New"/>
+          <w:color w:val="F8F8F2"/>
+          <w:sz w:val="20"/>
+          <w:szCs w:val="20"/>
+          <w:bdr w:val="none" w:sz="0" w:space="0" w:color="auto" w:frame="1"/>
+        </w:rPr>
+        <w:t xml:space="preserve">formula = weight ~ volume + cover, data = </w:t>
+      </w:r>
+      <w:proofErr w:type="spellStart"/>
+      <w:r>
+        <w:rPr>
+          <w:rFonts w:ascii="Lucida Console" w:eastAsia="Times New Roman" w:hAnsi="Lucida Console" w:cs="Courier New"/>
+          <w:color w:val="F8F8F2"/>
+          <w:sz w:val="20"/>
+          <w:szCs w:val="20"/>
+          <w:bdr w:val="none" w:sz="0" w:space="0" w:color="auto" w:frame="1"/>
+        </w:rPr>
+        <w:t>allbacks</w:t>
+      </w:r>
+      <w:proofErr w:type="spellEnd"/>
+      <w:r>
+        <w:rPr>
+          <w:rFonts w:ascii="Lucida Console" w:eastAsia="Times New Roman" w:hAnsi="Lucida Console" w:cs="Courier New"/>
+          <w:color w:val="F8F8F2"/>
+          <w:sz w:val="20"/>
+          <w:szCs w:val="20"/>
+          <w:bdr w:val="none" w:sz="0" w:space="0" w:color="auto" w:frame="1"/>
+        </w:rPr>
+        <w:t>)</w:t>
       </w:r>
     </w:p>
     <w:p>
@@ -724,7 +829,29 @@
           <w:szCs w:val="20"/>
           <w:bdr w:val="none" w:sz="0" w:space="0" w:color="auto" w:frame="1"/>
         </w:rPr>
-        <w:t xml:space="preserve">    Min      1Q  Median      3Q     Max </w:t>
+        <w:t xml:space="preserve">    Min      1</w:t>
+      </w:r>
+      <w:proofErr w:type="gramStart"/>
+      <w:r>
+        <w:rPr>
+          <w:rFonts w:ascii="Lucida Console" w:eastAsia="Times New Roman" w:hAnsi="Lucida Console" w:cs="Courier New"/>
+          <w:color w:val="F8F8F2"/>
+          <w:sz w:val="20"/>
+          <w:szCs w:val="20"/>
+          <w:bdr w:val="none" w:sz="0" w:space="0" w:color="auto" w:frame="1"/>
+        </w:rPr>
+        <w:t>Q  Median</w:t>
+      </w:r>
+      <w:proofErr w:type="gramEnd"/>
+      <w:r>
+        <w:rPr>
+          <w:rFonts w:ascii="Lucida Console" w:eastAsia="Times New Roman" w:hAnsi="Lucida Console" w:cs="Courier New"/>
+          <w:color w:val="F8F8F2"/>
+          <w:sz w:val="20"/>
+          <w:szCs w:val="20"/>
+          <w:bdr w:val="none" w:sz="0" w:space="0" w:color="auto" w:frame="1"/>
+        </w:rPr>
+        <w:t xml:space="preserve">      3Q     Max </w:t>
       </w:r>
     </w:p>
     <w:p>
@@ -766,7 +893,29 @@
           <w:szCs w:val="20"/>
           <w:bdr w:val="none" w:sz="0" w:space="0" w:color="auto" w:frame="1"/>
         </w:rPr>
-        <w:t xml:space="preserve">-110.10  -32.32  -16.10   28.93  210.95 </w:t>
+        <w:t>-110.</w:t>
+      </w:r>
+      <w:proofErr w:type="gramStart"/>
+      <w:r>
+        <w:rPr>
+          <w:rFonts w:ascii="Lucida Console" w:eastAsia="Times New Roman" w:hAnsi="Lucida Console" w:cs="Courier New"/>
+          <w:color w:val="F8F8F2"/>
+          <w:sz w:val="20"/>
+          <w:szCs w:val="20"/>
+          <w:bdr w:val="none" w:sz="0" w:space="0" w:color="auto" w:frame="1"/>
+        </w:rPr>
+        <w:t>10  -</w:t>
+      </w:r>
+      <w:proofErr w:type="gramEnd"/>
+      <w:r>
+        <w:rPr>
+          <w:rFonts w:ascii="Lucida Console" w:eastAsia="Times New Roman" w:hAnsi="Lucida Console" w:cs="Courier New"/>
+          <w:color w:val="F8F8F2"/>
+          <w:sz w:val="20"/>
+          <w:szCs w:val="20"/>
+          <w:bdr w:val="none" w:sz="0" w:space="0" w:color="auto" w:frame="1"/>
+        </w:rPr>
+        <w:t xml:space="preserve">32.32  -16.10   28.93  210.95 </w:t>
       </w:r>
     </w:p>
     <w:p>
@@ -882,7 +1031,29 @@
           <w:szCs w:val="20"/>
           <w:bdr w:val="none" w:sz="0" w:space="0" w:color="auto" w:frame="1"/>
         </w:rPr>
-        <w:t xml:space="preserve">              Estimate Std. Error t value Pr(&gt;|t|)    </w:t>
+        <w:t xml:space="preserve">              Estimate Std. Error t value </w:t>
+      </w:r>
+      <w:proofErr w:type="spellStart"/>
+      <w:r>
+        <w:rPr>
+          <w:rFonts w:ascii="Lucida Console" w:eastAsia="Times New Roman" w:hAnsi="Lucida Console" w:cs="Courier New"/>
+          <w:color w:val="F8F8F2"/>
+          <w:sz w:val="20"/>
+          <w:szCs w:val="20"/>
+          <w:bdr w:val="none" w:sz="0" w:space="0" w:color="auto" w:frame="1"/>
+        </w:rPr>
+        <w:t>Pr</w:t>
+      </w:r>
+      <w:proofErr w:type="spellEnd"/>
+      <w:r>
+        <w:rPr>
+          <w:rFonts w:ascii="Lucida Console" w:eastAsia="Times New Roman" w:hAnsi="Lucida Console" w:cs="Courier New"/>
+          <w:color w:val="F8F8F2"/>
+          <w:sz w:val="20"/>
+          <w:szCs w:val="20"/>
+          <w:bdr w:val="none" w:sz="0" w:space="0" w:color="auto" w:frame="1"/>
+        </w:rPr>
+        <w:t xml:space="preserve">(&gt;|t|)    </w:t>
       </w:r>
     </w:p>
     <w:p>
@@ -924,7 +1095,29 @@
           <w:szCs w:val="20"/>
           <w:bdr w:val="none" w:sz="0" w:space="0" w:color="auto" w:frame="1"/>
         </w:rPr>
-        <w:t xml:space="preserve">(Intercept)  197.96284   59.19274   3.344 0.005841 ** </w:t>
+        <w:t>(</w:t>
+      </w:r>
+      <w:proofErr w:type="gramStart"/>
+      <w:r>
+        <w:rPr>
+          <w:rFonts w:ascii="Lucida Console" w:eastAsia="Times New Roman" w:hAnsi="Lucida Console" w:cs="Courier New"/>
+          <w:color w:val="F8F8F2"/>
+          <w:sz w:val="20"/>
+          <w:szCs w:val="20"/>
+          <w:bdr w:val="none" w:sz="0" w:space="0" w:color="auto" w:frame="1"/>
+        </w:rPr>
+        <w:t>Intercept)  197.96284</w:t>
+      </w:r>
+      <w:proofErr w:type="gramEnd"/>
+      <w:r>
+        <w:rPr>
+          <w:rFonts w:ascii="Lucida Console" w:eastAsia="Times New Roman" w:hAnsi="Lucida Console" w:cs="Courier New"/>
+          <w:color w:val="F8F8F2"/>
+          <w:sz w:val="20"/>
+          <w:szCs w:val="20"/>
+          <w:bdr w:val="none" w:sz="0" w:space="0" w:color="auto" w:frame="1"/>
+        </w:rPr>
+        <w:t xml:space="preserve">   59.19274   3.344 0.005841 ** </w:t>
       </w:r>
     </w:p>
     <w:p>
@@ -966,7 +1159,29 @@
           <w:szCs w:val="20"/>
           <w:bdr w:val="none" w:sz="0" w:space="0" w:color="auto" w:frame="1"/>
         </w:rPr>
-        <w:t>volume         0.71795    0.06153  11.669  6.6e-08 ***</w:t>
+        <w:t xml:space="preserve">volume         0.71795    </w:t>
+      </w:r>
+      <w:proofErr w:type="gramStart"/>
+      <w:r>
+        <w:rPr>
+          <w:rFonts w:ascii="Lucida Console" w:eastAsia="Times New Roman" w:hAnsi="Lucida Console" w:cs="Courier New"/>
+          <w:color w:val="F8F8F2"/>
+          <w:sz w:val="20"/>
+          <w:szCs w:val="20"/>
+          <w:bdr w:val="none" w:sz="0" w:space="0" w:color="auto" w:frame="1"/>
+        </w:rPr>
+        <w:t>0.06153  11.669</w:t>
+      </w:r>
+      <w:proofErr w:type="gramEnd"/>
+      <w:r>
+        <w:rPr>
+          <w:rFonts w:ascii="Lucida Console" w:eastAsia="Times New Roman" w:hAnsi="Lucida Console" w:cs="Courier New"/>
+          <w:color w:val="F8F8F2"/>
+          <w:sz w:val="20"/>
+          <w:szCs w:val="20"/>
+          <w:bdr w:val="none" w:sz="0" w:space="0" w:color="auto" w:frame="1"/>
+        </w:rPr>
+        <w:t xml:space="preserve">  6.6e-08 ***</w:t>
       </w:r>
     </w:p>
     <w:p>
@@ -1000,6 +1215,7 @@
           <w:bdr w:val="none" w:sz="0" w:space="0" w:color="auto" w:frame="1"/>
         </w:rPr>
       </w:pPr>
+      <w:proofErr w:type="spellStart"/>
       <w:r>
         <w:rPr>
           <w:rFonts w:ascii="Lucida Console" w:eastAsia="Times New Roman" w:hAnsi="Lucida Console" w:cs="Courier New"/>
@@ -1008,7 +1224,40 @@
           <w:szCs w:val="20"/>
           <w:bdr w:val="none" w:sz="0" w:space="0" w:color="auto" w:frame="1"/>
         </w:rPr>
-        <w:t>coverpb     -184.04727   40.49420  -4.545 0.000672 ***</w:t>
+        <w:t>coverpb</w:t>
+      </w:r>
+      <w:proofErr w:type="spellEnd"/>
+      <w:r>
+        <w:rPr>
+          <w:rFonts w:ascii="Lucida Console" w:eastAsia="Times New Roman" w:hAnsi="Lucida Console" w:cs="Courier New"/>
+          <w:color w:val="F8F8F2"/>
+          <w:sz w:val="20"/>
+          <w:szCs w:val="20"/>
+          <w:bdr w:val="none" w:sz="0" w:space="0" w:color="auto" w:frame="1"/>
+        </w:rPr>
+        <w:t xml:space="preserve">     -184.04727   </w:t>
+      </w:r>
+      <w:proofErr w:type="gramStart"/>
+      <w:r>
+        <w:rPr>
+          <w:rFonts w:ascii="Lucida Console" w:eastAsia="Times New Roman" w:hAnsi="Lucida Console" w:cs="Courier New"/>
+          <w:color w:val="F8F8F2"/>
+          <w:sz w:val="20"/>
+          <w:szCs w:val="20"/>
+          <w:bdr w:val="none" w:sz="0" w:space="0" w:color="auto" w:frame="1"/>
+        </w:rPr>
+        <w:t>40.49420  -</w:t>
+      </w:r>
+      <w:proofErr w:type="gramEnd"/>
+      <w:r>
+        <w:rPr>
+          <w:rFonts w:ascii="Lucida Console" w:eastAsia="Times New Roman" w:hAnsi="Lucida Console" w:cs="Courier New"/>
+          <w:color w:val="F8F8F2"/>
+          <w:sz w:val="20"/>
+          <w:szCs w:val="20"/>
+          <w:bdr w:val="none" w:sz="0" w:space="0" w:color="auto" w:frame="1"/>
+        </w:rPr>
+        <w:t>4.545 0.000672 ***</w:t>
       </w:r>
     </w:p>
     <w:p>
@@ -1177,7 +1426,29 @@
           <w:szCs w:val="20"/>
           <w:bdr w:val="none" w:sz="0" w:space="0" w:color="auto" w:frame="1"/>
         </w:rPr>
-        <w:t>F-statistic: 76.73 on 2 and 12 DF,  p-value: 1.455e-07</w:t>
+        <w:t xml:space="preserve">F-statistic: 76.73 on 2 and 12 </w:t>
+      </w:r>
+      <w:proofErr w:type="gramStart"/>
+      <w:r>
+        <w:rPr>
+          <w:rFonts w:ascii="Lucida Console" w:eastAsia="Times New Roman" w:hAnsi="Lucida Console" w:cs="Courier New"/>
+          <w:color w:val="F8F8F2"/>
+          <w:sz w:val="20"/>
+          <w:szCs w:val="20"/>
+          <w:bdr w:val="none" w:sz="0" w:space="0" w:color="auto" w:frame="1"/>
+        </w:rPr>
+        <w:t>DF,  p</w:t>
+      </w:r>
+      <w:proofErr w:type="gramEnd"/>
+      <w:r>
+        <w:rPr>
+          <w:rFonts w:ascii="Lucida Console" w:eastAsia="Times New Roman" w:hAnsi="Lucida Console" w:cs="Courier New"/>
+          <w:color w:val="F8F8F2"/>
+          <w:sz w:val="20"/>
+          <w:szCs w:val="20"/>
+          <w:bdr w:val="none" w:sz="0" w:space="0" w:color="auto" w:frame="1"/>
+        </w:rPr>
+        <w:t>-value: 1.455e-07</w:t>
       </w:r>
     </w:p>
     <w:p>
@@ -1465,13 +1736,21 @@
         <w:t xml:space="preserve">emember </w:t>
       </w:r>
       <w:r>
-        <w:t xml:space="preserve">PB = </w:t>
-      </w:r>
-      <w:r>
-        <w:t xml:space="preserve"> </w:t>
-      </w:r>
-      <w:r>
-        <w:t>non-reference level, m</w:t>
+        <w:t xml:space="preserve">PB </w:t>
+      </w:r>
+      <w:proofErr w:type="gramStart"/>
+      <w:r>
+        <w:t xml:space="preserve">= </w:t>
+      </w:r>
+      <w:r>
+        <w:t xml:space="preserve"> </w:t>
+      </w:r>
+      <w:r>
+        <w:t>non</w:t>
+      </w:r>
+      <w:proofErr w:type="gramEnd"/>
+      <w:r>
+        <w:t>-reference level, m</w:t>
       </w:r>
       <w:r>
         <w:t xml:space="preserve">eaning </w:t>
@@ -1715,8 +1994,13 @@
       <w:r>
         <w:t xml:space="preserve">2 </w:t>
       </w:r>
-      <w:r>
-        <w:t>in order to be</w:t>
+      <w:proofErr w:type="gramStart"/>
+      <w:r>
+        <w:t>in order to</w:t>
+      </w:r>
+      <w:proofErr w:type="gramEnd"/>
+      <w:r>
+        <w:t xml:space="preserve"> be</w:t>
       </w:r>
       <w:r>
         <w:t xml:space="preserve"> able minimize the residuals, b</w:t>
@@ -2146,7 +2430,47 @@
           <w:sz w:val="20"/>
           <w:szCs w:val="20"/>
         </w:rPr>
-        <w:t>&gt; non_reference_model(600)</w:t>
+        <w:t xml:space="preserve">&gt; </w:t>
+      </w:r>
+      <w:proofErr w:type="spellStart"/>
+      <w:r>
+        <w:rPr>
+          <w:rFonts w:ascii="Lucida Console" w:eastAsia="Times New Roman" w:hAnsi="Lucida Console" w:cs="Courier New"/>
+          <w:color w:val="FF79C6"/>
+          <w:sz w:val="20"/>
+          <w:szCs w:val="20"/>
+        </w:rPr>
+        <w:t>non_reference_</w:t>
+      </w:r>
+      <w:proofErr w:type="gramStart"/>
+      <w:r>
+        <w:rPr>
+          <w:rFonts w:ascii="Lucida Console" w:eastAsia="Times New Roman" w:hAnsi="Lucida Console" w:cs="Courier New"/>
+          <w:color w:val="FF79C6"/>
+          <w:sz w:val="20"/>
+          <w:szCs w:val="20"/>
+        </w:rPr>
+        <w:t>model</w:t>
+      </w:r>
+      <w:proofErr w:type="spellEnd"/>
+      <w:r>
+        <w:rPr>
+          <w:rFonts w:ascii="Lucida Console" w:eastAsia="Times New Roman" w:hAnsi="Lucida Console" w:cs="Courier New"/>
+          <w:color w:val="FF79C6"/>
+          <w:sz w:val="20"/>
+          <w:szCs w:val="20"/>
+        </w:rPr>
+        <w:t>(</w:t>
+      </w:r>
+      <w:proofErr w:type="gramEnd"/>
+      <w:r>
+        <w:rPr>
+          <w:rFonts w:ascii="Lucida Console" w:eastAsia="Times New Roman" w:hAnsi="Lucida Console" w:cs="Courier New"/>
+          <w:color w:val="FF79C6"/>
+          <w:sz w:val="20"/>
+          <w:szCs w:val="20"/>
+        </w:rPr>
+        <w:t>600)</w:t>
       </w:r>
     </w:p>
     <w:p>
@@ -2752,7 +3076,29 @@
           <w:szCs w:val="20"/>
           <w:bdr w:val="none" w:sz="0" w:space="0" w:color="auto" w:frame="1"/>
         </w:rPr>
-        <w:t xml:space="preserve">    Min      1Q  Median      3Q     Max </w:t>
+        <w:t xml:space="preserve">    Min      1</w:t>
+      </w:r>
+      <w:proofErr w:type="gramStart"/>
+      <w:r>
+        <w:rPr>
+          <w:rFonts w:ascii="Lucida Console" w:eastAsia="Times New Roman" w:hAnsi="Lucida Console" w:cs="Courier New"/>
+          <w:color w:val="DEDEDE"/>
+          <w:sz w:val="20"/>
+          <w:szCs w:val="20"/>
+          <w:bdr w:val="none" w:sz="0" w:space="0" w:color="auto" w:frame="1"/>
+        </w:rPr>
+        <w:t>Q  Median</w:t>
+      </w:r>
+      <w:proofErr w:type="gramEnd"/>
+      <w:r>
+        <w:rPr>
+          <w:rFonts w:ascii="Lucida Console" w:eastAsia="Times New Roman" w:hAnsi="Lucida Console" w:cs="Courier New"/>
+          <w:color w:val="DEDEDE"/>
+          <w:sz w:val="20"/>
+          <w:szCs w:val="20"/>
+          <w:bdr w:val="none" w:sz="0" w:space="0" w:color="auto" w:frame="1"/>
+        </w:rPr>
+        <w:t xml:space="preserve">      3Q     Max </w:t>
       </w:r>
     </w:p>
     <w:p>
@@ -2794,7 +3140,29 @@
           <w:szCs w:val="20"/>
           <w:bdr w:val="none" w:sz="0" w:space="0" w:color="auto" w:frame="1"/>
         </w:rPr>
-        <w:t xml:space="preserve">-5.7537 -1.8252 -0.0375  1.5565  6.3285 </w:t>
+        <w:t>-5.7537 -1.8252 -0.</w:t>
+      </w:r>
+      <w:proofErr w:type="gramStart"/>
+      <w:r>
+        <w:rPr>
+          <w:rFonts w:ascii="Lucida Console" w:eastAsia="Times New Roman" w:hAnsi="Lucida Console" w:cs="Courier New"/>
+          <w:color w:val="DEDEDE"/>
+          <w:sz w:val="20"/>
+          <w:szCs w:val="20"/>
+          <w:bdr w:val="none" w:sz="0" w:space="0" w:color="auto" w:frame="1"/>
+        </w:rPr>
+        <w:t>0375  1.5565</w:t>
+      </w:r>
+      <w:proofErr w:type="gramEnd"/>
+      <w:r>
+        <w:rPr>
+          <w:rFonts w:ascii="Lucida Console" w:eastAsia="Times New Roman" w:hAnsi="Lucida Console" w:cs="Courier New"/>
+          <w:color w:val="DEDEDE"/>
+          <w:sz w:val="20"/>
+          <w:szCs w:val="20"/>
+          <w:bdr w:val="none" w:sz="0" w:space="0" w:color="auto" w:frame="1"/>
+        </w:rPr>
+        <w:t xml:space="preserve">  6.3285 </w:t>
       </w:r>
     </w:p>
     <w:p>
@@ -2910,7 +3278,29 @@
           <w:szCs w:val="20"/>
           <w:bdr w:val="none" w:sz="0" w:space="0" w:color="auto" w:frame="1"/>
         </w:rPr>
-        <w:t xml:space="preserve">             Estimate Std. Error t value Pr(&gt;|t|)    </w:t>
+        <w:t xml:space="preserve">             Estimate Std. Error t value </w:t>
+      </w:r>
+      <w:proofErr w:type="spellStart"/>
+      <w:r>
+        <w:rPr>
+          <w:rFonts w:ascii="Lucida Console" w:eastAsia="Times New Roman" w:hAnsi="Lucida Console" w:cs="Courier New"/>
+          <w:color w:val="DEDEDE"/>
+          <w:sz w:val="20"/>
+          <w:szCs w:val="20"/>
+          <w:bdr w:val="none" w:sz="0" w:space="0" w:color="auto" w:frame="1"/>
+        </w:rPr>
+        <w:t>Pr</w:t>
+      </w:r>
+      <w:proofErr w:type="spellEnd"/>
+      <w:r>
+        <w:rPr>
+          <w:rFonts w:ascii="Lucida Console" w:eastAsia="Times New Roman" w:hAnsi="Lucida Console" w:cs="Courier New"/>
+          <w:color w:val="DEDEDE"/>
+          <w:sz w:val="20"/>
+          <w:szCs w:val="20"/>
+          <w:bdr w:val="none" w:sz="0" w:space="0" w:color="auto" w:frame="1"/>
+        </w:rPr>
+        <w:t xml:space="preserve">(&gt;|t|)    </w:t>
       </w:r>
     </w:p>
     <w:p>
@@ -2952,7 +3342,29 @@
           <w:szCs w:val="20"/>
           <w:bdr w:val="none" w:sz="0" w:space="0" w:color="auto" w:frame="1"/>
         </w:rPr>
-        <w:t xml:space="preserve">(Intercept)    3.3094     1.8970   1.745   0.0873 .  </w:t>
+        <w:t>(</w:t>
+      </w:r>
+      <w:proofErr w:type="gramStart"/>
+      <w:r>
+        <w:rPr>
+          <w:rFonts w:ascii="Lucida Console" w:eastAsia="Times New Roman" w:hAnsi="Lucida Console" w:cs="Courier New"/>
+          <w:color w:val="DEDEDE"/>
+          <w:sz w:val="20"/>
+          <w:szCs w:val="20"/>
+          <w:bdr w:val="none" w:sz="0" w:space="0" w:color="auto" w:frame="1"/>
+        </w:rPr>
+        <w:t xml:space="preserve">Intercept)   </w:t>
+      </w:r>
+      <w:proofErr w:type="gramEnd"/>
+      <w:r>
+        <w:rPr>
+          <w:rFonts w:ascii="Lucida Console" w:eastAsia="Times New Roman" w:hAnsi="Lucida Console" w:cs="Courier New"/>
+          <w:color w:val="DEDEDE"/>
+          <w:sz w:val="20"/>
+          <w:szCs w:val="20"/>
+          <w:bdr w:val="none" w:sz="0" w:space="0" w:color="auto" w:frame="1"/>
+        </w:rPr>
+        <w:t xml:space="preserve"> 3.3094     1.8970   1.745   0.0873 .  </w:t>
       </w:r>
     </w:p>
     <w:p>
@@ -2989,6 +3401,7 @@
           <w:bdr w:val="none" w:sz="0" w:space="0" w:color="auto" w:frame="1"/>
         </w:rPr>
       </w:pPr>
+      <w:proofErr w:type="spellStart"/>
       <w:r>
         <w:rPr>
           <w:rFonts w:ascii="Lucida Console" w:eastAsia="Times New Roman" w:hAnsi="Lucida Console" w:cs="Courier New"/>
@@ -2997,7 +3410,18 @@
           <w:szCs w:val="20"/>
           <w:bdr w:val="none" w:sz="0" w:space="0" w:color="auto" w:frame="1"/>
         </w:rPr>
-        <w:t>female_house   0.6911     0.1599   4.322 7.53e-05 ***</w:t>
+        <w:t>female_house</w:t>
+      </w:r>
+      <w:proofErr w:type="spellEnd"/>
+      <w:r>
+        <w:rPr>
+          <w:rFonts w:ascii="Lucida Console" w:eastAsia="Times New Roman" w:hAnsi="Lucida Console" w:cs="Courier New"/>
+          <w:color w:val="DEDEDE"/>
+          <w:sz w:val="20"/>
+          <w:szCs w:val="20"/>
+          <w:bdr w:val="none" w:sz="0" w:space="0" w:color="auto" w:frame="1"/>
+        </w:rPr>
+        <w:t xml:space="preserve">   0.6911     0.1599   4.322 7.53e-05 ***</w:t>
       </w:r>
     </w:p>
     <w:p>
@@ -3165,7 +3589,29 @@
           <w:szCs w:val="20"/>
           <w:bdr w:val="none" w:sz="0" w:space="0" w:color="auto" w:frame="1"/>
         </w:rPr>
-        <w:t>F-statistic: 18.68 on 1 and 49 DF,  p-value: 7.534e-05</w:t>
+        <w:t xml:space="preserve">F-statistic: 18.68 on 1 and 49 </w:t>
+      </w:r>
+      <w:proofErr w:type="gramStart"/>
+      <w:r>
+        <w:rPr>
+          <w:rFonts w:ascii="Lucida Console" w:eastAsia="Times New Roman" w:hAnsi="Lucida Console" w:cs="Courier New"/>
+          <w:color w:val="DEDEDE"/>
+          <w:sz w:val="20"/>
+          <w:szCs w:val="20"/>
+          <w:bdr w:val="none" w:sz="0" w:space="0" w:color="auto" w:frame="1"/>
+        </w:rPr>
+        <w:t>DF,  p</w:t>
+      </w:r>
+      <w:proofErr w:type="gramEnd"/>
+      <w:r>
+        <w:rPr>
+          <w:rFonts w:ascii="Lucida Console" w:eastAsia="Times New Roman" w:hAnsi="Lucida Console" w:cs="Courier New"/>
+          <w:color w:val="DEDEDE"/>
+          <w:sz w:val="20"/>
+          <w:szCs w:val="20"/>
+          <w:bdr w:val="none" w:sz="0" w:space="0" w:color="auto" w:frame="1"/>
+        </w:rPr>
+        <w:t>-value: 7.534e-05</w:t>
       </w:r>
     </w:p>
     <w:p>
@@ -3286,8 +3732,13 @@
       <w:r>
         <w:t xml:space="preserve">Can </w:t>
       </w:r>
-      <w:r>
-        <w:t>take a look at an ANOVA output</w:t>
+      <w:proofErr w:type="gramStart"/>
+      <w:r>
+        <w:t>take a look</w:t>
+      </w:r>
+      <w:proofErr w:type="gramEnd"/>
+      <w:r>
+        <w:t xml:space="preserve"> at an ANOVA output</w:t>
       </w:r>
       <w:r>
         <w:t xml:space="preserve"> = </w:t>
@@ -3370,7 +3821,71 @@
           <w:rFonts w:ascii="Lucida Console" w:hAnsi="Lucida Console"/>
           <w:color w:val="DEDEDE"/>
         </w:rPr>
-        <w:t xml:space="preserve">             Df Sum Sq Mean Sq F value    Pr(&gt;F)    </w:t>
+        <w:t xml:space="preserve">             </w:t>
+      </w:r>
+      <w:proofErr w:type="spellStart"/>
+      <w:r>
+        <w:rPr>
+          <w:rFonts w:ascii="Lucida Console" w:hAnsi="Lucida Console"/>
+          <w:color w:val="DEDEDE"/>
+        </w:rPr>
+        <w:t>Df</w:t>
+      </w:r>
+      <w:proofErr w:type="spellEnd"/>
+      <w:r>
+        <w:rPr>
+          <w:rFonts w:ascii="Lucida Console" w:hAnsi="Lucida Console"/>
+          <w:color w:val="DEDEDE"/>
+        </w:rPr>
+        <w:t xml:space="preserve"> Sum </w:t>
+      </w:r>
+      <w:proofErr w:type="spellStart"/>
+      <w:r>
+        <w:rPr>
+          <w:rFonts w:ascii="Lucida Console" w:hAnsi="Lucida Console"/>
+          <w:color w:val="DEDEDE"/>
+        </w:rPr>
+        <w:t>Sq</w:t>
+      </w:r>
+      <w:proofErr w:type="spellEnd"/>
+      <w:r>
+        <w:rPr>
+          <w:rFonts w:ascii="Lucida Console" w:hAnsi="Lucida Console"/>
+          <w:color w:val="DEDEDE"/>
+        </w:rPr>
+        <w:t xml:space="preserve"> Mean </w:t>
+      </w:r>
+      <w:proofErr w:type="spellStart"/>
+      <w:r>
+        <w:rPr>
+          <w:rFonts w:ascii="Lucida Console" w:hAnsi="Lucida Console"/>
+          <w:color w:val="DEDEDE"/>
+        </w:rPr>
+        <w:t>Sq</w:t>
+      </w:r>
+      <w:proofErr w:type="spellEnd"/>
+      <w:r>
+        <w:rPr>
+          <w:rFonts w:ascii="Lucida Console" w:hAnsi="Lucida Console"/>
+          <w:color w:val="DEDEDE"/>
+        </w:rPr>
+        <w:t xml:space="preserve"> F value    </w:t>
+      </w:r>
+      <w:proofErr w:type="spellStart"/>
+      <w:r>
+        <w:rPr>
+          <w:rFonts w:ascii="Lucida Console" w:hAnsi="Lucida Console"/>
+          <w:color w:val="DEDEDE"/>
+        </w:rPr>
+        <w:t>Pr</w:t>
+      </w:r>
+      <w:proofErr w:type="spellEnd"/>
+      <w:r>
+        <w:rPr>
+          <w:rFonts w:ascii="Lucida Console" w:hAnsi="Lucida Console"/>
+          <w:color w:val="DEDEDE"/>
+        </w:rPr>
+        <w:t xml:space="preserve">(&gt;F)    </w:t>
       </w:r>
     </w:p>
     <w:p>
@@ -3383,12 +3898,37 @@
           <w:color w:val="DEDEDE"/>
         </w:rPr>
       </w:pPr>
-      <w:r>
-        <w:rPr>
-          <w:rFonts w:ascii="Lucida Console" w:hAnsi="Lucida Console"/>
-          <w:color w:val="DEDEDE"/>
-        </w:rPr>
-        <w:t>female_house  1 132.57 132.568  18.683 7.534e-05 ***</w:t>
+      <w:proofErr w:type="spellStart"/>
+      <w:r>
+        <w:rPr>
+          <w:rFonts w:ascii="Lucida Console" w:hAnsi="Lucida Console"/>
+          <w:color w:val="DEDEDE"/>
+        </w:rPr>
+        <w:t>female_</w:t>
+      </w:r>
+      <w:proofErr w:type="gramStart"/>
+      <w:r>
+        <w:rPr>
+          <w:rFonts w:ascii="Lucida Console" w:hAnsi="Lucida Console"/>
+          <w:color w:val="DEDEDE"/>
+        </w:rPr>
+        <w:t>house</w:t>
+      </w:r>
+      <w:proofErr w:type="spellEnd"/>
+      <w:r>
+        <w:rPr>
+          <w:rFonts w:ascii="Lucida Console" w:hAnsi="Lucida Console"/>
+          <w:color w:val="DEDEDE"/>
+        </w:rPr>
+        <w:t xml:space="preserve">  1</w:t>
+      </w:r>
+      <w:proofErr w:type="gramEnd"/>
+      <w:r>
+        <w:rPr>
+          <w:rFonts w:ascii="Lucida Console" w:hAnsi="Lucida Console"/>
+          <w:color w:val="DEDEDE"/>
+        </w:rPr>
+        <w:t xml:space="preserve"> 132.57 132.568  18.683 7.534e-05 ***</w:t>
       </w:r>
     </w:p>
     <w:p>
@@ -3776,7 +4316,27 @@
           <w:sz w:val="20"/>
           <w:szCs w:val="20"/>
         </w:rPr>
-        <w:t xml:space="preserve">    Min      1Q  Median      3Q     Max </w:t>
+        <w:t xml:space="preserve">    Min      1</w:t>
+      </w:r>
+      <w:proofErr w:type="gramStart"/>
+      <w:r>
+        <w:rPr>
+          <w:rFonts w:ascii="Lucida Console" w:eastAsia="Times New Roman" w:hAnsi="Lucida Console" w:cs="Courier New"/>
+          <w:color w:val="DEDEDE"/>
+          <w:sz w:val="20"/>
+          <w:szCs w:val="20"/>
+        </w:rPr>
+        <w:t>Q  Median</w:t>
+      </w:r>
+      <w:proofErr w:type="gramEnd"/>
+      <w:r>
+        <w:rPr>
+          <w:rFonts w:ascii="Lucida Console" w:eastAsia="Times New Roman" w:hAnsi="Lucida Console" w:cs="Courier New"/>
+          <w:color w:val="DEDEDE"/>
+          <w:sz w:val="20"/>
+          <w:szCs w:val="20"/>
+        </w:rPr>
+        <w:t xml:space="preserve">      3Q     Max </w:t>
       </w:r>
     </w:p>
     <w:p>
@@ -3815,7 +4375,27 @@
           <w:sz w:val="20"/>
           <w:szCs w:val="20"/>
         </w:rPr>
-        <w:t xml:space="preserve">-5.5245 -1.8526 -0.0381  1.3770  6.2689 </w:t>
+        <w:t>-5.5245 -1.8526 -0.</w:t>
+      </w:r>
+      <w:proofErr w:type="gramStart"/>
+      <w:r>
+        <w:rPr>
+          <w:rFonts w:ascii="Lucida Console" w:eastAsia="Times New Roman" w:hAnsi="Lucida Console" w:cs="Courier New"/>
+          <w:color w:val="DEDEDE"/>
+          <w:sz w:val="20"/>
+          <w:szCs w:val="20"/>
+        </w:rPr>
+        <w:t>0381  1.3770</w:t>
+      </w:r>
+      <w:proofErr w:type="gramEnd"/>
+      <w:r>
+        <w:rPr>
+          <w:rFonts w:ascii="Lucida Console" w:eastAsia="Times New Roman" w:hAnsi="Lucida Console" w:cs="Courier New"/>
+          <w:color w:val="DEDEDE"/>
+          <w:sz w:val="20"/>
+          <w:szCs w:val="20"/>
+        </w:rPr>
+        <w:t xml:space="preserve">  6.2689 </w:t>
       </w:r>
     </w:p>
     <w:p>
@@ -3924,7 +4504,27 @@
           <w:sz w:val="20"/>
           <w:szCs w:val="20"/>
         </w:rPr>
-        <w:t xml:space="preserve">             Estimate Std. Error t value Pr(&gt;|t|)    </w:t>
+        <w:t xml:space="preserve">             Estimate Std. Error t value </w:t>
+      </w:r>
+      <w:proofErr w:type="spellStart"/>
+      <w:r>
+        <w:rPr>
+          <w:rFonts w:ascii="Lucida Console" w:eastAsia="Times New Roman" w:hAnsi="Lucida Console" w:cs="Courier New"/>
+          <w:color w:val="DEDEDE"/>
+          <w:sz w:val="20"/>
+          <w:szCs w:val="20"/>
+        </w:rPr>
+        <w:t>Pr</w:t>
+      </w:r>
+      <w:proofErr w:type="spellEnd"/>
+      <w:r>
+        <w:rPr>
+          <w:rFonts w:ascii="Lucida Console" w:eastAsia="Times New Roman" w:hAnsi="Lucida Console" w:cs="Courier New"/>
+          <w:color w:val="DEDEDE"/>
+          <w:sz w:val="20"/>
+          <w:szCs w:val="20"/>
+        </w:rPr>
+        <w:t xml:space="preserve">(&gt;|t|)    </w:t>
       </w:r>
     </w:p>
     <w:p>
@@ -3963,7 +4563,27 @@
           <w:sz w:val="20"/>
           <w:szCs w:val="20"/>
         </w:rPr>
-        <w:t xml:space="preserve">(Intercept)  -2.57894    5.78491  -0.446 0.657743    </w:t>
+        <w:t>(Intercept</w:t>
+      </w:r>
+      <w:proofErr w:type="gramStart"/>
+      <w:r>
+        <w:rPr>
+          <w:rFonts w:ascii="Lucida Console" w:eastAsia="Times New Roman" w:hAnsi="Lucida Console" w:cs="Courier New"/>
+          <w:color w:val="DEDEDE"/>
+          <w:sz w:val="20"/>
+          <w:szCs w:val="20"/>
+        </w:rPr>
+        <w:t>)  -</w:t>
+      </w:r>
+      <w:proofErr w:type="gramEnd"/>
+      <w:r>
+        <w:rPr>
+          <w:rFonts w:ascii="Lucida Console" w:eastAsia="Times New Roman" w:hAnsi="Lucida Console" w:cs="Courier New"/>
+          <w:color w:val="DEDEDE"/>
+          <w:sz w:val="20"/>
+          <w:szCs w:val="20"/>
+        </w:rPr>
+        <w:t xml:space="preserve">2.57894    5.78491  -0.446 0.657743    </w:t>
       </w:r>
     </w:p>
     <w:p>
@@ -3995,6 +4615,7 @@
           <w:szCs w:val="20"/>
         </w:rPr>
       </w:pPr>
+      <w:proofErr w:type="spellStart"/>
       <w:r>
         <w:rPr>
           <w:rFonts w:ascii="Lucida Console" w:eastAsia="Times New Roman" w:hAnsi="Lucida Console" w:cs="Courier New"/>
@@ -4002,7 +4623,37 @@
           <w:sz w:val="20"/>
           <w:szCs w:val="20"/>
         </w:rPr>
-        <w:t>female_house  0.88689    0.24191   3.666 0.000615 ***</w:t>
+        <w:t>female_</w:t>
+      </w:r>
+      <w:proofErr w:type="gramStart"/>
+      <w:r>
+        <w:rPr>
+          <w:rFonts w:ascii="Lucida Console" w:eastAsia="Times New Roman" w:hAnsi="Lucida Console" w:cs="Courier New"/>
+          <w:color w:val="DEDEDE"/>
+          <w:sz w:val="20"/>
+          <w:szCs w:val="20"/>
+        </w:rPr>
+        <w:t>house</w:t>
+      </w:r>
+      <w:proofErr w:type="spellEnd"/>
+      <w:r>
+        <w:rPr>
+          <w:rFonts w:ascii="Lucida Console" w:eastAsia="Times New Roman" w:hAnsi="Lucida Console" w:cs="Courier New"/>
+          <w:color w:val="DEDEDE"/>
+          <w:sz w:val="20"/>
+          <w:szCs w:val="20"/>
+        </w:rPr>
+        <w:t xml:space="preserve">  0.88689</w:t>
+      </w:r>
+      <w:proofErr w:type="gramEnd"/>
+      <w:r>
+        <w:rPr>
+          <w:rFonts w:ascii="Lucida Console" w:eastAsia="Times New Roman" w:hAnsi="Lucida Console" w:cs="Courier New"/>
+          <w:color w:val="DEDEDE"/>
+          <w:sz w:val="20"/>
+          <w:szCs w:val="20"/>
+        </w:rPr>
+        <w:t xml:space="preserve">    0.24191   3.666 0.000615 ***</w:t>
       </w:r>
     </w:p>
     <w:p>
@@ -4198,7 +4849,27 @@
           <w:sz w:val="20"/>
           <w:szCs w:val="20"/>
         </w:rPr>
-        <w:t>F-statistic: 9.953 on 2 and 48 DF,  p-value: 0.0002422</w:t>
+        <w:t xml:space="preserve">F-statistic: 9.953 on 2 and 48 </w:t>
+      </w:r>
+      <w:proofErr w:type="gramStart"/>
+      <w:r>
+        <w:rPr>
+          <w:rFonts w:ascii="Lucida Console" w:eastAsia="Times New Roman" w:hAnsi="Lucida Console" w:cs="Courier New"/>
+          <w:color w:val="DEDEDE"/>
+          <w:sz w:val="20"/>
+          <w:szCs w:val="20"/>
+        </w:rPr>
+        <w:t>DF,  p</w:t>
+      </w:r>
+      <w:proofErr w:type="gramEnd"/>
+      <w:r>
+        <w:rPr>
+          <w:rFonts w:ascii="Lucida Console" w:eastAsia="Times New Roman" w:hAnsi="Lucida Console" w:cs="Courier New"/>
+          <w:color w:val="DEDEDE"/>
+          <w:sz w:val="20"/>
+          <w:szCs w:val="20"/>
+        </w:rPr>
+        <w:t>-value: 0.0002422</w:t>
       </w:r>
     </w:p>
     <w:p>
@@ -4274,7 +4945,71 @@
           <w:rFonts w:ascii="Lucida Console" w:hAnsi="Lucida Console"/>
           <w:color w:val="DEDEDE"/>
         </w:rPr>
-        <w:t xml:space="preserve">             Df Sum Sq Mean Sq F value    Pr(&gt;F)    </w:t>
+        <w:t xml:space="preserve">             </w:t>
+      </w:r>
+      <w:proofErr w:type="spellStart"/>
+      <w:r>
+        <w:rPr>
+          <w:rFonts w:ascii="Lucida Console" w:hAnsi="Lucida Console"/>
+          <w:color w:val="DEDEDE"/>
+        </w:rPr>
+        <w:t>Df</w:t>
+      </w:r>
+      <w:proofErr w:type="spellEnd"/>
+      <w:r>
+        <w:rPr>
+          <w:rFonts w:ascii="Lucida Console" w:hAnsi="Lucida Console"/>
+          <w:color w:val="DEDEDE"/>
+        </w:rPr>
+        <w:t xml:space="preserve"> Sum </w:t>
+      </w:r>
+      <w:proofErr w:type="spellStart"/>
+      <w:r>
+        <w:rPr>
+          <w:rFonts w:ascii="Lucida Console" w:hAnsi="Lucida Console"/>
+          <w:color w:val="DEDEDE"/>
+        </w:rPr>
+        <w:t>Sq</w:t>
+      </w:r>
+      <w:proofErr w:type="spellEnd"/>
+      <w:r>
+        <w:rPr>
+          <w:rFonts w:ascii="Lucida Console" w:hAnsi="Lucida Console"/>
+          <w:color w:val="DEDEDE"/>
+        </w:rPr>
+        <w:t xml:space="preserve"> Mean </w:t>
+      </w:r>
+      <w:proofErr w:type="spellStart"/>
+      <w:r>
+        <w:rPr>
+          <w:rFonts w:ascii="Lucida Console" w:hAnsi="Lucida Console"/>
+          <w:color w:val="DEDEDE"/>
+        </w:rPr>
+        <w:t>Sq</w:t>
+      </w:r>
+      <w:proofErr w:type="spellEnd"/>
+      <w:r>
+        <w:rPr>
+          <w:rFonts w:ascii="Lucida Console" w:hAnsi="Lucida Console"/>
+          <w:color w:val="DEDEDE"/>
+        </w:rPr>
+        <w:t xml:space="preserve"> F value    </w:t>
+      </w:r>
+      <w:proofErr w:type="spellStart"/>
+      <w:r>
+        <w:rPr>
+          <w:rFonts w:ascii="Lucida Console" w:hAnsi="Lucida Console"/>
+          <w:color w:val="DEDEDE"/>
+        </w:rPr>
+        <w:t>Pr</w:t>
+      </w:r>
+      <w:proofErr w:type="spellEnd"/>
+      <w:r>
+        <w:rPr>
+          <w:rFonts w:ascii="Lucida Console" w:hAnsi="Lucida Console"/>
+          <w:color w:val="DEDEDE"/>
+        </w:rPr>
+        <w:t xml:space="preserve">(&gt;F)    </w:t>
       </w:r>
     </w:p>
     <w:p>
@@ -4287,12 +5022,37 @@
           <w:color w:val="DEDEDE"/>
         </w:rPr>
       </w:pPr>
-      <w:r>
-        <w:rPr>
-          <w:rFonts w:ascii="Lucida Console" w:hAnsi="Lucida Console"/>
-          <w:color w:val="DEDEDE"/>
-        </w:rPr>
-        <w:t>female_house  1 132.57 132.568 18.7447 7.562e-05 ***</w:t>
+      <w:proofErr w:type="spellStart"/>
+      <w:r>
+        <w:rPr>
+          <w:rFonts w:ascii="Lucida Console" w:hAnsi="Lucida Console"/>
+          <w:color w:val="DEDEDE"/>
+        </w:rPr>
+        <w:t>female_</w:t>
+      </w:r>
+      <w:proofErr w:type="gramStart"/>
+      <w:r>
+        <w:rPr>
+          <w:rFonts w:ascii="Lucida Console" w:hAnsi="Lucida Console"/>
+          <w:color w:val="DEDEDE"/>
+        </w:rPr>
+        <w:t>house</w:t>
+      </w:r>
+      <w:proofErr w:type="spellEnd"/>
+      <w:r>
+        <w:rPr>
+          <w:rFonts w:ascii="Lucida Console" w:hAnsi="Lucida Console"/>
+          <w:color w:val="DEDEDE"/>
+        </w:rPr>
+        <w:t xml:space="preserve">  1</w:t>
+      </w:r>
+      <w:proofErr w:type="gramEnd"/>
+      <w:r>
+        <w:rPr>
+          <w:rFonts w:ascii="Lucida Console" w:hAnsi="Lucida Console"/>
+          <w:color w:val="DEDEDE"/>
+        </w:rPr>
+        <w:t xml:space="preserve"> 132.57 132.568 18.7447 7.562e-05 ***</w:t>
       </w:r>
     </w:p>
     <w:p>
@@ -4310,7 +5070,23 @@
           <w:rFonts w:ascii="Lucida Console" w:hAnsi="Lucida Console"/>
           <w:color w:val="DEDEDE"/>
         </w:rPr>
-        <w:t xml:space="preserve">white         1   8.21   8.207  1.1605    0.2868    </w:t>
+        <w:t xml:space="preserve">white         1   8.21   </w:t>
+      </w:r>
+      <w:proofErr w:type="gramStart"/>
+      <w:r>
+        <w:rPr>
+          <w:rFonts w:ascii="Lucida Console" w:hAnsi="Lucida Console"/>
+          <w:color w:val="DEDEDE"/>
+        </w:rPr>
+        <w:t>8.207  1.1605</w:t>
+      </w:r>
+      <w:proofErr w:type="gramEnd"/>
+      <w:r>
+        <w:rPr>
+          <w:rFonts w:ascii="Lucida Console" w:hAnsi="Lucida Console"/>
+          <w:color w:val="DEDEDE"/>
+        </w:rPr>
+        <w:t xml:space="preserve">    0.2868    </w:t>
       </w:r>
     </w:p>
     <w:p>
@@ -4719,11 +5495,19 @@
       <w:r>
         <w:t xml:space="preserve"> </w:t>
       </w:r>
+      <w:proofErr w:type="gramStart"/>
       <w:r>
         <w:rPr>
           <w:i/>
         </w:rPr>
-        <w:t xml:space="preserve">actually useful </w:t>
+        <w:t>actually useful</w:t>
+      </w:r>
+      <w:proofErr w:type="gramEnd"/>
+      <w:r>
+        <w:rPr>
+          <w:i/>
+        </w:rPr>
+        <w:t xml:space="preserve"> </w:t>
       </w:r>
       <w:r>
         <w:rPr>
@@ -4985,11 +5769,19 @@
       <w:r>
         <w:t xml:space="preserve">is </w:t>
       </w:r>
+      <w:proofErr w:type="gramStart"/>
       <w:r>
         <w:rPr>
           <w:i/>
         </w:rPr>
-        <w:t>actually of value</w:t>
+        <w:t>actually of</w:t>
+      </w:r>
+      <w:proofErr w:type="gramEnd"/>
+      <w:r>
+        <w:rPr>
+          <w:i/>
+        </w:rPr>
+        <w:t xml:space="preserve"> value</w:t>
       </w:r>
     </w:p>
     <w:p>
@@ -5070,13 +5862,23 @@
         </w:rPr>
         <w:t xml:space="preserve">&gt; </w:t>
       </w:r>
+      <w:proofErr w:type="spellStart"/>
       <w:r>
         <w:rPr>
           <w:rStyle w:val="gnkrckgcmrb"/>
           <w:rFonts w:ascii="Lucida Console" w:hAnsi="Lucida Console"/>
           <w:color w:val="C397D8"/>
         </w:rPr>
-        <w:t>sse &lt;- 339.74</w:t>
+        <w:t>sse</w:t>
+      </w:r>
+      <w:proofErr w:type="spellEnd"/>
+      <w:r>
+        <w:rPr>
+          <w:rStyle w:val="gnkrckgcmrb"/>
+          <w:rFonts w:ascii="Lucida Console" w:hAnsi="Lucida Console"/>
+          <w:color w:val="C397D8"/>
+        </w:rPr>
+        <w:t xml:space="preserve"> &lt;- 339.74</w:t>
       </w:r>
     </w:p>
     <w:p>
@@ -5099,13 +5901,41 @@
         </w:rPr>
         <w:t xml:space="preserve">&gt; </w:t>
       </w:r>
+      <w:proofErr w:type="spellStart"/>
       <w:r>
         <w:rPr>
           <w:rStyle w:val="gnkrckgcmrb"/>
           <w:rFonts w:ascii="Lucida Console" w:hAnsi="Lucida Console"/>
           <w:color w:val="C397D8"/>
         </w:rPr>
-        <w:t>sst &lt;- sum(132.57,8.21,339.47)</w:t>
+        <w:t>sst</w:t>
+      </w:r>
+      <w:proofErr w:type="spellEnd"/>
+      <w:r>
+        <w:rPr>
+          <w:rStyle w:val="gnkrckgcmrb"/>
+          <w:rFonts w:ascii="Lucida Console" w:hAnsi="Lucida Console"/>
+          <w:color w:val="C397D8"/>
+        </w:rPr>
+        <w:t xml:space="preserve"> &lt;- </w:t>
+      </w:r>
+      <w:proofErr w:type="gramStart"/>
+      <w:r>
+        <w:rPr>
+          <w:rStyle w:val="gnkrckgcmrb"/>
+          <w:rFonts w:ascii="Lucida Console" w:hAnsi="Lucida Console"/>
+          <w:color w:val="C397D8"/>
+        </w:rPr>
+        <w:t>sum(</w:t>
+      </w:r>
+      <w:proofErr w:type="gramEnd"/>
+      <w:r>
+        <w:rPr>
+          <w:rStyle w:val="gnkrckgcmrb"/>
+          <w:rFonts w:ascii="Lucida Console" w:hAnsi="Lucida Console"/>
+          <w:color w:val="C397D8"/>
+        </w:rPr>
+        <w:t>132.57,8.21,339.47)</w:t>
       </w:r>
     </w:p>
     <w:p>
@@ -5192,7 +6022,53 @@
           <w:rFonts w:ascii="Lucida Console" w:hAnsi="Lucida Console"/>
           <w:color w:val="C397D8"/>
         </w:rPr>
-        <w:t>(adjR2 &lt;- 1 - ((sse/sst)*((n-1)/(n-k-1))))</w:t>
+        <w:t>(adjR2 &lt;- 1 - ((</w:t>
+      </w:r>
+      <w:proofErr w:type="spellStart"/>
+      <w:r>
+        <w:rPr>
+          <w:rStyle w:val="gnkrckgcmrb"/>
+          <w:rFonts w:ascii="Lucida Console" w:hAnsi="Lucida Console"/>
+          <w:color w:val="C397D8"/>
+        </w:rPr>
+        <w:t>sse</w:t>
+      </w:r>
+      <w:proofErr w:type="spellEnd"/>
+      <w:r>
+        <w:rPr>
+          <w:rStyle w:val="gnkrckgcmrb"/>
+          <w:rFonts w:ascii="Lucida Console" w:hAnsi="Lucida Console"/>
+          <w:color w:val="C397D8"/>
+        </w:rPr>
+        <w:t>/</w:t>
+      </w:r>
+      <w:proofErr w:type="spellStart"/>
+      <w:proofErr w:type="gramStart"/>
+      <w:r>
+        <w:rPr>
+          <w:rStyle w:val="gnkrckgcmrb"/>
+          <w:rFonts w:ascii="Lucida Console" w:hAnsi="Lucida Console"/>
+          <w:color w:val="C397D8"/>
+        </w:rPr>
+        <w:t>sst</w:t>
+      </w:r>
+      <w:proofErr w:type="spellEnd"/>
+      <w:r>
+        <w:rPr>
+          <w:rStyle w:val="gnkrckgcmrb"/>
+          <w:rFonts w:ascii="Lucida Console" w:hAnsi="Lucida Console"/>
+          <w:color w:val="C397D8"/>
+        </w:rPr>
+        <w:t>)*</w:t>
+      </w:r>
+      <w:proofErr w:type="gramEnd"/>
+      <w:r>
+        <w:rPr>
+          <w:rStyle w:val="gnkrckgcmrb"/>
+          <w:rFonts w:ascii="Lucida Console" w:hAnsi="Lucida Console"/>
+          <w:color w:val="C397D8"/>
+        </w:rPr>
+        <w:t>((n-1)/(n-k-1))))</w:t>
       </w:r>
     </w:p>
     <w:p>
@@ -5244,8 +6120,13 @@
       <w:r>
         <w:t xml:space="preserve">so </w:t>
       </w:r>
-      <w:r>
-        <w:t xml:space="preserve">its </w:t>
+      <w:proofErr w:type="spellStart"/>
+      <w:r>
+        <w:t>its</w:t>
+      </w:r>
+      <w:proofErr w:type="spellEnd"/>
+      <w:r>
+        <w:t xml:space="preserve"> </w:t>
       </w:r>
       <w:r>
         <w:t>only 26%</w:t>
@@ -5507,7 +6388,15 @@
         <w:pStyle w:val="ListBullet"/>
       </w:pPr>
       <w:r>
-        <w:t xml:space="preserve">The decision criteria is based on </w:t>
+        <w:t xml:space="preserve">The decision criteria </w:t>
+      </w:r>
+      <w:proofErr w:type="gramStart"/>
+      <w:r>
+        <w:t>is</w:t>
+      </w:r>
+      <w:proofErr w:type="gramEnd"/>
+      <w:r>
+        <w:t xml:space="preserve"> based on </w:t>
       </w:r>
       <w:r>
         <w:t xml:space="preserve">Adj. </w:t>
@@ -5785,7 +6674,15 @@
         <w:t xml:space="preserve">at </w:t>
       </w:r>
       <w:r>
-        <w:t>how white + female householder are related</w:t>
+        <w:t xml:space="preserve">how white + female householder </w:t>
+      </w:r>
+      <w:proofErr w:type="gramStart"/>
+      <w:r>
+        <w:t>are</w:t>
+      </w:r>
+      <w:proofErr w:type="gramEnd"/>
+      <w:r>
+        <w:t xml:space="preserve"> related</w:t>
       </w:r>
       <w:r>
         <w:t xml:space="preserve"> </w:t>
@@ -5949,7 +6846,15 @@
         <w:t>U</w:t>
       </w:r>
       <w:r>
-        <w:t>sing both of these variables</w:t>
+        <w:t xml:space="preserve">sing </w:t>
+      </w:r>
+      <w:proofErr w:type="gramStart"/>
+      <w:r>
+        <w:t>both of these</w:t>
+      </w:r>
+      <w:proofErr w:type="gramEnd"/>
+      <w:r>
+        <w:t xml:space="preserve"> variables</w:t>
       </w:r>
       <w:r>
         <w:t xml:space="preserve"> </w:t>
@@ -6006,7 +6911,15 @@
         <w:t xml:space="preserve"> </w:t>
       </w:r>
       <w:r>
-        <w:t>are associated w/ each other b/c often times the addition of such variable</w:t>
+        <w:t xml:space="preserve">are associated w/ each other b/c </w:t>
+      </w:r>
+      <w:proofErr w:type="gramStart"/>
+      <w:r>
+        <w:t>often times</w:t>
+      </w:r>
+      <w:proofErr w:type="gramEnd"/>
+      <w:r>
+        <w:t xml:space="preserve"> the addition of such variable</w:t>
       </w:r>
       <w:r>
         <w:t xml:space="preserve"> </w:t>
@@ -6379,8 +7292,13 @@
         <w:pStyle w:val="ListBullet"/>
       </w:pPr>
       <w:r>
-        <w:t>Data comes from the National Longitudinal Survey of Youth = cognitive test scores of 3 + 4-year-old children + characteristics of their mothers</w:t>
-      </w:r>
+        <w:t xml:space="preserve">Data comes from the National Longitudinal Survey of Youth = cognitive test scores of 3 + 4-year-old children + characteristics of their </w:t>
+      </w:r>
+      <w:proofErr w:type="gramStart"/>
+      <w:r>
+        <w:t>mothers</w:t>
+      </w:r>
+      <w:proofErr w:type="gramEnd"/>
       <w:r>
         <w:t xml:space="preserve"> w/ </w:t>
       </w:r>
@@ -6539,7 +7457,23 @@
           <w:rFonts w:ascii="Lucida Console" w:hAnsi="Lucida Console"/>
           <w:color w:val="DEDEDE"/>
         </w:rPr>
-        <w:t xml:space="preserve">    Min      1Q  Median      3Q     Max </w:t>
+        <w:t xml:space="preserve">    Min      1</w:t>
+      </w:r>
+      <w:proofErr w:type="gramStart"/>
+      <w:r>
+        <w:rPr>
+          <w:rFonts w:ascii="Lucida Console" w:hAnsi="Lucida Console"/>
+          <w:color w:val="DEDEDE"/>
+        </w:rPr>
+        <w:t>Q  Median</w:t>
+      </w:r>
+      <w:proofErr w:type="gramEnd"/>
+      <w:r>
+        <w:rPr>
+          <w:rFonts w:ascii="Lucida Console" w:hAnsi="Lucida Console"/>
+          <w:color w:val="DEDEDE"/>
+        </w:rPr>
+        <w:t xml:space="preserve">      3Q     Max </w:t>
       </w:r>
     </w:p>
     <w:p>
@@ -6557,7 +7491,23 @@
           <w:rFonts w:ascii="Lucida Console" w:hAnsi="Lucida Console"/>
           <w:color w:val="DEDEDE"/>
         </w:rPr>
-        <w:t xml:space="preserve">-54.045 -12.918   1.992  11.563  49.267 </w:t>
+        <w:t xml:space="preserve">-54.045 -12.918   </w:t>
+      </w:r>
+      <w:proofErr w:type="gramStart"/>
+      <w:r>
+        <w:rPr>
+          <w:rFonts w:ascii="Lucida Console" w:hAnsi="Lucida Console"/>
+          <w:color w:val="DEDEDE"/>
+        </w:rPr>
+        <w:t>1.992  11.563</w:t>
+      </w:r>
+      <w:proofErr w:type="gramEnd"/>
+      <w:r>
+        <w:rPr>
+          <w:rFonts w:ascii="Lucida Console" w:hAnsi="Lucida Console"/>
+          <w:color w:val="DEDEDE"/>
+        </w:rPr>
+        <w:t xml:space="preserve">  49.267 </w:t>
       </w:r>
     </w:p>
     <w:p>
@@ -6604,7 +7554,23 @@
           <w:rFonts w:ascii="Lucida Console" w:hAnsi="Lucida Console"/>
           <w:color w:val="DEDEDE"/>
         </w:rPr>
-        <w:t xml:space="preserve">            Estimate Std. Error t value Pr(&gt;|t|)    </w:t>
+        <w:t xml:space="preserve">            Estimate Std. Error t value </w:t>
+      </w:r>
+      <w:proofErr w:type="spellStart"/>
+      <w:r>
+        <w:rPr>
+          <w:rFonts w:ascii="Lucida Console" w:hAnsi="Lucida Console"/>
+          <w:color w:val="DEDEDE"/>
+        </w:rPr>
+        <w:t>Pr</w:t>
+      </w:r>
+      <w:proofErr w:type="spellEnd"/>
+      <w:r>
+        <w:rPr>
+          <w:rFonts w:ascii="Lucida Console" w:hAnsi="Lucida Console"/>
+          <w:color w:val="DEDEDE"/>
+        </w:rPr>
+        <w:t xml:space="preserve">(&gt;|t|)    </w:t>
       </w:r>
     </w:p>
     <w:p>
@@ -6635,12 +7601,21 @@
           <w:color w:val="DEDEDE"/>
         </w:rPr>
       </w:pPr>
-      <w:r>
-        <w:rPr>
-          <w:rFonts w:ascii="Lucida Console" w:hAnsi="Lucida Console"/>
-          <w:color w:val="DEDEDE"/>
-        </w:rPr>
-        <w:t xml:space="preserve">mom_hsyes    5.09482    2.31450   2.201   0.0282 *  </w:t>
+      <w:proofErr w:type="spellStart"/>
+      <w:r>
+        <w:rPr>
+          <w:rFonts w:ascii="Lucida Console" w:hAnsi="Lucida Console"/>
+          <w:color w:val="DEDEDE"/>
+        </w:rPr>
+        <w:t>mom_hsyes</w:t>
+      </w:r>
+      <w:proofErr w:type="spellEnd"/>
+      <w:r>
+        <w:rPr>
+          <w:rFonts w:ascii="Lucida Console" w:hAnsi="Lucida Console"/>
+          <w:color w:val="DEDEDE"/>
+        </w:rPr>
+        <w:t xml:space="preserve">    5.09482    2.31450   2.201   0.0282 *  </w:t>
       </w:r>
     </w:p>
     <w:p>
@@ -6653,12 +7628,21 @@
           <w:color w:val="DEDEDE"/>
         </w:rPr>
       </w:pPr>
-      <w:r>
-        <w:rPr>
-          <w:rFonts w:ascii="Lucida Console" w:hAnsi="Lucida Console"/>
-          <w:color w:val="DEDEDE"/>
-        </w:rPr>
-        <w:t>mom_iq       0.56147    0.06064   9.259   &lt;2e-16 ***</w:t>
+      <w:proofErr w:type="spellStart"/>
+      <w:r>
+        <w:rPr>
+          <w:rFonts w:ascii="Lucida Console" w:hAnsi="Lucida Console"/>
+          <w:color w:val="DEDEDE"/>
+        </w:rPr>
+        <w:t>mom_iq</w:t>
+      </w:r>
+      <w:proofErr w:type="spellEnd"/>
+      <w:r>
+        <w:rPr>
+          <w:rFonts w:ascii="Lucida Console" w:hAnsi="Lucida Console"/>
+          <w:color w:val="DEDEDE"/>
+        </w:rPr>
+        <w:t xml:space="preserve">       0.56147    0.06064   9.259   &lt;2e-16 ***</w:t>
       </w:r>
     </w:p>
     <w:p>
@@ -6671,12 +7655,37 @@
           <w:color w:val="DEDEDE"/>
         </w:rPr>
       </w:pPr>
-      <w:r>
-        <w:rPr>
-          <w:rFonts w:ascii="Lucida Console" w:hAnsi="Lucida Console"/>
-          <w:color w:val="DEDEDE"/>
-        </w:rPr>
-        <w:t xml:space="preserve">mom_workyes  2.53718    2.35067   1.079   0.2810    </w:t>
+      <w:proofErr w:type="spellStart"/>
+      <w:r>
+        <w:rPr>
+          <w:rFonts w:ascii="Lucida Console" w:hAnsi="Lucida Console"/>
+          <w:color w:val="DEDEDE"/>
+        </w:rPr>
+        <w:t>mom_</w:t>
+      </w:r>
+      <w:proofErr w:type="gramStart"/>
+      <w:r>
+        <w:rPr>
+          <w:rFonts w:ascii="Lucida Console" w:hAnsi="Lucida Console"/>
+          <w:color w:val="DEDEDE"/>
+        </w:rPr>
+        <w:t>workyes</w:t>
+      </w:r>
+      <w:proofErr w:type="spellEnd"/>
+      <w:r>
+        <w:rPr>
+          <w:rFonts w:ascii="Lucida Console" w:hAnsi="Lucida Console"/>
+          <w:color w:val="DEDEDE"/>
+        </w:rPr>
+        <w:t xml:space="preserve">  2.53718</w:t>
+      </w:r>
+      <w:proofErr w:type="gramEnd"/>
+      <w:r>
+        <w:rPr>
+          <w:rFonts w:ascii="Lucida Console" w:hAnsi="Lucida Console"/>
+          <w:color w:val="DEDEDE"/>
+        </w:rPr>
+        <w:t xml:space="preserve">    2.35067   1.079   0.2810    </w:t>
       </w:r>
     </w:p>
     <w:p>
@@ -6689,12 +7698,21 @@
           <w:color w:val="DEDEDE"/>
         </w:rPr>
       </w:pPr>
-      <w:r>
-        <w:rPr>
-          <w:rFonts w:ascii="Lucida Console" w:hAnsi="Lucida Console"/>
-          <w:color w:val="DEDEDE"/>
-        </w:rPr>
-        <w:t xml:space="preserve">mom_age      0.21802    0.33074   0.659   0.5101    </w:t>
+      <w:proofErr w:type="spellStart"/>
+      <w:r>
+        <w:rPr>
+          <w:rFonts w:ascii="Lucida Console" w:hAnsi="Lucida Console"/>
+          <w:color w:val="DEDEDE"/>
+        </w:rPr>
+        <w:t>mom_age</w:t>
+      </w:r>
+      <w:proofErr w:type="spellEnd"/>
+      <w:r>
+        <w:rPr>
+          <w:rFonts w:ascii="Lucida Console" w:hAnsi="Lucida Console"/>
+          <w:color w:val="DEDEDE"/>
+        </w:rPr>
+        <w:t xml:space="preserve">      0.21802    0.33074   0.659   0.5101    </w:t>
       </w:r>
     </w:p>
     <w:p>
@@ -6785,7 +7803,23 @@
           <w:rFonts w:ascii="Lucida Console" w:hAnsi="Lucida Console"/>
           <w:color w:val="DEDEDE"/>
         </w:rPr>
-        <w:t>F-statistic: 29.74 on 4 and 429 DF,  p-value: &lt; 2.2e-16</w:t>
+        <w:t xml:space="preserve">F-statistic: 29.74 on 4 and 429 </w:t>
+      </w:r>
+      <w:proofErr w:type="gramStart"/>
+      <w:r>
+        <w:rPr>
+          <w:rFonts w:ascii="Lucida Console" w:hAnsi="Lucida Console"/>
+          <w:color w:val="DEDEDE"/>
+        </w:rPr>
+        <w:t>DF,  p</w:t>
+      </w:r>
+      <w:proofErr w:type="gramEnd"/>
+      <w:r>
+        <w:rPr>
+          <w:rFonts w:ascii="Lucida Console" w:hAnsi="Lucida Console"/>
+          <w:color w:val="DEDEDE"/>
+        </w:rPr>
+        <w:t>-value: &lt; 2.2e-16</w:t>
       </w:r>
     </w:p>
     <w:p>
@@ -6803,13 +7837,21 @@
         <w:t>st</w:t>
       </w:r>
       <w:r>
-        <w:t>, do inference for the model</w:t>
-      </w:r>
-      <w:r>
-        <w:t xml:space="preserve"> </w:t>
-      </w:r>
-      <w:r>
-        <w:t xml:space="preserve">as a whole. </w:t>
+        <w:t xml:space="preserve">, do inference for the </w:t>
+      </w:r>
+      <w:proofErr w:type="gramStart"/>
+      <w:r>
+        <w:t>model</w:t>
+      </w:r>
+      <w:r>
+        <w:t xml:space="preserve"> </w:t>
+      </w:r>
+      <w:r>
+        <w:t>as a whole</w:t>
+      </w:r>
+      <w:proofErr w:type="gramEnd"/>
+      <w:r>
+        <w:t xml:space="preserve">. </w:t>
       </w:r>
     </w:p>
     <w:p>
@@ -6926,7 +7968,15 @@
         <w:t>29</w:t>
       </w:r>
       <w:r>
-        <w:t xml:space="preserve"> dF </w:t>
+        <w:t xml:space="preserve"> </w:t>
+      </w:r>
+      <w:proofErr w:type="spellStart"/>
+      <w:r>
+        <w:t>dF</w:t>
+      </w:r>
+      <w:proofErr w:type="spellEnd"/>
+      <w:r>
+        <w:t xml:space="preserve"> </w:t>
       </w:r>
       <w:r>
         <w:sym w:font="Wingdings" w:char="F0E0"/>
@@ -6972,6 +8022,7 @@
       <w:r>
         <w:t xml:space="preserve">– </w:t>
       </w:r>
+      <w:proofErr w:type="gramStart"/>
       <w:r>
         <w:t>4</w:t>
       </w:r>
@@ -6981,6 +8032,7 @@
       <w:r>
         <w:t xml:space="preserve"> predictors</w:t>
       </w:r>
+      <w:proofErr w:type="gramEnd"/>
       <w:r>
         <w:t xml:space="preserve"> - </w:t>
       </w:r>
@@ -7005,12 +8057,14 @@
         </w:rPr>
         <w:t xml:space="preserve"> </w:t>
       </w:r>
+      <w:proofErr w:type="spellStart"/>
       <w:r>
         <w:rPr>
           <w:b/>
         </w:rPr>
         <w:t>dF</w:t>
       </w:r>
+      <w:proofErr w:type="spellEnd"/>
     </w:p>
     <w:p>
       <w:pPr>
@@ -7092,6 +8146,7 @@
       <w:r>
         <w:t>we say the model</w:t>
       </w:r>
+      <w:proofErr w:type="gramStart"/>
       <w:r>
         <w:t xml:space="preserve">, </w:t>
       </w:r>
@@ -7107,6 +8162,7 @@
       <w:r>
         <w:t>is</w:t>
       </w:r>
+      <w:proofErr w:type="gramEnd"/>
       <w:r>
         <w:t xml:space="preserve"> </w:t>
       </w:r>
@@ -7396,6 +8452,7 @@
       <w:r>
         <w:t xml:space="preserve">s </w:t>
       </w:r>
+      <w:proofErr w:type="gramStart"/>
       <w:r>
         <w:t>whether</w:t>
       </w:r>
@@ -7403,7 +8460,11 @@
         <w:t xml:space="preserve"> </w:t>
       </w:r>
       <w:r>
-        <w:t xml:space="preserve">or not the mother went to </w:t>
+        <w:t>or not</w:t>
+      </w:r>
+      <w:proofErr w:type="gramEnd"/>
+      <w:r>
+        <w:t xml:space="preserve"> the mother went to </w:t>
       </w:r>
       <w:r>
         <w:t xml:space="preserve">HS </w:t>
@@ -7623,8 +8684,13 @@
       <w:r>
         <w:t xml:space="preserve"> </w:t>
       </w:r>
-      <w:r>
-        <w:t>actually done so you</w:t>
+      <w:proofErr w:type="gramStart"/>
+      <w:r>
+        <w:t>actually done</w:t>
+      </w:r>
+      <w:proofErr w:type="gramEnd"/>
+      <w:r>
+        <w:t xml:space="preserve"> so you</w:t>
       </w:r>
       <w:r>
         <w:t xml:space="preserve"> </w:t>
@@ -7962,8 +9028,13 @@
       <w:r>
         <w:t xml:space="preserve">calculate the </w:t>
       </w:r>
-      <w:r>
-        <w:t xml:space="preserve">dF = </w:t>
+      <w:proofErr w:type="spellStart"/>
+      <w:r>
+        <w:t>dF</w:t>
+      </w:r>
+      <w:proofErr w:type="spellEnd"/>
+      <w:r>
+        <w:t xml:space="preserve"> = </w:t>
       </w:r>
       <w:r>
         <w:t xml:space="preserve">n </w:t>
@@ -8028,8 +9099,13 @@
       <w:r>
         <w:t xml:space="preserve"> a regression w/ a single predictor, the </w:t>
       </w:r>
-      <w:r>
-        <w:t xml:space="preserve">dF = </w:t>
+      <w:proofErr w:type="spellStart"/>
+      <w:r>
+        <w:t>dF</w:t>
+      </w:r>
+      <w:proofErr w:type="spellEnd"/>
+      <w:r>
+        <w:t xml:space="preserve"> = </w:t>
       </w:r>
       <w:r>
         <w:t xml:space="preserve">n </w:t>
@@ -8044,7 +9120,11 @@
         <w:t xml:space="preserve">, b/c </w:t>
       </w:r>
       <w:r>
-        <w:t xml:space="preserve">in a single predictor regression, </w:t>
+        <w:t xml:space="preserve">in </w:t>
+      </w:r>
+      <w:proofErr w:type="gramStart"/>
+      <w:r>
+        <w:t xml:space="preserve">a single predictor regression, </w:t>
       </w:r>
       <w:r>
         <w:t xml:space="preserve"># </w:t>
@@ -8056,7 +9136,11 @@
         <w:t xml:space="preserve"> </w:t>
       </w:r>
       <w:r>
-        <w:t xml:space="preserve">predictors </w:t>
+        <w:t>predictors</w:t>
+      </w:r>
+      <w:proofErr w:type="gramEnd"/>
+      <w:r>
+        <w:t xml:space="preserve"> </w:t>
       </w:r>
       <w:r>
         <w:t xml:space="preserve">= </w:t>
@@ -8077,8 +9161,13 @@
       <w:r>
         <w:t xml:space="preserve">So, to calculate </w:t>
       </w:r>
-      <w:r>
-        <w:t xml:space="preserve">dF </w:t>
+      <w:proofErr w:type="spellStart"/>
+      <w:r>
+        <w:t>dF</w:t>
+      </w:r>
+      <w:proofErr w:type="spellEnd"/>
+      <w:r>
+        <w:t xml:space="preserve"> </w:t>
       </w:r>
       <w:r>
         <w:t xml:space="preserve">as n </w:t>
@@ -8157,9 +9246,11 @@
       <w:r>
         <w:t xml:space="preserve">additional </w:t>
       </w:r>
+      <w:proofErr w:type="spellStart"/>
       <w:r>
         <w:t>dF</w:t>
       </w:r>
+      <w:proofErr w:type="spellEnd"/>
     </w:p>
     <w:p>
       <w:pPr>
@@ -8216,28 +9307,50 @@
         </w:rPr>
         <w:t xml:space="preserve">total </w:t>
       </w:r>
+      <w:proofErr w:type="spellStart"/>
       <w:r>
         <w:rPr>
           <w:i/>
         </w:rPr>
-        <w:t xml:space="preserve">dF </w:t>
-      </w:r>
+        <w:t>dF</w:t>
+      </w:r>
+      <w:proofErr w:type="spellEnd"/>
       <w:r>
         <w:rPr>
           <w:i/>
         </w:rPr>
-        <w:t>you have to play</w:t>
+        <w:t xml:space="preserve"> </w:t>
       </w:r>
       <w:r>
         <w:rPr>
           <w:i/>
         </w:rPr>
-        <w:t xml:space="preserve"> </w:t>
-      </w:r>
+        <w:t xml:space="preserve">you </w:t>
+      </w:r>
+      <w:proofErr w:type="gramStart"/>
       <w:r>
         <w:rPr>
           <w:i/>
         </w:rPr>
+        <w:t>have to</w:t>
+      </w:r>
+      <w:proofErr w:type="gramEnd"/>
+      <w:r>
+        <w:rPr>
+          <w:i/>
+        </w:rPr>
+        <w:t xml:space="preserve"> play</w:t>
+      </w:r>
+      <w:r>
+        <w:rPr>
+          <w:i/>
+        </w:rPr>
+        <w:t xml:space="preserve"> </w:t>
+      </w:r>
+      <w:r>
+        <w:rPr>
+          <w:i/>
+        </w:rPr>
         <w:t>w/</w:t>
       </w:r>
       <w:r>
@@ -8276,16 +9389,24 @@
         </w:rPr>
         <w:t xml:space="preserve">of </w:t>
       </w:r>
+      <w:proofErr w:type="spellStart"/>
       <w:r>
         <w:rPr>
           <w:i/>
         </w:rPr>
-        <w:t xml:space="preserve">dF </w:t>
-      </w:r>
+        <w:t>dF</w:t>
+      </w:r>
+      <w:proofErr w:type="spellEnd"/>
       <w:r>
         <w:rPr>
           <w:i/>
         </w:rPr>
+        <w:t xml:space="preserve"> </w:t>
+      </w:r>
+      <w:r>
+        <w:rPr>
+          <w:i/>
+        </w:rPr>
         <w:t>for however many</w:t>
       </w:r>
       <w:r>
@@ -8351,8 +9472,13 @@
         <w:t xml:space="preserve"> </w:t>
       </w:r>
       <w:r>
-        <w:t>+ the p-value for the slope of mom_hs</w:t>
-      </w:r>
+        <w:t xml:space="preserve">+ the p-value for the slope of </w:t>
+      </w:r>
+      <w:proofErr w:type="spellStart"/>
+      <w:r>
+        <w:t>mom_hs</w:t>
+      </w:r>
+      <w:proofErr w:type="spellEnd"/>
     </w:p>
     <w:p>
       <w:pPr>
@@ -8364,12 +9490,21 @@
           <w:color w:val="DEDEDE"/>
         </w:rPr>
       </w:pPr>
-      <w:r>
-        <w:rPr>
-          <w:rFonts w:ascii="Lucida Console" w:hAnsi="Lucida Console"/>
-          <w:color w:val="DEDEDE"/>
-        </w:rPr>
-        <w:t xml:space="preserve">mom_hsyes    5.09482    2.31450   2.201   0.0282 *  </w:t>
+      <w:proofErr w:type="spellStart"/>
+      <w:r>
+        <w:rPr>
+          <w:rFonts w:ascii="Lucida Console" w:hAnsi="Lucida Console"/>
+          <w:color w:val="DEDEDE"/>
+        </w:rPr>
+        <w:t>mom_hsyes</w:t>
+      </w:r>
+      <w:proofErr w:type="spellEnd"/>
+      <w:r>
+        <w:rPr>
+          <w:rFonts w:ascii="Lucida Console" w:hAnsi="Lucida Console"/>
+          <w:color w:val="DEDEDE"/>
+        </w:rPr>
+        <w:t xml:space="preserve">    5.09482    2.31450   2.201   0.0282 *  </w:t>
       </w:r>
     </w:p>
     <w:p>
@@ -8405,14 +9540,36 @@
         </w:rPr>
         <w:t xml:space="preserve">&gt; </w:t>
       </w:r>
+      <w:proofErr w:type="spellStart"/>
+      <w:proofErr w:type="gramStart"/>
       <w:r>
         <w:rPr>
           <w:rStyle w:val="gnkrckgcmrb"/>
           <w:rFonts w:ascii="Lucida Console" w:hAnsi="Lucida Console"/>
           <w:color w:val="FF79C6"/>
         </w:rPr>
-        <w:t>pt.estimate &lt;- 5.09482 # slope of var</w:t>
-      </w:r>
+        <w:t>pt.estimate</w:t>
+      </w:r>
+      <w:proofErr w:type="spellEnd"/>
+      <w:proofErr w:type="gramEnd"/>
+      <w:r>
+        <w:rPr>
+          <w:rStyle w:val="gnkrckgcmrb"/>
+          <w:rFonts w:ascii="Lucida Console" w:hAnsi="Lucida Console"/>
+          <w:color w:val="FF79C6"/>
+        </w:rPr>
+        <w:t xml:space="preserve"> &lt;- 5.09482 # slope of </w:t>
+      </w:r>
+      <w:proofErr w:type="spellStart"/>
+      <w:r>
+        <w:rPr>
+          <w:rStyle w:val="gnkrckgcmrb"/>
+          <w:rFonts w:ascii="Lucida Console" w:hAnsi="Lucida Console"/>
+          <w:color w:val="FF79C6"/>
+        </w:rPr>
+        <w:t>var</w:t>
+      </w:r>
+      <w:proofErr w:type="spellEnd"/>
     </w:p>
     <w:p>
       <w:pPr>
@@ -8469,8 +9626,18 @@
           <w:rFonts w:ascii="Lucida Console" w:hAnsi="Lucida Console"/>
           <w:color w:val="FF79C6"/>
         </w:rPr>
-        <w:t>se &lt;- 2.31450 # SE of var</w:t>
-      </w:r>
+        <w:t xml:space="preserve">se &lt;- 2.31450 # SE of </w:t>
+      </w:r>
+      <w:proofErr w:type="spellStart"/>
+      <w:r>
+        <w:rPr>
+          <w:rStyle w:val="gnkrckgcmrb"/>
+          <w:rFonts w:ascii="Lucida Console" w:hAnsi="Lucida Console"/>
+          <w:color w:val="FF79C6"/>
+        </w:rPr>
+        <w:t>var</w:t>
+      </w:r>
+      <w:proofErr w:type="spellEnd"/>
     </w:p>
     <w:p>
       <w:pPr>
@@ -8498,7 +9665,25 @@
           <w:rFonts w:ascii="Lucida Console" w:hAnsi="Lucida Console"/>
           <w:color w:val="FF79C6"/>
         </w:rPr>
-        <w:t>n &lt;- nrow(cognitive)</w:t>
+        <w:t xml:space="preserve">n &lt;- </w:t>
+      </w:r>
+      <w:proofErr w:type="spellStart"/>
+      <w:r>
+        <w:rPr>
+          <w:rStyle w:val="gnkrckgcmrb"/>
+          <w:rFonts w:ascii="Lucida Console" w:hAnsi="Lucida Console"/>
+          <w:color w:val="FF79C6"/>
+        </w:rPr>
+        <w:t>nrow</w:t>
+      </w:r>
+      <w:proofErr w:type="spellEnd"/>
+      <w:r>
+        <w:rPr>
+          <w:rStyle w:val="gnkrckgcmrb"/>
+          <w:rFonts w:ascii="Lucida Console" w:hAnsi="Lucida Console"/>
+          <w:color w:val="FF79C6"/>
+        </w:rPr>
+        <w:t>(cognitive)</w:t>
       </w:r>
     </w:p>
     <w:p>
@@ -8527,7 +9712,25 @@
           <w:rFonts w:ascii="Lucida Console" w:hAnsi="Lucida Console"/>
           <w:color w:val="FF79C6"/>
         </w:rPr>
-        <w:t>k &lt;- ncol(cognitive) - 1</w:t>
+        <w:t xml:space="preserve">k &lt;- </w:t>
+      </w:r>
+      <w:proofErr w:type="spellStart"/>
+      <w:r>
+        <w:rPr>
+          <w:rStyle w:val="gnkrckgcmrb"/>
+          <w:rFonts w:ascii="Lucida Console" w:hAnsi="Lucida Console"/>
+          <w:color w:val="FF79C6"/>
+        </w:rPr>
+        <w:t>ncol</w:t>
+      </w:r>
+      <w:proofErr w:type="spellEnd"/>
+      <w:r>
+        <w:rPr>
+          <w:rStyle w:val="gnkrckgcmrb"/>
+          <w:rFonts w:ascii="Lucida Console" w:hAnsi="Lucida Console"/>
+          <w:color w:val="FF79C6"/>
+        </w:rPr>
+        <w:t>(cognitive) - 1</w:t>
       </w:r>
     </w:p>
     <w:p>
@@ -8550,13 +9753,23 @@
         </w:rPr>
         <w:t xml:space="preserve">&gt; </w:t>
       </w:r>
+      <w:proofErr w:type="spellStart"/>
       <w:r>
         <w:rPr>
           <w:rStyle w:val="gnkrckgcmrb"/>
           <w:rFonts w:ascii="Lucida Console" w:hAnsi="Lucida Console"/>
           <w:color w:val="FF79C6"/>
         </w:rPr>
-        <w:t>dF &lt;- n - k - 1</w:t>
+        <w:t>dF</w:t>
+      </w:r>
+      <w:proofErr w:type="spellEnd"/>
+      <w:r>
+        <w:rPr>
+          <w:rStyle w:val="gnkrckgcmrb"/>
+          <w:rFonts w:ascii="Lucida Console" w:hAnsi="Lucida Console"/>
+          <w:color w:val="FF79C6"/>
+        </w:rPr>
+        <w:t xml:space="preserve"> &lt;- n - k - 1</w:t>
       </w:r>
     </w:p>
     <w:p>
@@ -8585,7 +9798,27 @@
           <w:rFonts w:ascii="Lucida Console" w:hAnsi="Lucida Console"/>
           <w:color w:val="FF79C6"/>
         </w:rPr>
-        <w:t>(t &lt;- (pt.estimate - null)/se)</w:t>
+        <w:t>(t &lt;- (</w:t>
+      </w:r>
+      <w:proofErr w:type="spellStart"/>
+      <w:proofErr w:type="gramStart"/>
+      <w:r>
+        <w:rPr>
+          <w:rStyle w:val="gnkrckgcmrb"/>
+          <w:rFonts w:ascii="Lucida Console" w:hAnsi="Lucida Console"/>
+          <w:color w:val="FF79C6"/>
+        </w:rPr>
+        <w:t>pt.estimate</w:t>
+      </w:r>
+      <w:proofErr w:type="spellEnd"/>
+      <w:proofErr w:type="gramEnd"/>
+      <w:r>
+        <w:rPr>
+          <w:rStyle w:val="gnkrckgcmrb"/>
+          <w:rFonts w:ascii="Lucida Console" w:hAnsi="Lucida Console"/>
+          <w:color w:val="FF79C6"/>
+        </w:rPr>
+        <w:t xml:space="preserve"> - null)/se)</w:t>
       </w:r>
     </w:p>
     <w:p>
@@ -8631,13 +9864,69 @@
         </w:rPr>
         <w:t xml:space="preserve">&gt; </w:t>
       </w:r>
+      <w:proofErr w:type="spellStart"/>
+      <w:proofErr w:type="gramStart"/>
       <w:r>
         <w:rPr>
           <w:rStyle w:val="gnkrckgcmrb"/>
           <w:rFonts w:ascii="Lucida Console" w:hAnsi="Lucida Console"/>
           <w:color w:val="FF79C6"/>
         </w:rPr>
-        <w:t>pt(t, dF, lower.tail = F)*2</w:t>
+        <w:t>pt</w:t>
+      </w:r>
+      <w:proofErr w:type="spellEnd"/>
+      <w:r>
+        <w:rPr>
+          <w:rStyle w:val="gnkrckgcmrb"/>
+          <w:rFonts w:ascii="Lucida Console" w:hAnsi="Lucida Console"/>
+          <w:color w:val="FF79C6"/>
+        </w:rPr>
+        <w:t>(</w:t>
+      </w:r>
+      <w:proofErr w:type="gramEnd"/>
+      <w:r>
+        <w:rPr>
+          <w:rStyle w:val="gnkrckgcmrb"/>
+          <w:rFonts w:ascii="Lucida Console" w:hAnsi="Lucida Console"/>
+          <w:color w:val="FF79C6"/>
+        </w:rPr>
+        <w:t xml:space="preserve">t, </w:t>
+      </w:r>
+      <w:proofErr w:type="spellStart"/>
+      <w:r>
+        <w:rPr>
+          <w:rStyle w:val="gnkrckgcmrb"/>
+          <w:rFonts w:ascii="Lucida Console" w:hAnsi="Lucida Console"/>
+          <w:color w:val="FF79C6"/>
+        </w:rPr>
+        <w:t>dF</w:t>
+      </w:r>
+      <w:proofErr w:type="spellEnd"/>
+      <w:r>
+        <w:rPr>
+          <w:rStyle w:val="gnkrckgcmrb"/>
+          <w:rFonts w:ascii="Lucida Console" w:hAnsi="Lucida Console"/>
+          <w:color w:val="FF79C6"/>
+        </w:rPr>
+        <w:t xml:space="preserve">, </w:t>
+      </w:r>
+      <w:proofErr w:type="spellStart"/>
+      <w:r>
+        <w:rPr>
+          <w:rStyle w:val="gnkrckgcmrb"/>
+          <w:rFonts w:ascii="Lucida Console" w:hAnsi="Lucida Console"/>
+          <w:color w:val="FF79C6"/>
+        </w:rPr>
+        <w:t>lower.tail</w:t>
+      </w:r>
+      <w:proofErr w:type="spellEnd"/>
+      <w:r>
+        <w:rPr>
+          <w:rStyle w:val="gnkrckgcmrb"/>
+          <w:rFonts w:ascii="Lucida Console" w:hAnsi="Lucida Console"/>
+          <w:color w:val="FF79C6"/>
+        </w:rPr>
+        <w:t xml:space="preserve"> = F)*2</w:t>
       </w:r>
     </w:p>
     <w:p>
@@ -8805,8 +10094,13 @@
       <w:r>
         <w:t xml:space="preserve"> </w:t>
       </w:r>
-      <w:r>
-        <w:t>mom_work.</w:t>
+      <w:proofErr w:type="spellStart"/>
+      <w:r>
+        <w:t>mom_work</w:t>
+      </w:r>
+      <w:proofErr w:type="spellEnd"/>
+      <w:r>
+        <w:t>.</w:t>
       </w:r>
     </w:p>
     <w:p>
@@ -8914,7 +10208,81 @@
           <w:rFonts w:ascii="Lucida Console" w:hAnsi="Lucida Console"/>
           <w:color w:val="FF79C6"/>
         </w:rPr>
-        <w:t>(t.crit &lt;- abs(qt(p = (1 - alpha)/2, df = dF)))</w:t>
+        <w:t>(</w:t>
+      </w:r>
+      <w:proofErr w:type="spellStart"/>
+      <w:proofErr w:type="gramStart"/>
+      <w:r>
+        <w:rPr>
+          <w:rStyle w:val="gnkrckgcmrb"/>
+          <w:rFonts w:ascii="Lucida Console" w:hAnsi="Lucida Console"/>
+          <w:color w:val="FF79C6"/>
+        </w:rPr>
+        <w:t>t.crit</w:t>
+      </w:r>
+      <w:proofErr w:type="spellEnd"/>
+      <w:proofErr w:type="gramEnd"/>
+      <w:r>
+        <w:rPr>
+          <w:rStyle w:val="gnkrckgcmrb"/>
+          <w:rFonts w:ascii="Lucida Console" w:hAnsi="Lucida Console"/>
+          <w:color w:val="FF79C6"/>
+        </w:rPr>
+        <w:t xml:space="preserve"> &lt;- abs(</w:t>
+      </w:r>
+      <w:proofErr w:type="spellStart"/>
+      <w:r>
+        <w:rPr>
+          <w:rStyle w:val="gnkrckgcmrb"/>
+          <w:rFonts w:ascii="Lucida Console" w:hAnsi="Lucida Console"/>
+          <w:color w:val="FF79C6"/>
+        </w:rPr>
+        <w:t>qt</w:t>
+      </w:r>
+      <w:proofErr w:type="spellEnd"/>
+      <w:r>
+        <w:rPr>
+          <w:rStyle w:val="gnkrckgcmrb"/>
+          <w:rFonts w:ascii="Lucida Console" w:hAnsi="Lucida Console"/>
+          <w:color w:val="FF79C6"/>
+        </w:rPr>
+        <w:t xml:space="preserve">(p = (1 - alpha)/2, </w:t>
+      </w:r>
+      <w:proofErr w:type="spellStart"/>
+      <w:r>
+        <w:rPr>
+          <w:rStyle w:val="gnkrckgcmrb"/>
+          <w:rFonts w:ascii="Lucida Console" w:hAnsi="Lucida Console"/>
+          <w:color w:val="FF79C6"/>
+        </w:rPr>
+        <w:t>df</w:t>
+      </w:r>
+      <w:proofErr w:type="spellEnd"/>
+      <w:r>
+        <w:rPr>
+          <w:rStyle w:val="gnkrckgcmrb"/>
+          <w:rFonts w:ascii="Lucida Console" w:hAnsi="Lucida Console"/>
+          <w:color w:val="FF79C6"/>
+        </w:rPr>
+        <w:t xml:space="preserve"> = </w:t>
+      </w:r>
+      <w:proofErr w:type="spellStart"/>
+      <w:r>
+        <w:rPr>
+          <w:rStyle w:val="gnkrckgcmrb"/>
+          <w:rFonts w:ascii="Lucida Console" w:hAnsi="Lucida Console"/>
+          <w:color w:val="FF79C6"/>
+        </w:rPr>
+        <w:t>dF</w:t>
+      </w:r>
+      <w:proofErr w:type="spellEnd"/>
+      <w:r>
+        <w:rPr>
+          <w:rStyle w:val="gnkrckgcmrb"/>
+          <w:rFonts w:ascii="Lucida Console" w:hAnsi="Lucida Console"/>
+          <w:color w:val="FF79C6"/>
+        </w:rPr>
+        <w:t>)))</w:t>
       </w:r>
     </w:p>
     <w:p>
@@ -8960,13 +10328,33 @@
         </w:rPr>
         <w:t xml:space="preserve">&gt; </w:t>
       </w:r>
+      <w:proofErr w:type="spellStart"/>
+      <w:proofErr w:type="gramStart"/>
       <w:r>
         <w:rPr>
           <w:rStyle w:val="gnkrckgcmrb"/>
           <w:rFonts w:ascii="Lucida Console" w:hAnsi="Lucida Console"/>
           <w:color w:val="FF79C6"/>
         </w:rPr>
-        <w:t>pt.estimate.work &lt;- 2.53718</w:t>
+        <w:t>pt.estimate</w:t>
+      </w:r>
+      <w:proofErr w:type="gramEnd"/>
+      <w:r>
+        <w:rPr>
+          <w:rStyle w:val="gnkrckgcmrb"/>
+          <w:rFonts w:ascii="Lucida Console" w:hAnsi="Lucida Console"/>
+          <w:color w:val="FF79C6"/>
+        </w:rPr>
+        <w:t>.work</w:t>
+      </w:r>
+      <w:proofErr w:type="spellEnd"/>
+      <w:r>
+        <w:rPr>
+          <w:rStyle w:val="gnkrckgcmrb"/>
+          <w:rFonts w:ascii="Lucida Console" w:hAnsi="Lucida Console"/>
+          <w:color w:val="FF79C6"/>
+        </w:rPr>
+        <w:t xml:space="preserve"> &lt;- 2.53718</w:t>
       </w:r>
     </w:p>
     <w:p>
@@ -8989,13 +10377,25 @@
         </w:rPr>
         <w:t xml:space="preserve">&gt; </w:t>
       </w:r>
+      <w:proofErr w:type="spellStart"/>
+      <w:proofErr w:type="gramStart"/>
       <w:r>
         <w:rPr>
           <w:rStyle w:val="gnkrckgcmrb"/>
           <w:rFonts w:ascii="Lucida Console" w:hAnsi="Lucida Console"/>
           <w:color w:val="FF79C6"/>
         </w:rPr>
-        <w:t>se.work &lt;- 2.35067</w:t>
+        <w:t>se.work</w:t>
+      </w:r>
+      <w:proofErr w:type="spellEnd"/>
+      <w:proofErr w:type="gramEnd"/>
+      <w:r>
+        <w:rPr>
+          <w:rStyle w:val="gnkrckgcmrb"/>
+          <w:rFonts w:ascii="Lucida Console" w:hAnsi="Lucida Console"/>
+          <w:color w:val="FF79C6"/>
+        </w:rPr>
+        <w:t xml:space="preserve"> &lt;- 2.35067</w:t>
       </w:r>
     </w:p>
     <w:p>
@@ -9024,7 +10424,63 @@
           <w:rFonts w:ascii="Lucida Console" w:hAnsi="Lucida Console"/>
           <w:color w:val="FF79C6"/>
         </w:rPr>
-        <w:t>(mOe &lt;- t.crit*se.work)</w:t>
+        <w:t>(</w:t>
+      </w:r>
+      <w:proofErr w:type="spellStart"/>
+      <w:r>
+        <w:rPr>
+          <w:rStyle w:val="gnkrckgcmrb"/>
+          <w:rFonts w:ascii="Lucida Console" w:hAnsi="Lucida Console"/>
+          <w:color w:val="FF79C6"/>
+        </w:rPr>
+        <w:t>mOe</w:t>
+      </w:r>
+      <w:proofErr w:type="spellEnd"/>
+      <w:r>
+        <w:rPr>
+          <w:rStyle w:val="gnkrckgcmrb"/>
+          <w:rFonts w:ascii="Lucida Console" w:hAnsi="Lucida Console"/>
+          <w:color w:val="FF79C6"/>
+        </w:rPr>
+        <w:t xml:space="preserve"> &lt;- </w:t>
+      </w:r>
+      <w:proofErr w:type="spellStart"/>
+      <w:proofErr w:type="gramStart"/>
+      <w:r>
+        <w:rPr>
+          <w:rStyle w:val="gnkrckgcmrb"/>
+          <w:rFonts w:ascii="Lucida Console" w:hAnsi="Lucida Console"/>
+          <w:color w:val="FF79C6"/>
+        </w:rPr>
+        <w:t>t.crit</w:t>
+      </w:r>
+      <w:proofErr w:type="spellEnd"/>
+      <w:proofErr w:type="gramEnd"/>
+      <w:r>
+        <w:rPr>
+          <w:rStyle w:val="gnkrckgcmrb"/>
+          <w:rFonts w:ascii="Lucida Console" w:hAnsi="Lucida Console"/>
+          <w:color w:val="FF79C6"/>
+        </w:rPr>
+        <w:t>*</w:t>
+      </w:r>
+      <w:proofErr w:type="spellStart"/>
+      <w:r>
+        <w:rPr>
+          <w:rStyle w:val="gnkrckgcmrb"/>
+          <w:rFonts w:ascii="Lucida Console" w:hAnsi="Lucida Console"/>
+          <w:color w:val="FF79C6"/>
+        </w:rPr>
+        <w:t>se.work</w:t>
+      </w:r>
+      <w:proofErr w:type="spellEnd"/>
+      <w:r>
+        <w:rPr>
+          <w:rStyle w:val="gnkrckgcmrb"/>
+          <w:rFonts w:ascii="Lucida Console" w:hAnsi="Lucida Console"/>
+          <w:color w:val="FF79C6"/>
+        </w:rPr>
+        <w:t>)</w:t>
       </w:r>
     </w:p>
     <w:p>
@@ -9076,7 +10532,53 @@
           <w:rFonts w:ascii="Lucida Console" w:hAnsi="Lucida Console"/>
           <w:color w:val="FF79C6"/>
         </w:rPr>
-        <w:t>(lower &lt;- pt.estimate.work - mOe)</w:t>
+        <w:t xml:space="preserve">(lower &lt;- </w:t>
+      </w:r>
+      <w:proofErr w:type="spellStart"/>
+      <w:proofErr w:type="gramStart"/>
+      <w:r>
+        <w:rPr>
+          <w:rStyle w:val="gnkrckgcmrb"/>
+          <w:rFonts w:ascii="Lucida Console" w:hAnsi="Lucida Console"/>
+          <w:color w:val="FF79C6"/>
+        </w:rPr>
+        <w:t>pt.estimate</w:t>
+      </w:r>
+      <w:proofErr w:type="gramEnd"/>
+      <w:r>
+        <w:rPr>
+          <w:rStyle w:val="gnkrckgcmrb"/>
+          <w:rFonts w:ascii="Lucida Console" w:hAnsi="Lucida Console"/>
+          <w:color w:val="FF79C6"/>
+        </w:rPr>
+        <w:t>.work</w:t>
+      </w:r>
+      <w:proofErr w:type="spellEnd"/>
+      <w:r>
+        <w:rPr>
+          <w:rStyle w:val="gnkrckgcmrb"/>
+          <w:rFonts w:ascii="Lucida Console" w:hAnsi="Lucida Console"/>
+          <w:color w:val="FF79C6"/>
+        </w:rPr>
+        <w:t xml:space="preserve"> - </w:t>
+      </w:r>
+      <w:proofErr w:type="spellStart"/>
+      <w:r>
+        <w:rPr>
+          <w:rStyle w:val="gnkrckgcmrb"/>
+          <w:rFonts w:ascii="Lucida Console" w:hAnsi="Lucida Console"/>
+          <w:color w:val="FF79C6"/>
+        </w:rPr>
+        <w:t>mOe</w:t>
+      </w:r>
+      <w:proofErr w:type="spellEnd"/>
+      <w:r>
+        <w:rPr>
+          <w:rStyle w:val="gnkrckgcmrb"/>
+          <w:rFonts w:ascii="Lucida Console" w:hAnsi="Lucida Console"/>
+          <w:color w:val="FF79C6"/>
+        </w:rPr>
+        <w:t>)</w:t>
       </w:r>
     </w:p>
     <w:p>
@@ -9128,7 +10630,53 @@
           <w:rFonts w:ascii="Lucida Console" w:hAnsi="Lucida Console"/>
           <w:color w:val="FF79C6"/>
         </w:rPr>
-        <w:t>(upper &lt;- pt.estimate.work + mOe)</w:t>
+        <w:t xml:space="preserve">(upper &lt;- </w:t>
+      </w:r>
+      <w:proofErr w:type="spellStart"/>
+      <w:proofErr w:type="gramStart"/>
+      <w:r>
+        <w:rPr>
+          <w:rStyle w:val="gnkrckgcmrb"/>
+          <w:rFonts w:ascii="Lucida Console" w:hAnsi="Lucida Console"/>
+          <w:color w:val="FF79C6"/>
+        </w:rPr>
+        <w:t>pt.estimate</w:t>
+      </w:r>
+      <w:proofErr w:type="gramEnd"/>
+      <w:r>
+        <w:rPr>
+          <w:rStyle w:val="gnkrckgcmrb"/>
+          <w:rFonts w:ascii="Lucida Console" w:hAnsi="Lucida Console"/>
+          <w:color w:val="FF79C6"/>
+        </w:rPr>
+        <w:t>.work</w:t>
+      </w:r>
+      <w:proofErr w:type="spellEnd"/>
+      <w:r>
+        <w:rPr>
+          <w:rStyle w:val="gnkrckgcmrb"/>
+          <w:rFonts w:ascii="Lucida Console" w:hAnsi="Lucida Console"/>
+          <w:color w:val="FF79C6"/>
+        </w:rPr>
+        <w:t xml:space="preserve"> + </w:t>
+      </w:r>
+      <w:proofErr w:type="spellStart"/>
+      <w:r>
+        <w:rPr>
+          <w:rStyle w:val="gnkrckgcmrb"/>
+          <w:rFonts w:ascii="Lucida Console" w:hAnsi="Lucida Console"/>
+          <w:color w:val="FF79C6"/>
+        </w:rPr>
+        <w:t>mOe</w:t>
+      </w:r>
+      <w:proofErr w:type="spellEnd"/>
+      <w:r>
+        <w:rPr>
+          <w:rStyle w:val="gnkrckgcmrb"/>
+          <w:rFonts w:ascii="Lucida Console" w:hAnsi="Lucida Console"/>
+          <w:color w:val="FF79C6"/>
+        </w:rPr>
+        <w:t>)</w:t>
       </w:r>
     </w:p>
     <w:p>
@@ -9485,12 +11033,14 @@
       <w:r>
         <w:t xml:space="preserve"> = </w:t>
       </w:r>
+      <w:proofErr w:type="spellStart"/>
       <w:r>
         <w:rPr>
           <w:b/>
         </w:rPr>
         <w:t>Aikake</w:t>
       </w:r>
+      <w:proofErr w:type="spellEnd"/>
       <w:r>
         <w:rPr>
           <w:b/>
@@ -9531,7 +11081,21 @@
         <w:rPr>
           <w:b/>
         </w:rPr>
-        <w:t xml:space="preserve"> (DIC), Bayes factor, Mallow's Cp, etc</w:t>
+        <w:t xml:space="preserve"> (DIC), Bayes factor, Mallow's </w:t>
+      </w:r>
+      <w:proofErr w:type="spellStart"/>
+      <w:r>
+        <w:rPr>
+          <w:b/>
+        </w:rPr>
+        <w:t>Cp</w:t>
+      </w:r>
+      <w:proofErr w:type="spellEnd"/>
+      <w:r>
+        <w:rPr>
+          <w:b/>
+        </w:rPr>
+        <w:t>, etc</w:t>
       </w:r>
       <w:r>
         <w:rPr>
@@ -9727,8 +11291,13 @@
       <w:r>
         <w:t xml:space="preserve">in Step 2 </w:t>
       </w:r>
-      <w:r>
-        <w:t>actually yield an</w:t>
+      <w:proofErr w:type="gramStart"/>
+      <w:r>
+        <w:t>actually yield</w:t>
+      </w:r>
+      <w:proofErr w:type="gramEnd"/>
+      <w:r>
+        <w:t xml:space="preserve"> an</w:t>
       </w:r>
       <w:r>
         <w:t xml:space="preserve"> </w:t>
@@ -9932,7 +11501,15 @@
         <w:t xml:space="preserve"> </w:t>
       </w:r>
       <w:r>
-        <w:t xml:space="preserve">decision criteria is different. </w:t>
+        <w:t xml:space="preserve">decision criteria </w:t>
+      </w:r>
+      <w:proofErr w:type="gramStart"/>
+      <w:r>
+        <w:t>is</w:t>
+      </w:r>
+      <w:proofErr w:type="gramEnd"/>
+      <w:r>
+        <w:t xml:space="preserve"> different. </w:t>
       </w:r>
     </w:p>
     <w:p>
@@ -10141,8 +11718,13 @@
       <w:r>
         <w:t xml:space="preserve">We’d </w:t>
       </w:r>
-      <w:r>
-        <w:t>actually keep this variable in</w:t>
+      <w:proofErr w:type="gramStart"/>
+      <w:r>
+        <w:t>actually keep</w:t>
+      </w:r>
+      <w:proofErr w:type="gramEnd"/>
+      <w:r>
+        <w:t xml:space="preserve"> this variable in</w:t>
       </w:r>
       <w:r>
         <w:t xml:space="preserve"> the model as well, t</w:t>
@@ -10237,6 +11819,7 @@
       <w:r>
         <w:t xml:space="preserve">entire variable </w:t>
       </w:r>
+      <w:proofErr w:type="gramStart"/>
       <w:r>
         <w:rPr>
           <w:i/>
@@ -10244,7 +11827,11 @@
         <w:t>as a whole</w:t>
       </w:r>
       <w:r>
-        <w:t xml:space="preserve"> or </w:t>
+        <w:t xml:space="preserve"> or</w:t>
+      </w:r>
+      <w:proofErr w:type="gramEnd"/>
+      <w:r>
+        <w:t xml:space="preserve"> </w:t>
       </w:r>
       <w:r>
         <w:rPr>
@@ -10324,13 +11911,15 @@
         <w:t xml:space="preserve">variable had high p-values such that there wouldn't be any </w:t>
       </w:r>
       <w:r>
-        <w:t>significant</w:t>
-      </w:r>
-      <w:r>
-        <w:t xml:space="preserve"> </w:t>
-      </w:r>
-      <w:r>
-        <w:t xml:space="preserve">levels </w:t>
+        <w:t xml:space="preserve">significant </w:t>
+      </w:r>
+      <w:proofErr w:type="gramStart"/>
+      <w:r>
+        <w:t>levels</w:t>
+      </w:r>
+      <w:proofErr w:type="gramEnd"/>
+      <w:r>
+        <w:t xml:space="preserve"> </w:t>
       </w:r>
       <w:r>
         <w:t xml:space="preserve">we’d </w:t>
@@ -10405,34 +11994,14 @@
         <w:rPr>
           <w:b/>
         </w:rPr>
-        <w:t xml:space="preserve">Use </w:t>
-      </w:r>
-      <w:r>
-        <w:rPr>
-          <w:b/>
-        </w:rPr>
-        <w:t xml:space="preserve">the </w:t>
+        <w:t xml:space="preserve">Use the </w:t>
       </w:r>
       <w:r>
         <w:rPr>
           <w:b/>
           <w:u w:val="single"/>
         </w:rPr>
-        <w:t>Adj. R</w:t>
-      </w:r>
-      <w:r>
-        <w:rPr>
-          <w:b/>
-          <w:u w:val="single"/>
-        </w:rPr>
-        <w:t xml:space="preserve">2 </w:t>
-      </w:r>
-      <w:r>
-        <w:rPr>
-          <w:b/>
-          <w:u w:val="single"/>
-        </w:rPr>
-        <w:t>method</w:t>
+        <w:t>Adj. R2 method</w:t>
       </w:r>
       <w:r>
         <w:rPr>
@@ -10800,13 +12369,7 @@
         <w:t>we arrived at the same</w:t>
       </w:r>
       <w:r>
-        <w:t xml:space="preserve"> model w/ this </w:t>
-      </w:r>
-      <w:r>
-        <w:t>Adj. R2 criteria</w:t>
-      </w:r>
-      <w:r>
-        <w:t xml:space="preserve"> </w:t>
+        <w:t xml:space="preserve"> model w/ this Adj. R2 criteria </w:t>
       </w:r>
       <w:r>
         <w:t>whether</w:t>
@@ -11088,7 +12651,15 @@
         <w:t xml:space="preserve"> + IQ are statistically significant at</w:t>
       </w:r>
       <w:r>
-        <w:t xml:space="preserve"> the 5% level but</w:t>
+        <w:t xml:space="preserve"> the 5% </w:t>
+      </w:r>
+      <w:proofErr w:type="gramStart"/>
+      <w:r>
+        <w:t>level</w:t>
+      </w:r>
+      <w:proofErr w:type="gramEnd"/>
+      <w:r>
+        <w:t xml:space="preserve"> but</w:t>
       </w:r>
       <w:r>
         <w:t xml:space="preserve"> work</w:t>
@@ -11137,6 +12708,7 @@
       <w:r>
         <w:t xml:space="preserve">work status </w:t>
       </w:r>
+      <w:proofErr w:type="gramStart"/>
       <w:r>
         <w:t>actually</w:t>
       </w:r>
@@ -11144,7 +12716,11 @@
         <w:t xml:space="preserve"> </w:t>
       </w:r>
       <w:r>
-        <w:t>gives the model higher predictive power even though the variable</w:t>
+        <w:t>gives</w:t>
+      </w:r>
+      <w:proofErr w:type="gramEnd"/>
+      <w:r>
+        <w:t xml:space="preserve"> the model higher predictive power even though the variable</w:t>
       </w:r>
       <w:r>
         <w:t xml:space="preserve"> </w:t>
@@ -11165,6 +12741,1634 @@
       </w:r>
       <w:r>
         <w:t>model selection, we would not end up w/ any variables that are not</w:t>
+      </w:r>
+      <w:r>
+        <w:t xml:space="preserve"> </w:t>
+      </w:r>
+      <w:r>
+        <w:t>statistically significant in our model.</w:t>
+      </w:r>
+    </w:p>
+    <w:p>
+      <w:pPr>
+        <w:pStyle w:val="ListBullet"/>
+        <w:numPr>
+          <w:ilvl w:val="0"/>
+          <w:numId w:val="0"/>
+        </w:numPr>
+        <w:ind w:left="360" w:hanging="360"/>
+      </w:pPr>
+    </w:p>
+    <w:p>
+      <w:pPr>
+        <w:pStyle w:val="ListBullet"/>
+        <w:numPr>
+          <w:ilvl w:val="0"/>
+          <w:numId w:val="0"/>
+        </w:numPr>
+        <w:ind w:left="360" w:hanging="360"/>
+        <w:jc w:val="center"/>
+        <w:rPr>
+          <w:b/>
+          <w:u w:val="single"/>
+        </w:rPr>
+      </w:pPr>
+      <w:r>
+        <w:rPr>
+          <w:b/>
+          <w:u w:val="single"/>
+        </w:rPr>
+        <w:t>Diagnostics for MLR</w:t>
+      </w:r>
+    </w:p>
+    <w:p>
+      <w:pPr>
+        <w:pStyle w:val="ListBullet"/>
+        <w:numPr>
+          <w:ilvl w:val="0"/>
+          <w:numId w:val="0"/>
+        </w:numPr>
+        <w:ind w:left="360" w:hanging="360"/>
+        <w:jc w:val="center"/>
+        <w:rPr>
+          <w:b/>
+          <w:u w:val="single"/>
+        </w:rPr>
+      </w:pPr>
+    </w:p>
+    <w:p>
+      <w:pPr>
+        <w:pStyle w:val="ListBullet"/>
+      </w:pPr>
+      <w:r>
+        <w:t>There are c</w:t>
+      </w:r>
+      <w:r>
+        <w:t xml:space="preserve">onditions required for the multiple linear regression model to be valid. </w:t>
+      </w:r>
+    </w:p>
+    <w:p>
+      <w:pPr>
+        <w:pStyle w:val="ListBullet"/>
+        <w:rPr>
+          <w:u w:val="single"/>
+        </w:rPr>
+      </w:pPr>
+      <w:r>
+        <w:rPr>
+          <w:u w:val="single"/>
+        </w:rPr>
+        <w:t xml:space="preserve">1) </w:t>
+      </w:r>
+      <w:r>
+        <w:rPr>
+          <w:u w:val="single"/>
+        </w:rPr>
+        <w:t xml:space="preserve">Linear </w:t>
+      </w:r>
+      <w:r>
+        <w:rPr>
+          <w:u w:val="single"/>
+        </w:rPr>
+        <w:t>relationships between our numerical</w:t>
+      </w:r>
+      <w:r>
+        <w:rPr>
+          <w:u w:val="single"/>
+        </w:rPr>
+        <w:t xml:space="preserve"> </w:t>
+      </w:r>
+      <w:r>
+        <w:rPr>
+          <w:u w:val="single"/>
+        </w:rPr>
+        <w:t xml:space="preserve">explanatory variables </w:t>
+      </w:r>
+      <w:r>
+        <w:rPr>
+          <w:u w:val="single"/>
+        </w:rPr>
+        <w:t>+</w:t>
+      </w:r>
+      <w:r>
+        <w:rPr>
+          <w:u w:val="single"/>
+        </w:rPr>
+        <w:t xml:space="preserve"> our response variable</w:t>
+      </w:r>
+    </w:p>
+    <w:p>
+      <w:pPr>
+        <w:pStyle w:val="ListBullet"/>
+        <w:tabs>
+          <w:tab w:val="clear" w:pos="360"/>
+          <w:tab w:val="num" w:pos="720"/>
+        </w:tabs>
+        <w:ind w:left="720"/>
+        <w:rPr>
+          <w:u w:val="single"/>
+        </w:rPr>
+      </w:pPr>
+      <w:r>
+        <w:t>doesn't make sense to ask for linear relationship between a categorical + numerical</w:t>
+      </w:r>
+      <w:r>
+        <w:t xml:space="preserve"> </w:t>
+      </w:r>
+      <w:r>
+        <w:t>variable</w:t>
+      </w:r>
+      <w:r>
+        <w:t>, s</w:t>
+      </w:r>
+      <w:r>
+        <w:t>o each numerical explanatory variable</w:t>
+      </w:r>
+      <w:r>
+        <w:t xml:space="preserve"> </w:t>
+      </w:r>
+      <w:r>
+        <w:t>needs to be linearly related to the response</w:t>
+      </w:r>
+      <w:r>
+        <w:t xml:space="preserve"> </w:t>
+      </w:r>
+      <w:r>
+        <w:t>variable.</w:t>
+      </w:r>
+    </w:p>
+    <w:p>
+      <w:pPr>
+        <w:pStyle w:val="ListBullet"/>
+        <w:tabs>
+          <w:tab w:val="clear" w:pos="360"/>
+          <w:tab w:val="num" w:pos="720"/>
+        </w:tabs>
+        <w:ind w:left="720"/>
+      </w:pPr>
+      <w:r>
+        <w:t xml:space="preserve">Check </w:t>
+      </w:r>
+      <w:r>
+        <w:t>this condition using residuals</w:t>
+      </w:r>
+      <w:r>
+        <w:t xml:space="preserve"> </w:t>
+      </w:r>
+      <w:r>
+        <w:t>plots</w:t>
+      </w:r>
+      <w:r>
+        <w:t xml:space="preserve"> (</w:t>
+      </w:r>
+      <w:r>
+        <w:t xml:space="preserve">residuals </w:t>
+      </w:r>
+      <w:r>
+        <w:t xml:space="preserve">vs. </w:t>
+      </w:r>
+      <w:r>
+        <w:t>explanatory variable</w:t>
+      </w:r>
+      <w:r>
+        <w:t xml:space="preserve">), </w:t>
+      </w:r>
+      <w:r>
+        <w:t>looking for a random scatter around</w:t>
+      </w:r>
+      <w:r>
+        <w:t xml:space="preserve"> y = 0 </w:t>
+      </w:r>
+    </w:p>
+    <w:p>
+      <w:pPr>
+        <w:pStyle w:val="ListBullet"/>
+        <w:tabs>
+          <w:tab w:val="clear" w:pos="360"/>
+          <w:tab w:val="num" w:pos="720"/>
+        </w:tabs>
+        <w:ind w:left="720"/>
+      </w:pPr>
+      <w:r>
+        <w:t>U</w:t>
+      </w:r>
+      <w:r>
+        <w:t>sing the residuals</w:t>
+      </w:r>
+      <w:r>
+        <w:t xml:space="preserve"> </w:t>
+      </w:r>
+      <w:r>
+        <w:t>plot</w:t>
+      </w:r>
+      <w:r>
+        <w:t xml:space="preserve"> </w:t>
+      </w:r>
+      <w:r>
+        <w:t xml:space="preserve">instead of a scatter plot of the response </w:t>
+      </w:r>
+      <w:r>
+        <w:t xml:space="preserve">vs. </w:t>
+      </w:r>
+      <w:r>
+        <w:t>the</w:t>
+      </w:r>
+      <w:r>
+        <w:t xml:space="preserve"> </w:t>
+      </w:r>
+      <w:r>
+        <w:t>explanatory</w:t>
+      </w:r>
+      <w:r>
+        <w:t xml:space="preserve"> </w:t>
+      </w:r>
+      <w:r>
+        <w:t xml:space="preserve">b/c the residuals plot allows for considering the </w:t>
+      </w:r>
+      <w:r>
+        <w:rPr>
+          <w:i/>
+        </w:rPr>
+        <w:t>other variables</w:t>
+      </w:r>
+      <w:r>
+        <w:t xml:space="preserve"> </w:t>
+      </w:r>
+      <w:r>
+        <w:t>also in the model</w:t>
+      </w:r>
+      <w:r>
+        <w:t xml:space="preserve">, </w:t>
+      </w:r>
+      <w:r>
+        <w:t xml:space="preserve">not </w:t>
+      </w:r>
+      <w:r>
+        <w:rPr>
+          <w:i/>
+        </w:rPr>
+        <w:t>just</w:t>
+      </w:r>
+      <w:r>
+        <w:t xml:space="preserve"> the bivariate relationship</w:t>
+      </w:r>
+      <w:r>
+        <w:t xml:space="preserve"> </w:t>
+      </w:r>
+      <w:r>
+        <w:t xml:space="preserve">between a given x + our y. </w:t>
+      </w:r>
+    </w:p>
+    <w:p>
+      <w:pPr>
+        <w:pStyle w:val="ListBullet"/>
+        <w:tabs>
+          <w:tab w:val="clear" w:pos="360"/>
+          <w:tab w:val="num" w:pos="720"/>
+        </w:tabs>
+        <w:ind w:left="720"/>
+      </w:pPr>
+      <w:r>
+        <w:t xml:space="preserve">Final cognitive </w:t>
+      </w:r>
+      <w:r>
+        <w:t>model</w:t>
+      </w:r>
+      <w:r>
+        <w:t xml:space="preserve"> = </w:t>
+      </w:r>
+      <w:r>
+        <w:t>kid</w:t>
+      </w:r>
+      <w:r>
+        <w:t xml:space="preserve"> </w:t>
+      </w:r>
+      <w:r>
+        <w:t xml:space="preserve">score by </w:t>
+      </w:r>
+      <w:r>
+        <w:t xml:space="preserve">mom's </w:t>
+      </w:r>
+      <w:r>
+        <w:t xml:space="preserve">HS </w:t>
+      </w:r>
+      <w:r>
+        <w:t>status, IQ, + work status as explanatory variables</w:t>
+      </w:r>
+    </w:p>
+    <w:p>
+      <w:pPr>
+        <w:pStyle w:val="ListBullet"/>
+        <w:tabs>
+          <w:tab w:val="clear" w:pos="360"/>
+          <w:tab w:val="num" w:pos="720"/>
+        </w:tabs>
+        <w:ind w:left="720"/>
+      </w:pPr>
+      <w:r>
+        <w:t>T</w:t>
+      </w:r>
+      <w:r>
+        <w:t xml:space="preserve">he only numerical variable </w:t>
+      </w:r>
+      <w:r>
+        <w:t xml:space="preserve">= </w:t>
+      </w:r>
+      <w:r>
+        <w:t>mom's IQ</w:t>
+      </w:r>
+      <w:r>
+        <w:t xml:space="preserve"> = the </w:t>
+      </w:r>
+      <w:r>
+        <w:t>variable to focus</w:t>
+      </w:r>
+      <w:r>
+        <w:t xml:space="preserve"> </w:t>
+      </w:r>
+      <w:r>
+        <w:t xml:space="preserve">on for the linearity condition. </w:t>
+      </w:r>
+    </w:p>
+    <w:p>
+      <w:pPr>
+        <w:pStyle w:val="ListBullet"/>
+        <w:numPr>
+          <w:ilvl w:val="0"/>
+          <w:numId w:val="0"/>
+        </w:numPr>
+        <w:ind w:left="1800" w:firstLine="360"/>
+      </w:pPr>
+      <w:r>
+        <w:rPr>
+          <w:noProof/>
+        </w:rPr>
+        <w:lastRenderedPageBreak/>
+        <w:drawing>
+          <wp:inline distT="0" distB="0" distL="0" distR="0" wp14:anchorId="7AB397E5" wp14:editId="75998558">
+            <wp:extent cx="2614930" cy="1486264"/>
+            <wp:effectExtent l="0" t="0" r="0" b="0"/>
+            <wp:docPr id="19" name="Picture 19"/>
+            <wp:cNvGraphicFramePr>
+              <a:graphicFrameLocks xmlns:a="http://schemas.openxmlformats.org/drawingml/2006/main" noChangeAspect="1"/>
+            </wp:cNvGraphicFramePr>
+            <a:graphic xmlns:a="http://schemas.openxmlformats.org/drawingml/2006/main">
+              <a:graphicData uri="http://schemas.openxmlformats.org/drawingml/2006/picture">
+                <pic:pic xmlns:pic="http://schemas.openxmlformats.org/drawingml/2006/picture">
+                  <pic:nvPicPr>
+                    <pic:cNvPr id="1" name=""/>
+                    <pic:cNvPicPr/>
+                  </pic:nvPicPr>
+                  <pic:blipFill>
+                    <a:blip r:embed="rId25"/>
+                    <a:stretch>
+                      <a:fillRect/>
+                    </a:stretch>
+                  </pic:blipFill>
+                  <pic:spPr>
+                    <a:xfrm>
+                      <a:off x="0" y="0"/>
+                      <a:ext cx="2630811" cy="1495290"/>
+                    </a:xfrm>
+                    <a:prstGeom prst="rect">
+                      <a:avLst/>
+                    </a:prstGeom>
+                  </pic:spPr>
+                </pic:pic>
+              </a:graphicData>
+            </a:graphic>
+          </wp:inline>
+        </w:drawing>
+      </w:r>
+    </w:p>
+    <w:p>
+      <w:pPr>
+        <w:pStyle w:val="ListBullet"/>
+        <w:tabs>
+          <w:tab w:val="clear" w:pos="360"/>
+          <w:tab w:val="num" w:pos="720"/>
+        </w:tabs>
+        <w:ind w:left="720"/>
+      </w:pPr>
+      <w:r>
+        <w:t xml:space="preserve">Want </w:t>
+      </w:r>
+      <w:r>
+        <w:t>our residuals to be randomly</w:t>
+      </w:r>
+      <w:r>
+        <w:t xml:space="preserve"> </w:t>
+      </w:r>
+      <w:r>
+        <w:t>scattered around</w:t>
+      </w:r>
+      <w:r>
+        <w:t xml:space="preserve"> 0 + it s</w:t>
+      </w:r>
+      <w:r>
+        <w:t>eems we</w:t>
+      </w:r>
+      <w:r>
+        <w:t xml:space="preserve"> meet this condition</w:t>
+      </w:r>
+    </w:p>
+    <w:p>
+      <w:pPr>
+        <w:pStyle w:val="ListBullet"/>
+        <w:rPr>
+          <w:u w:val="single"/>
+        </w:rPr>
+      </w:pPr>
+      <w:r>
+        <w:rPr>
+          <w:u w:val="single"/>
+        </w:rPr>
+        <w:t xml:space="preserve">2) </w:t>
+      </w:r>
+      <w:r>
+        <w:rPr>
+          <w:u w:val="single"/>
+        </w:rPr>
+        <w:t xml:space="preserve">Residuals </w:t>
+      </w:r>
+      <w:r>
+        <w:rPr>
+          <w:u w:val="single"/>
+        </w:rPr>
+        <w:t>need to be nearly normally distributed</w:t>
+      </w:r>
+    </w:p>
+    <w:p>
+      <w:pPr>
+        <w:pStyle w:val="ListBullet"/>
+        <w:tabs>
+          <w:tab w:val="clear" w:pos="360"/>
+          <w:tab w:val="num" w:pos="720"/>
+        </w:tabs>
+        <w:ind w:left="720"/>
+      </w:pPr>
+      <w:r>
+        <w:t>Remember some residuals will be</w:t>
+      </w:r>
+      <w:r>
+        <w:t xml:space="preserve"> </w:t>
+      </w:r>
+      <w:r>
+        <w:t xml:space="preserve">positive + some negative. </w:t>
+      </w:r>
+    </w:p>
+    <w:p>
+      <w:pPr>
+        <w:pStyle w:val="ListBullet"/>
+        <w:tabs>
+          <w:tab w:val="clear" w:pos="360"/>
+          <w:tab w:val="num" w:pos="720"/>
+        </w:tabs>
+        <w:ind w:left="720"/>
+      </w:pPr>
+      <w:r>
+        <w:t xml:space="preserve">A </w:t>
+      </w:r>
+      <w:r>
+        <w:t xml:space="preserve">residuals plot </w:t>
+      </w:r>
+      <w:r>
+        <w:t xml:space="preserve">w/ </w:t>
+      </w:r>
+      <w:r>
+        <w:t>random</w:t>
+      </w:r>
+      <w:r>
+        <w:t xml:space="preserve"> </w:t>
+      </w:r>
+      <w:r>
+        <w:t>scatter of residuals around</w:t>
+      </w:r>
+      <w:r>
+        <w:t xml:space="preserve"> 0 </w:t>
+      </w:r>
+      <w:r>
+        <w:t>translates to a nearly normal distribution of residuals centered at</w:t>
+      </w:r>
+      <w:r>
+        <w:t xml:space="preserve"> 0,</w:t>
+      </w:r>
+      <w:r>
+        <w:t xml:space="preserve"> check</w:t>
+      </w:r>
+      <w:r>
+        <w:t xml:space="preserve">ed w/ </w:t>
+      </w:r>
+      <w:r>
+        <w:t>a histogram or</w:t>
+      </w:r>
+      <w:r>
+        <w:t xml:space="preserve"> </w:t>
+      </w:r>
+      <w:r>
+        <w:t>normal probability</w:t>
+      </w:r>
+      <w:r>
+        <w:t xml:space="preserve">/QQ </w:t>
+      </w:r>
+      <w:r>
+        <w:t>plot</w:t>
+      </w:r>
+    </w:p>
+    <w:p>
+      <w:pPr>
+        <w:pStyle w:val="ListBullet"/>
+        <w:numPr>
+          <w:ilvl w:val="0"/>
+          <w:numId w:val="0"/>
+        </w:numPr>
+        <w:ind w:left="720"/>
+      </w:pPr>
+      <w:r>
+        <w:rPr>
+          <w:noProof/>
+        </w:rPr>
+        <w:drawing>
+          <wp:inline distT="0" distB="0" distL="0" distR="0" wp14:anchorId="1EF8846F" wp14:editId="4F3D0B05">
+            <wp:extent cx="2354580" cy="1503057"/>
+            <wp:effectExtent l="0" t="0" r="7620" b="1905"/>
+            <wp:docPr id="20" name="Picture 20"/>
+            <wp:cNvGraphicFramePr>
+              <a:graphicFrameLocks xmlns:a="http://schemas.openxmlformats.org/drawingml/2006/main" noChangeAspect="1"/>
+            </wp:cNvGraphicFramePr>
+            <a:graphic xmlns:a="http://schemas.openxmlformats.org/drawingml/2006/main">
+              <a:graphicData uri="http://schemas.openxmlformats.org/drawingml/2006/picture">
+                <pic:pic xmlns:pic="http://schemas.openxmlformats.org/drawingml/2006/picture">
+                  <pic:nvPicPr>
+                    <pic:cNvPr id="1" name=""/>
+                    <pic:cNvPicPr/>
+                  </pic:nvPicPr>
+                  <pic:blipFill>
+                    <a:blip r:embed="rId26"/>
+                    <a:stretch>
+                      <a:fillRect/>
+                    </a:stretch>
+                  </pic:blipFill>
+                  <pic:spPr>
+                    <a:xfrm>
+                      <a:off x="0" y="0"/>
+                      <a:ext cx="2373932" cy="1515410"/>
+                    </a:xfrm>
+                    <a:prstGeom prst="rect">
+                      <a:avLst/>
+                    </a:prstGeom>
+                  </pic:spPr>
+                </pic:pic>
+              </a:graphicData>
+            </a:graphic>
+          </wp:inline>
+        </w:drawing>
+      </w:r>
+      <w:r>
+        <w:rPr>
+          <w:noProof/>
+        </w:rPr>
+        <w:t xml:space="preserve"> </w:t>
+      </w:r>
+      <w:r>
+        <w:rPr>
+          <w:noProof/>
+        </w:rPr>
+        <w:drawing>
+          <wp:inline distT="0" distB="0" distL="0" distR="0" wp14:anchorId="799AB401" wp14:editId="64B3613E">
+            <wp:extent cx="2526162" cy="1520825"/>
+            <wp:effectExtent l="0" t="0" r="7620" b="3175"/>
+            <wp:docPr id="21" name="Picture 21"/>
+            <wp:cNvGraphicFramePr>
+              <a:graphicFrameLocks xmlns:a="http://schemas.openxmlformats.org/drawingml/2006/main" noChangeAspect="1"/>
+            </wp:cNvGraphicFramePr>
+            <a:graphic xmlns:a="http://schemas.openxmlformats.org/drawingml/2006/main">
+              <a:graphicData uri="http://schemas.openxmlformats.org/drawingml/2006/picture">
+                <pic:pic xmlns:pic="http://schemas.openxmlformats.org/drawingml/2006/picture">
+                  <pic:nvPicPr>
+                    <pic:cNvPr id="1" name=""/>
+                    <pic:cNvPicPr/>
+                  </pic:nvPicPr>
+                  <pic:blipFill>
+                    <a:blip r:embed="rId27"/>
+                    <a:stretch>
+                      <a:fillRect/>
+                    </a:stretch>
+                  </pic:blipFill>
+                  <pic:spPr>
+                    <a:xfrm>
+                      <a:off x="0" y="0"/>
+                      <a:ext cx="2551530" cy="1536097"/>
+                    </a:xfrm>
+                    <a:prstGeom prst="rect">
+                      <a:avLst/>
+                    </a:prstGeom>
+                  </pic:spPr>
+                </pic:pic>
+              </a:graphicData>
+            </a:graphic>
+          </wp:inline>
+        </w:drawing>
+      </w:r>
+    </w:p>
+    <w:p>
+      <w:pPr>
+        <w:pStyle w:val="ListBullet"/>
+        <w:tabs>
+          <w:tab w:val="clear" w:pos="360"/>
+          <w:tab w:val="num" w:pos="720"/>
+        </w:tabs>
+        <w:ind w:left="720"/>
+      </w:pPr>
+      <w:r>
+        <w:t>In histogram, w</w:t>
+      </w:r>
+      <w:r>
+        <w:t>e see</w:t>
+      </w:r>
+      <w:r>
+        <w:t xml:space="preserve"> </w:t>
+      </w:r>
+      <w:r>
+        <w:t>a little bit of a skew in</w:t>
+      </w:r>
+      <w:r>
+        <w:t xml:space="preserve"> </w:t>
+      </w:r>
+      <w:r>
+        <w:t>the residuals</w:t>
+      </w:r>
+      <w:r>
+        <w:t xml:space="preserve">, but not </w:t>
+      </w:r>
+      <w:r>
+        <w:t>too bad.</w:t>
+      </w:r>
+    </w:p>
+    <w:p>
+      <w:pPr>
+        <w:pStyle w:val="ListBullet"/>
+        <w:tabs>
+          <w:tab w:val="clear" w:pos="360"/>
+          <w:tab w:val="num" w:pos="720"/>
+        </w:tabs>
+        <w:ind w:left="720"/>
+      </w:pPr>
+      <w:r>
+        <w:t xml:space="preserve">In </w:t>
+      </w:r>
+      <w:r>
+        <w:t>normal probability</w:t>
+      </w:r>
+      <w:r>
+        <w:t xml:space="preserve">/QQ </w:t>
+      </w:r>
+      <w:r>
+        <w:t>plot, except for at the tail areas, we're not seeing huge</w:t>
+      </w:r>
+      <w:r>
+        <w:t xml:space="preserve"> </w:t>
+      </w:r>
+      <w:r>
+        <w:t xml:space="preserve">deviations from the mean. </w:t>
+      </w:r>
+    </w:p>
+    <w:p>
+      <w:pPr>
+        <w:pStyle w:val="ListBullet"/>
+        <w:tabs>
+          <w:tab w:val="clear" w:pos="360"/>
+          <w:tab w:val="num" w:pos="720"/>
+        </w:tabs>
+        <w:ind w:left="720"/>
+        <w:rPr>
+          <w:u w:val="single"/>
+        </w:rPr>
+      </w:pPr>
+      <w:r>
+        <w:t xml:space="preserve">This </w:t>
+      </w:r>
+      <w:r>
+        <w:t>condition</w:t>
+      </w:r>
+      <w:r>
+        <w:t xml:space="preserve"> </w:t>
+      </w:r>
+      <w:r>
+        <w:t xml:space="preserve">seems to be </w:t>
+      </w:r>
+      <w:proofErr w:type="gramStart"/>
+      <w:r>
+        <w:t>fairly satisfied</w:t>
+      </w:r>
+      <w:proofErr w:type="gramEnd"/>
+      <w:r>
+        <w:t>.</w:t>
+      </w:r>
+    </w:p>
+    <w:p>
+      <w:pPr>
+        <w:pStyle w:val="ListBullet"/>
+        <w:rPr>
+          <w:u w:val="single"/>
+        </w:rPr>
+      </w:pPr>
+      <w:r>
+        <w:rPr>
+          <w:u w:val="single"/>
+        </w:rPr>
+        <w:t xml:space="preserve">3) </w:t>
+      </w:r>
+      <w:r>
+        <w:rPr>
+          <w:u w:val="single"/>
+        </w:rPr>
+        <w:t xml:space="preserve">Constant </w:t>
+      </w:r>
+      <w:r>
+        <w:rPr>
+          <w:u w:val="single"/>
+        </w:rPr>
+        <w:t>variability</w:t>
+      </w:r>
+      <w:r>
+        <w:rPr>
+          <w:u w:val="single"/>
+        </w:rPr>
+        <w:t xml:space="preserve"> </w:t>
+      </w:r>
+      <w:r>
+        <w:rPr>
+          <w:u w:val="single"/>
+        </w:rPr>
+        <w:t>of residuals</w:t>
+      </w:r>
+    </w:p>
+    <w:p>
+      <w:pPr>
+        <w:pStyle w:val="ListBullet"/>
+        <w:tabs>
+          <w:tab w:val="clear" w:pos="360"/>
+          <w:tab w:val="num" w:pos="720"/>
+        </w:tabs>
+        <w:ind w:left="720"/>
+      </w:pPr>
+      <w:r>
+        <w:t xml:space="preserve">Want </w:t>
+      </w:r>
+      <w:r>
+        <w:t>residuals to be equally</w:t>
+      </w:r>
+      <w:r>
+        <w:t xml:space="preserve"> </w:t>
+      </w:r>
+      <w:r>
+        <w:t>variable for low + high values of the predicted</w:t>
+      </w:r>
+      <w:r>
+        <w:t xml:space="preserve"> </w:t>
+      </w:r>
+      <w:r>
+        <w:t xml:space="preserve">response variable. </w:t>
+      </w:r>
+    </w:p>
+    <w:p>
+      <w:pPr>
+        <w:pStyle w:val="ListBullet"/>
+        <w:tabs>
+          <w:tab w:val="clear" w:pos="360"/>
+          <w:tab w:val="num" w:pos="720"/>
+        </w:tabs>
+        <w:ind w:left="720"/>
+      </w:pPr>
+      <w:r>
+        <w:t xml:space="preserve">Check </w:t>
+      </w:r>
+      <w:r>
+        <w:t>the plot of</w:t>
+      </w:r>
+      <w:r>
+        <w:t xml:space="preserve"> </w:t>
+      </w:r>
+      <w:r>
+        <w:t xml:space="preserve">residuals </w:t>
+      </w:r>
+      <w:r>
+        <w:t xml:space="preserve">vs. </w:t>
+      </w:r>
+      <w:r>
+        <w:t>predicted values</w:t>
+      </w:r>
+      <w:r>
+        <w:t xml:space="preserve"> (</w:t>
+      </w:r>
+      <w:r>
+        <w:t xml:space="preserve">e </w:t>
+      </w:r>
+      <w:r>
+        <w:t xml:space="preserve">vs. </w:t>
+      </w:r>
+      <w:proofErr w:type="spellStart"/>
+      <w:r>
+        <w:t>y</w:t>
+      </w:r>
+      <w:r>
+        <w:t>_hat</w:t>
+      </w:r>
+      <w:proofErr w:type="spellEnd"/>
+      <w:r>
+        <w:t>)</w:t>
+      </w:r>
+    </w:p>
+    <w:p>
+      <w:pPr>
+        <w:pStyle w:val="ListBullet"/>
+        <w:tabs>
+          <w:tab w:val="clear" w:pos="360"/>
+          <w:tab w:val="num" w:pos="720"/>
+        </w:tabs>
+        <w:ind w:left="720"/>
+      </w:pPr>
+      <w:r>
+        <w:t xml:space="preserve">We're </w:t>
+      </w:r>
+      <w:r>
+        <w:t xml:space="preserve">using residuals </w:t>
+      </w:r>
+      <w:r>
+        <w:t xml:space="preserve">vs. </w:t>
+      </w:r>
+      <w:r>
+        <w:rPr>
+          <w:i/>
+        </w:rPr>
+        <w:t>predicted</w:t>
+      </w:r>
+      <w:r>
+        <w:t xml:space="preserve"> </w:t>
+      </w:r>
+      <w:r>
+        <w:t>instead of residuals versus x</w:t>
+      </w:r>
+      <w:r>
+        <w:t xml:space="preserve"> </w:t>
+      </w:r>
+      <w:r>
+        <w:t>b/c it allows for considering the</w:t>
+      </w:r>
+      <w:r>
+        <w:t xml:space="preserve"> </w:t>
+      </w:r>
+      <w:r>
+        <w:t>entire model w/ all explanatory variables at</w:t>
+      </w:r>
+      <w:r>
+        <w:t xml:space="preserve"> </w:t>
+      </w:r>
+      <w:r>
+        <w:t xml:space="preserve">once. </w:t>
+      </w:r>
+    </w:p>
+    <w:p>
+      <w:pPr>
+        <w:pStyle w:val="ListBullet"/>
+        <w:tabs>
+          <w:tab w:val="clear" w:pos="360"/>
+          <w:tab w:val="num" w:pos="720"/>
+        </w:tabs>
+        <w:ind w:left="720"/>
+      </w:pPr>
+      <w:r>
+        <w:t xml:space="preserve">Want </w:t>
+      </w:r>
+      <w:r>
+        <w:t>residuals to be randomly</w:t>
+      </w:r>
+      <w:r>
+        <w:t xml:space="preserve"> </w:t>
+      </w:r>
+      <w:r>
+        <w:t>scattered in a band w/ a constant width around</w:t>
+      </w:r>
+      <w:r>
+        <w:t xml:space="preserve"> 0</w:t>
+      </w:r>
+      <w:r>
+        <w:t xml:space="preserve">. </w:t>
+      </w:r>
+    </w:p>
+    <w:p>
+      <w:pPr>
+        <w:pStyle w:val="ListBullet"/>
+        <w:tabs>
+          <w:tab w:val="clear" w:pos="360"/>
+          <w:tab w:val="num" w:pos="720"/>
+        </w:tabs>
+        <w:ind w:left="720"/>
+      </w:pPr>
+      <w:r>
+        <w:t xml:space="preserve">Looking </w:t>
+      </w:r>
+      <w:r>
+        <w:t>to see</w:t>
+      </w:r>
+      <w:r>
+        <w:t xml:space="preserve"> </w:t>
+      </w:r>
+      <w:r>
+        <w:t>a fan shape.</w:t>
+      </w:r>
+    </w:p>
+    <w:p>
+      <w:pPr>
+        <w:pStyle w:val="ListBullet"/>
+        <w:tabs>
+          <w:tab w:val="clear" w:pos="360"/>
+          <w:tab w:val="num" w:pos="720"/>
+        </w:tabs>
+        <w:ind w:left="720"/>
+      </w:pPr>
+      <w:proofErr w:type="gramStart"/>
+      <w:r>
+        <w:t>Also</w:t>
+      </w:r>
+      <w:proofErr w:type="gramEnd"/>
+      <w:r>
+        <w:t xml:space="preserve"> </w:t>
+      </w:r>
+      <w:r>
+        <w:t>worthwhile to view absolute</w:t>
+      </w:r>
+      <w:r>
+        <w:t xml:space="preserve"> </w:t>
+      </w:r>
+      <w:r>
+        <w:t xml:space="preserve">value of residuals </w:t>
+      </w:r>
+      <w:r>
+        <w:t xml:space="preserve">vs. </w:t>
+      </w:r>
+      <w:r>
+        <w:t xml:space="preserve">predicted values to </w:t>
+      </w:r>
+      <w:r>
+        <w:t>easily</w:t>
+      </w:r>
+      <w:r>
+        <w:t xml:space="preserve"> ID </w:t>
+      </w:r>
+      <w:r>
+        <w:t>any</w:t>
+      </w:r>
+      <w:r>
+        <w:t xml:space="preserve"> </w:t>
+      </w:r>
+      <w:r>
+        <w:t>unusual observations</w:t>
+      </w:r>
+    </w:p>
+    <w:p>
+      <w:pPr>
+        <w:pStyle w:val="ListBullet"/>
+        <w:numPr>
+          <w:ilvl w:val="0"/>
+          <w:numId w:val="0"/>
+        </w:numPr>
+        <w:ind w:left="360"/>
+      </w:pPr>
+      <w:r>
+        <w:rPr>
+          <w:noProof/>
+        </w:rPr>
+        <w:drawing>
+          <wp:inline distT="0" distB="0" distL="0" distR="0" wp14:anchorId="356760DE" wp14:editId="33815597">
+            <wp:extent cx="2764536" cy="1572773"/>
+            <wp:effectExtent l="0" t="0" r="0" b="8890"/>
+            <wp:docPr id="22" name="Picture 22"/>
+            <wp:cNvGraphicFramePr>
+              <a:graphicFrameLocks xmlns:a="http://schemas.openxmlformats.org/drawingml/2006/main" noChangeAspect="1"/>
+            </wp:cNvGraphicFramePr>
+            <a:graphic xmlns:a="http://schemas.openxmlformats.org/drawingml/2006/main">
+              <a:graphicData uri="http://schemas.openxmlformats.org/drawingml/2006/picture">
+                <pic:pic xmlns:pic="http://schemas.openxmlformats.org/drawingml/2006/picture">
+                  <pic:nvPicPr>
+                    <pic:cNvPr id="1" name=""/>
+                    <pic:cNvPicPr/>
+                  </pic:nvPicPr>
+                  <pic:blipFill>
+                    <a:blip r:embed="rId28"/>
+                    <a:stretch>
+                      <a:fillRect/>
+                    </a:stretch>
+                  </pic:blipFill>
+                  <pic:spPr>
+                    <a:xfrm>
+                      <a:off x="0" y="0"/>
+                      <a:ext cx="2784681" cy="1584234"/>
+                    </a:xfrm>
+                    <a:prstGeom prst="rect">
+                      <a:avLst/>
+                    </a:prstGeom>
+                  </pic:spPr>
+                </pic:pic>
+              </a:graphicData>
+            </a:graphic>
+          </wp:inline>
+        </w:drawing>
+      </w:r>
+      <w:r>
+        <w:rPr>
+          <w:noProof/>
+        </w:rPr>
+        <w:t xml:space="preserve"> </w:t>
+      </w:r>
+      <w:r>
+        <w:rPr>
+          <w:noProof/>
+        </w:rPr>
+        <w:drawing>
+          <wp:inline distT="0" distB="0" distL="0" distR="0" wp14:anchorId="345BBCF9" wp14:editId="380D21E1">
+            <wp:extent cx="2650769" cy="1498420"/>
+            <wp:effectExtent l="0" t="0" r="0" b="6985"/>
+            <wp:docPr id="23" name="Picture 23"/>
+            <wp:cNvGraphicFramePr>
+              <a:graphicFrameLocks xmlns:a="http://schemas.openxmlformats.org/drawingml/2006/main" noChangeAspect="1"/>
+            </wp:cNvGraphicFramePr>
+            <a:graphic xmlns:a="http://schemas.openxmlformats.org/drawingml/2006/main">
+              <a:graphicData uri="http://schemas.openxmlformats.org/drawingml/2006/picture">
+                <pic:pic xmlns:pic="http://schemas.openxmlformats.org/drawingml/2006/picture">
+                  <pic:nvPicPr>
+                    <pic:cNvPr id="1" name=""/>
+                    <pic:cNvPicPr/>
+                  </pic:nvPicPr>
+                  <pic:blipFill>
+                    <a:blip r:embed="rId29"/>
+                    <a:stretch>
+                      <a:fillRect/>
+                    </a:stretch>
+                  </pic:blipFill>
+                  <pic:spPr>
+                    <a:xfrm>
+                      <a:off x="0" y="0"/>
+                      <a:ext cx="2677040" cy="1513271"/>
+                    </a:xfrm>
+                    <a:prstGeom prst="rect">
+                      <a:avLst/>
+                    </a:prstGeom>
+                  </pic:spPr>
+                </pic:pic>
+              </a:graphicData>
+            </a:graphic>
+          </wp:inline>
+        </w:drawing>
+      </w:r>
+    </w:p>
+    <w:p>
+      <w:pPr>
+        <w:pStyle w:val="ListBullet"/>
+        <w:tabs>
+          <w:tab w:val="clear" w:pos="360"/>
+          <w:tab w:val="num" w:pos="720"/>
+        </w:tabs>
+        <w:ind w:left="720"/>
+      </w:pPr>
+      <w:r>
+        <w:lastRenderedPageBreak/>
+        <w:t xml:space="preserve">Don't </w:t>
+      </w:r>
+      <w:r>
+        <w:t xml:space="preserve">see a fan shape </w:t>
+      </w:r>
+      <w:r>
+        <w:t xml:space="preserve">= </w:t>
+      </w:r>
+      <w:r>
+        <w:t>appears the variability of the residual stays constant as the value of</w:t>
+      </w:r>
+      <w:r>
+        <w:t xml:space="preserve"> </w:t>
+      </w:r>
+      <w:r>
+        <w:t>the fitted</w:t>
+      </w:r>
+      <w:r>
+        <w:t>/</w:t>
+      </w:r>
+      <w:r>
+        <w:t>predicted values change, so, the constant variability condition appears</w:t>
+      </w:r>
+      <w:r>
+        <w:t xml:space="preserve"> </w:t>
+      </w:r>
+      <w:r>
+        <w:t xml:space="preserve">to be met. </w:t>
+      </w:r>
+    </w:p>
+    <w:p>
+      <w:pPr>
+        <w:pStyle w:val="ListBullet"/>
+        <w:tabs>
+          <w:tab w:val="clear" w:pos="360"/>
+          <w:tab w:val="num" w:pos="720"/>
+        </w:tabs>
+        <w:ind w:left="720"/>
+      </w:pPr>
+      <w:r>
+        <w:t>The absolute value of residuals plot can</w:t>
+      </w:r>
+      <w:r>
+        <w:t xml:space="preserve"> </w:t>
+      </w:r>
+      <w:r>
+        <w:t xml:space="preserve">be thought of simply the </w:t>
+      </w:r>
+      <w:r>
+        <w:t>1</w:t>
+      </w:r>
+      <w:r>
+        <w:rPr>
+          <w:vertAlign w:val="superscript"/>
+        </w:rPr>
+        <w:t>st</w:t>
+      </w:r>
+      <w:r>
+        <w:t xml:space="preserve"> </w:t>
+      </w:r>
+      <w:r>
+        <w:t>plot folded in</w:t>
+      </w:r>
+      <w:r>
+        <w:t xml:space="preserve"> </w:t>
+      </w:r>
+      <w:r>
+        <w:t xml:space="preserve">half. </w:t>
+      </w:r>
+    </w:p>
+    <w:p>
+      <w:pPr>
+        <w:pStyle w:val="ListBullet"/>
+        <w:tabs>
+          <w:tab w:val="clear" w:pos="360"/>
+          <w:tab w:val="num" w:pos="720"/>
+        </w:tabs>
+        <w:ind w:left="720"/>
+      </w:pPr>
+      <w:r>
+        <w:t>So</w:t>
+      </w:r>
+      <w:r>
+        <w:t xml:space="preserve">, </w:t>
+      </w:r>
+      <w:r>
+        <w:t>if we were to see a fan shape in the</w:t>
+      </w:r>
+      <w:r>
+        <w:t xml:space="preserve"> 1</w:t>
+      </w:r>
+      <w:r>
+        <w:rPr>
+          <w:vertAlign w:val="superscript"/>
+        </w:rPr>
+        <w:t xml:space="preserve">st </w:t>
+      </w:r>
+      <w:r>
+        <w:t>plot, we</w:t>
+      </w:r>
+      <w:r>
+        <w:t xml:space="preserve">’d </w:t>
+      </w:r>
+      <w:r>
+        <w:t>see a triangle in the absolute</w:t>
+      </w:r>
+      <w:r>
+        <w:t xml:space="preserve"> </w:t>
+      </w:r>
+      <w:r>
+        <w:t xml:space="preserve">value of residuals versus fitted plot. </w:t>
+      </w:r>
+    </w:p>
+    <w:p>
+      <w:pPr>
+        <w:pStyle w:val="ListBullet"/>
+        <w:tabs>
+          <w:tab w:val="clear" w:pos="360"/>
+          <w:tab w:val="num" w:pos="720"/>
+        </w:tabs>
+        <w:ind w:left="720"/>
+        <w:rPr>
+          <w:u w:val="single"/>
+        </w:rPr>
+      </w:pPr>
+      <w:r>
+        <w:t>Doesn't exactly seem to be the case, so it</w:t>
+      </w:r>
+      <w:r>
+        <w:t xml:space="preserve"> </w:t>
+      </w:r>
+      <w:r>
+        <w:t>seems like this condition is met as well.</w:t>
+      </w:r>
+    </w:p>
+    <w:p>
+      <w:pPr>
+        <w:pStyle w:val="ListBullet"/>
+        <w:rPr>
+          <w:u w:val="single"/>
+        </w:rPr>
+      </w:pPr>
+      <w:r>
+        <w:rPr>
+          <w:u w:val="single"/>
+        </w:rPr>
+        <w:t xml:space="preserve">4) </w:t>
+      </w:r>
+      <w:r>
+        <w:rPr>
+          <w:u w:val="single"/>
+        </w:rPr>
+        <w:t xml:space="preserve">Independence </w:t>
+      </w:r>
+      <w:r>
+        <w:rPr>
+          <w:u w:val="single"/>
+        </w:rPr>
+        <w:t>of residuals</w:t>
+      </w:r>
+      <w:r>
+        <w:rPr>
+          <w:u w:val="single"/>
+        </w:rPr>
+        <w:t xml:space="preserve"> (</w:t>
+      </w:r>
+      <w:r>
+        <w:rPr>
+          <w:u w:val="single"/>
+        </w:rPr>
+        <w:t xml:space="preserve">speaks to independence of observations in </w:t>
+      </w:r>
+      <w:r>
+        <w:rPr>
+          <w:u w:val="single"/>
+        </w:rPr>
+        <w:t xml:space="preserve">a </w:t>
+      </w:r>
+      <w:r>
+        <w:rPr>
+          <w:u w:val="single"/>
+        </w:rPr>
+        <w:t>sample</w:t>
+      </w:r>
+      <w:r>
+        <w:rPr>
+          <w:u w:val="single"/>
+        </w:rPr>
+        <w:t>)</w:t>
+      </w:r>
+    </w:p>
+    <w:p>
+      <w:pPr>
+        <w:pStyle w:val="ListBullet"/>
+        <w:tabs>
+          <w:tab w:val="clear" w:pos="360"/>
+          <w:tab w:val="num" w:pos="720"/>
+        </w:tabs>
+        <w:ind w:left="720"/>
+      </w:pPr>
+      <w:r>
+        <w:t xml:space="preserve">Independent </w:t>
+      </w:r>
+      <w:r>
+        <w:t xml:space="preserve">residuals basically </w:t>
+      </w:r>
+      <w:proofErr w:type="gramStart"/>
+      <w:r>
+        <w:t>means</w:t>
+      </w:r>
+      <w:proofErr w:type="gramEnd"/>
+      <w:r>
+        <w:t xml:space="preserve"> </w:t>
+      </w:r>
+      <w:r>
+        <w:t xml:space="preserve">independent observations. </w:t>
+      </w:r>
+    </w:p>
+    <w:p>
+      <w:pPr>
+        <w:pStyle w:val="ListBullet"/>
+        <w:tabs>
+          <w:tab w:val="clear" w:pos="360"/>
+          <w:tab w:val="num" w:pos="720"/>
+        </w:tabs>
+        <w:ind w:left="720"/>
+      </w:pPr>
+      <w:r>
+        <w:t xml:space="preserve">W/ </w:t>
+      </w:r>
+      <w:r>
+        <w:t>any time series structure, or</w:t>
+      </w:r>
+      <w:r>
+        <w:t xml:space="preserve"> </w:t>
+      </w:r>
+      <w:r>
+        <w:t>if suspecting any</w:t>
+      </w:r>
+      <w:r>
+        <w:t xml:space="preserve"> </w:t>
+      </w:r>
+      <w:r>
+        <w:t>time series structure in our data set, we can check for</w:t>
+      </w:r>
+      <w:r>
+        <w:t xml:space="preserve"> </w:t>
+      </w:r>
+      <w:r>
+        <w:t xml:space="preserve">independent residuals using the residuals </w:t>
+      </w:r>
+      <w:r>
+        <w:t xml:space="preserve">vs. </w:t>
+      </w:r>
+      <w:r>
+        <w:t xml:space="preserve">the </w:t>
+      </w:r>
+      <w:r>
+        <w:rPr>
+          <w:u w:val="single"/>
+        </w:rPr>
+        <w:t>order of</w:t>
+      </w:r>
+      <w:r>
+        <w:rPr>
+          <w:u w:val="single"/>
+        </w:rPr>
+        <w:t xml:space="preserve"> </w:t>
+      </w:r>
+      <w:r>
+        <w:rPr>
+          <w:u w:val="single"/>
+        </w:rPr>
+        <w:t>data collection</w:t>
+      </w:r>
+      <w:r>
+        <w:t xml:space="preserve"> plot. </w:t>
+      </w:r>
+    </w:p>
+    <w:p>
+      <w:pPr>
+        <w:pStyle w:val="ListBullet"/>
+        <w:tabs>
+          <w:tab w:val="clear" w:pos="360"/>
+          <w:tab w:val="num" w:pos="720"/>
+        </w:tabs>
+        <w:ind w:left="720"/>
+      </w:pPr>
+      <w:r>
+        <w:t>If, on the other hand, that is not a</w:t>
+      </w:r>
+      <w:r>
+        <w:t xml:space="preserve"> </w:t>
+      </w:r>
+      <w:r>
+        <w:t>consideration</w:t>
+      </w:r>
+      <w:r>
+        <w:t xml:space="preserve">, </w:t>
+      </w:r>
+      <w:r>
+        <w:t>we don't really</w:t>
+      </w:r>
+      <w:r>
+        <w:t xml:space="preserve"> </w:t>
+      </w:r>
+      <w:r>
+        <w:t>have another diagnostic approach</w:t>
+      </w:r>
+      <w:r>
+        <w:t xml:space="preserve"> </w:t>
+      </w:r>
+      <w:r>
+        <w:t xml:space="preserve">we can use. </w:t>
+      </w:r>
+    </w:p>
+    <w:p>
+      <w:pPr>
+        <w:pStyle w:val="ListBullet"/>
+        <w:tabs>
+          <w:tab w:val="clear" w:pos="360"/>
+          <w:tab w:val="num" w:pos="720"/>
+        </w:tabs>
+        <w:ind w:left="720"/>
+      </w:pPr>
+      <w:r>
+        <w:t>Instead, go back to first</w:t>
+      </w:r>
+      <w:r>
+        <w:t xml:space="preserve"> </w:t>
+      </w:r>
+      <w:r>
+        <w:t xml:space="preserve">principles </w:t>
+      </w:r>
+      <w:r>
+        <w:t xml:space="preserve">= </w:t>
+      </w:r>
+      <w:r>
+        <w:t xml:space="preserve">think about how the data are sampled. </w:t>
+      </w:r>
+    </w:p>
+    <w:p>
+      <w:pPr>
+        <w:pStyle w:val="ListBullet"/>
+        <w:numPr>
+          <w:ilvl w:val="0"/>
+          <w:numId w:val="0"/>
+        </w:numPr>
+        <w:ind w:left="720" w:firstLine="720"/>
+      </w:pPr>
+      <w:r>
+        <w:rPr>
+          <w:noProof/>
+        </w:rPr>
+        <w:drawing>
+          <wp:inline distT="0" distB="0" distL="0" distR="0" wp14:anchorId="65D409E4" wp14:editId="2F065D24">
+            <wp:extent cx="3695700" cy="1654773"/>
+            <wp:effectExtent l="0" t="0" r="0" b="3175"/>
+            <wp:docPr id="24" name="Picture 24"/>
+            <wp:cNvGraphicFramePr>
+              <a:graphicFrameLocks xmlns:a="http://schemas.openxmlformats.org/drawingml/2006/main" noChangeAspect="1"/>
+            </wp:cNvGraphicFramePr>
+            <a:graphic xmlns:a="http://schemas.openxmlformats.org/drawingml/2006/main">
+              <a:graphicData uri="http://schemas.openxmlformats.org/drawingml/2006/picture">
+                <pic:pic xmlns:pic="http://schemas.openxmlformats.org/drawingml/2006/picture">
+                  <pic:nvPicPr>
+                    <pic:cNvPr id="1" name=""/>
+                    <pic:cNvPicPr/>
+                  </pic:nvPicPr>
+                  <pic:blipFill>
+                    <a:blip r:embed="rId30"/>
+                    <a:stretch>
+                      <a:fillRect/>
+                    </a:stretch>
+                  </pic:blipFill>
+                  <pic:spPr>
+                    <a:xfrm>
+                      <a:off x="0" y="0"/>
+                      <a:ext cx="3736945" cy="1673241"/>
+                    </a:xfrm>
+                    <a:prstGeom prst="rect">
+                      <a:avLst/>
+                    </a:prstGeom>
+                  </pic:spPr>
+                </pic:pic>
+              </a:graphicData>
+            </a:graphic>
+          </wp:inline>
+        </w:drawing>
+      </w:r>
+    </w:p>
+    <w:p>
+      <w:pPr>
+        <w:pStyle w:val="ListBullet"/>
+        <w:tabs>
+          <w:tab w:val="clear" w:pos="360"/>
+          <w:tab w:val="num" w:pos="720"/>
+        </w:tabs>
+        <w:ind w:left="720"/>
+      </w:pPr>
+      <w:r>
+        <w:t>R plot</w:t>
+      </w:r>
+      <w:r>
+        <w:t xml:space="preserve">s residuals </w:t>
+      </w:r>
+      <w:r>
+        <w:t>in the order that they appear in our data</w:t>
+      </w:r>
+      <w:r>
+        <w:t xml:space="preserve"> </w:t>
+      </w:r>
+      <w:r>
+        <w:t>set</w:t>
+      </w:r>
+    </w:p>
+    <w:p>
+      <w:pPr>
+        <w:pStyle w:val="ListBullet"/>
+        <w:numPr>
+          <w:ilvl w:val="0"/>
+          <w:numId w:val="0"/>
+        </w:numPr>
+        <w:ind w:left="720" w:firstLine="720"/>
+      </w:pPr>
+      <w:r>
+        <w:rPr>
+          <w:noProof/>
+        </w:rPr>
+        <w:drawing>
+          <wp:inline distT="0" distB="0" distL="0" distR="0" wp14:anchorId="6FA6D4B7" wp14:editId="14F853A9">
+            <wp:extent cx="3785644" cy="2085340"/>
+            <wp:effectExtent l="0" t="0" r="5715" b="0"/>
+            <wp:docPr id="25" name="Picture 25"/>
+            <wp:cNvGraphicFramePr>
+              <a:graphicFrameLocks xmlns:a="http://schemas.openxmlformats.org/drawingml/2006/main" noChangeAspect="1"/>
+            </wp:cNvGraphicFramePr>
+            <a:graphic xmlns:a="http://schemas.openxmlformats.org/drawingml/2006/main">
+              <a:graphicData uri="http://schemas.openxmlformats.org/drawingml/2006/picture">
+                <pic:pic xmlns:pic="http://schemas.openxmlformats.org/drawingml/2006/picture">
+                  <pic:nvPicPr>
+                    <pic:cNvPr id="1" name=""/>
+                    <pic:cNvPicPr/>
+                  </pic:nvPicPr>
+                  <pic:blipFill>
+                    <a:blip r:embed="rId31"/>
+                    <a:stretch>
+                      <a:fillRect/>
+                    </a:stretch>
+                  </pic:blipFill>
+                  <pic:spPr>
+                    <a:xfrm>
+                      <a:off x="0" y="0"/>
+                      <a:ext cx="3802273" cy="2094500"/>
+                    </a:xfrm>
+                    <a:prstGeom prst="rect">
+                      <a:avLst/>
+                    </a:prstGeom>
+                  </pic:spPr>
+                </pic:pic>
+              </a:graphicData>
+            </a:graphic>
+          </wp:inline>
+        </w:drawing>
+      </w:r>
+    </w:p>
+    <w:p>
+      <w:pPr>
+        <w:pStyle w:val="ListBullet"/>
+        <w:tabs>
+          <w:tab w:val="clear" w:pos="360"/>
+          <w:tab w:val="num" w:pos="720"/>
+        </w:tabs>
+        <w:ind w:left="720"/>
+      </w:pPr>
+      <w:r>
+        <w:t xml:space="preserve">Order </w:t>
+      </w:r>
+      <w:r>
+        <w:t xml:space="preserve">of data collection </w:t>
+      </w:r>
+      <w:r>
+        <w:t xml:space="preserve">= </w:t>
+      </w:r>
+      <w:r>
+        <w:t>x-axis</w:t>
+      </w:r>
+      <w:r>
+        <w:t xml:space="preserve"> </w:t>
+      </w:r>
+      <w:r>
+        <w:sym w:font="Wingdings" w:char="F0E8"/>
+      </w:r>
+      <w:r>
+        <w:t xml:space="preserve"> </w:t>
+      </w:r>
+      <w:r>
+        <w:t xml:space="preserve">does not show any patterns. </w:t>
+      </w:r>
+    </w:p>
+    <w:p>
+      <w:pPr>
+        <w:pStyle w:val="ListBullet"/>
+        <w:tabs>
+          <w:tab w:val="clear" w:pos="360"/>
+          <w:tab w:val="num" w:pos="720"/>
+        </w:tabs>
+        <w:ind w:left="720"/>
+      </w:pPr>
+      <w:r>
+        <w:t>If there was some non-independent</w:t>
+      </w:r>
+      <w:r>
+        <w:t xml:space="preserve"> </w:t>
+      </w:r>
+      <w:r>
+        <w:t>structure we</w:t>
+      </w:r>
+      <w:r>
+        <w:t xml:space="preserve">’d </w:t>
+      </w:r>
+      <w:r>
+        <w:t>see residuals increasing or decreasing</w:t>
+      </w:r>
+      <w:r>
+        <w:t xml:space="preserve">, </w:t>
+      </w:r>
+      <w:r>
+        <w:t>but we don't see any such pattern, so it appears that any sort</w:t>
+      </w:r>
+      <w:r>
+        <w:t xml:space="preserve"> </w:t>
+      </w:r>
+      <w:r>
+        <w:t>of time series structure is not a</w:t>
       </w:r>
       <w:r>
         <w:t xml:space="preserve"> </w:t>
@@ -11172,7 +14376,7 @@
       <w:bookmarkStart w:id="0" w:name="_GoBack"/>
       <w:bookmarkEnd w:id="0"/>
       <w:r>
-        <w:t>statistically significant in our model.</w:t>
+        <w:t>consideration for this dataset.</w:t>
       </w:r>
     </w:p>
     <w:sectPr>
@@ -11186,7 +14390,7 @@
 </file>
 
 <file path=word/numbering.xml><?xml version="1.0" encoding="utf-8"?>
-<w:numbering xmlns:wpc="http://schemas.microsoft.com/office/word/2010/wordprocessingCanvas" xmlns:mc="http://schemas.openxmlformats.org/markup-compatibility/2006" xmlns:o="urn:schemas-microsoft-com:office:office" xmlns:r="http://schemas.openxmlformats.org/officeDocument/2006/relationships" xmlns:m="http://schemas.openxmlformats.org/officeDocument/2006/math" xmlns:v="urn:schemas-microsoft-com:vml" xmlns:wp14="http://schemas.microsoft.com/office/word/2010/wordprocessingDrawing" xmlns:wp="http://schemas.openxmlformats.org/drawingml/2006/wordprocessingDrawing" xmlns:w10="urn:schemas-microsoft-com:office:word" xmlns:w="http://schemas.openxmlformats.org/wordprocessingml/2006/main" xmlns:w14="http://schemas.microsoft.com/office/word/2010/wordml" xmlns:w15="http://schemas.microsoft.com/office/word/2012/wordml" xmlns:wpg="http://schemas.microsoft.com/office/word/2010/wordprocessingGroup" xmlns:wpi="http://schemas.microsoft.com/office/word/2010/wordprocessingInk" xmlns:wne="http://schemas.microsoft.com/office/word/2006/wordml" xmlns:wps="http://schemas.microsoft.com/office/word/2010/wordprocessingShape" mc:Ignorable="w14 w15 wp14">
+<w:numbering xmlns:wpc="http://schemas.microsoft.com/office/word/2010/wordprocessingCanvas" xmlns:cx="http://schemas.microsoft.com/office/drawing/2014/chartex" xmlns:cx1="http://schemas.microsoft.com/office/drawing/2015/9/8/chartex" xmlns:cx2="http://schemas.microsoft.com/office/drawing/2015/10/21/chartex" xmlns:cx3="http://schemas.microsoft.com/office/drawing/2016/5/9/chartex" xmlns:cx4="http://schemas.microsoft.com/office/drawing/2016/5/10/chartex" xmlns:cx5="http://schemas.microsoft.com/office/drawing/2016/5/11/chartex" xmlns:cx6="http://schemas.microsoft.com/office/drawing/2016/5/12/chartex" xmlns:cx7="http://schemas.microsoft.com/office/drawing/2016/5/13/chartex" xmlns:cx8="http://schemas.microsoft.com/office/drawing/2016/5/14/chartex" xmlns:mc="http://schemas.openxmlformats.org/markup-compatibility/2006" xmlns:aink="http://schemas.microsoft.com/office/drawing/2016/ink" xmlns:am3d="http://schemas.microsoft.com/office/drawing/2017/model3d" xmlns:o="urn:schemas-microsoft-com:office:office" xmlns:r="http://schemas.openxmlformats.org/officeDocument/2006/relationships" xmlns:m="http://schemas.openxmlformats.org/officeDocument/2006/math" xmlns:v="urn:schemas-microsoft-com:vml" xmlns:wp14="http://schemas.microsoft.com/office/word/2010/wordprocessingDrawing" xmlns:wp="http://schemas.openxmlformats.org/drawingml/2006/wordprocessingDrawing" xmlns:w10="urn:schemas-microsoft-com:office:word" xmlns:w="http://schemas.openxmlformats.org/wordprocessingml/2006/main" xmlns:w14="http://schemas.microsoft.com/office/word/2010/wordml" xmlns:w15="http://schemas.microsoft.com/office/word/2012/wordml" xmlns:w16cid="http://schemas.microsoft.com/office/word/2016/wordml/cid" xmlns:w16se="http://schemas.microsoft.com/office/word/2015/wordml/symex" xmlns:wpg="http://schemas.microsoft.com/office/word/2010/wordprocessingGroup" xmlns:wpi="http://schemas.microsoft.com/office/word/2010/wordprocessingInk" xmlns:wne="http://schemas.microsoft.com/office/word/2006/wordml" xmlns:wps="http://schemas.microsoft.com/office/word/2010/wordprocessingShape" mc:Ignorable="w14 w15 w16se w16cid wp14">
   <w:abstractNum w:abstractNumId="0" w15:restartNumberingAfterBreak="0">
     <w:nsid w:val="FFFFFF89"/>
     <w:multiLevelType w:val="singleLevel"/>
@@ -11215,7 +14419,7 @@
 </file>
 
 <file path=word/styles.xml><?xml version="1.0" encoding="utf-8"?>
-<w:styles xmlns:mc="http://schemas.openxmlformats.org/markup-compatibility/2006" xmlns:r="http://schemas.openxmlformats.org/officeDocument/2006/relationships" xmlns:w="http://schemas.openxmlformats.org/wordprocessingml/2006/main" xmlns:w14="http://schemas.microsoft.com/office/word/2010/wordml" xmlns:w15="http://schemas.microsoft.com/office/word/2012/wordml" mc:Ignorable="w14 w15">
+<w:styles xmlns:mc="http://schemas.openxmlformats.org/markup-compatibility/2006" xmlns:r="http://schemas.openxmlformats.org/officeDocument/2006/relationships" xmlns:w="http://schemas.openxmlformats.org/wordprocessingml/2006/main" xmlns:w14="http://schemas.microsoft.com/office/word/2010/wordml" xmlns:w15="http://schemas.microsoft.com/office/word/2012/wordml" xmlns:w16cid="http://schemas.microsoft.com/office/word/2016/wordml/cid" xmlns:w16se="http://schemas.microsoft.com/office/word/2015/wordml/symex" mc:Ignorable="w14 w15 w16se w16cid">
   <w:docDefaults>
     <w:rPrDefault>
       <w:rPr>
@@ -11231,7 +14435,7 @@
       </w:pPr>
     </w:pPrDefault>
   </w:docDefaults>
-  <w:latentStyles w:defLockedState="0" w:defUIPriority="99" w:defSemiHidden="0" w:defUnhideWhenUsed="0" w:defQFormat="0" w:count="371">
+  <w:latentStyles w:defLockedState="0" w:defUIPriority="99" w:defSemiHidden="0" w:defUnhideWhenUsed="0" w:defQFormat="0" w:count="375">
     <w:lsdException w:name="Normal" w:uiPriority="0" w:qFormat="1"/>
     <w:lsdException w:name="heading 1" w:uiPriority="9" w:qFormat="1"/>
     <w:lsdException w:name="heading 2" w:semiHidden="1" w:uiPriority="9" w:unhideWhenUsed="1" w:qFormat="1"/>
@@ -11337,7 +14541,6 @@
     <w:lsdException w:name="HTML Sample" w:semiHidden="1" w:unhideWhenUsed="1"/>
     <w:lsdException w:name="HTML Typewriter" w:semiHidden="1" w:unhideWhenUsed="1"/>
     <w:lsdException w:name="HTML Variable" w:semiHidden="1" w:unhideWhenUsed="1"/>
-    <w:lsdException w:name="Normal Table" w:semiHidden="1" w:unhideWhenUsed="1"/>
     <w:lsdException w:name="annotation subject" w:semiHidden="1" w:unhideWhenUsed="1"/>
     <w:lsdException w:name="No List" w:semiHidden="1" w:unhideWhenUsed="1"/>
     <w:lsdException w:name="Outline List 1" w:semiHidden="1" w:unhideWhenUsed="1"/>
@@ -11381,10 +14584,8 @@
     <w:lsdException w:name="Table Elegant" w:semiHidden="1" w:unhideWhenUsed="1"/>
     <w:lsdException w:name="Table Professional" w:semiHidden="1" w:unhideWhenUsed="1"/>
     <w:lsdException w:name="Table Subtle 1" w:semiHidden="1" w:unhideWhenUsed="1"/>
-    <w:lsdException w:name="Table Subtle 2" w:semiHidden="1" w:unhideWhenUsed="1"/>
     <w:lsdException w:name="Table Web 1" w:semiHidden="1" w:unhideWhenUsed="1"/>
     <w:lsdException w:name="Table Web 2" w:semiHidden="1" w:unhideWhenUsed="1"/>
-    <w:lsdException w:name="Table Web 3" w:semiHidden="1" w:unhideWhenUsed="1"/>
     <w:lsdException w:name="Balloon Text" w:semiHidden="1" w:unhideWhenUsed="1"/>
     <w:lsdException w:name="Table Grid" w:uiPriority="39"/>
     <w:lsdException w:name="Table Theme" w:semiHidden="1" w:unhideWhenUsed="1"/>
@@ -11603,6 +14804,10 @@
     <w:lsdException w:name="List Table 5 Dark Accent 6" w:uiPriority="50"/>
     <w:lsdException w:name="List Table 6 Colorful Accent 6" w:uiPriority="51"/>
     <w:lsdException w:name="List Table 7 Colorful Accent 6" w:uiPriority="52"/>
+    <w:lsdException w:name="Mention" w:semiHidden="1" w:unhideWhenUsed="1"/>
+    <w:lsdException w:name="Smart Hyperlink" w:semiHidden="1" w:unhideWhenUsed="1"/>
+    <w:lsdException w:name="Hashtag" w:semiHidden="1" w:unhideWhenUsed="1"/>
+    <w:lsdException w:name="Unresolved Mention" w:semiHidden="1" w:unhideWhenUsed="1"/>
   </w:latentStyles>
   <w:style w:type="paragraph" w:default="1" w:styleId="Normal">
     <w:name w:val="Normal"/>

</xml_diff>

<commit_message>
Finish wk 3 quiz for coursera duke stats w/ r - linear regression
</commit_message>
<xml_diff>
--- a/Stats/Coursera/DukeStatsWithR/Course3_Regression/week3_MultLinReg/wk3_MultLinReg.docx
+++ b/Stats/Coursera/DukeStatsWithR/Course3_Regression/week3_MultLinReg/wk3_MultLinReg.docx
@@ -8022,17 +8022,17 @@
       <w:r>
         <w:t xml:space="preserve">– </w:t>
       </w:r>
-      <w:proofErr w:type="gramStart"/>
       <w:r>
         <w:t>4</w:t>
       </w:r>
       <w:r>
         <w:t xml:space="preserve"> </w:t>
       </w:r>
-      <w:r>
-        <w:t xml:space="preserve"> predictors</w:t>
-      </w:r>
-      <w:proofErr w:type="gramEnd"/>
+      <w:bookmarkStart w:id="0" w:name="_GoBack"/>
+      <w:bookmarkEnd w:id="0"/>
+      <w:r>
+        <w:t>predictors</w:t>
+      </w:r>
       <w:r>
         <w:t xml:space="preserve"> - </w:t>
       </w:r>
@@ -12801,10 +12801,7 @@
         <w:pStyle w:val="ListBullet"/>
       </w:pPr>
       <w:r>
-        <w:t>There are c</w:t>
-      </w:r>
-      <w:r>
-        <w:t xml:space="preserve">onditions required for the multiple linear regression model to be valid. </w:t>
+        <w:t xml:space="preserve">There are conditions required for the multiple linear regression model to be valid. </w:t>
       </w:r>
     </w:p>
     <w:p>
@@ -12824,37 +12821,7 @@
         <w:rPr>
           <w:u w:val="single"/>
         </w:rPr>
-        <w:t xml:space="preserve">Linear </w:t>
-      </w:r>
-      <w:r>
-        <w:rPr>
-          <w:u w:val="single"/>
-        </w:rPr>
-        <w:t>relationships between our numerical</w:t>
-      </w:r>
-      <w:r>
-        <w:rPr>
-          <w:u w:val="single"/>
-        </w:rPr>
-        <w:t xml:space="preserve"> </w:t>
-      </w:r>
-      <w:r>
-        <w:rPr>
-          <w:u w:val="single"/>
-        </w:rPr>
-        <w:t xml:space="preserve">explanatory variables </w:t>
-      </w:r>
-      <w:r>
-        <w:rPr>
-          <w:u w:val="single"/>
-        </w:rPr>
-        <w:t>+</w:t>
-      </w:r>
-      <w:r>
-        <w:rPr>
-          <w:u w:val="single"/>
-        </w:rPr>
-        <w:t xml:space="preserve"> our response variable</w:t>
+        <w:t>Linear relationships between our numerical explanatory variables + our response variable</w:t>
       </w:r>
     </w:p>
     <w:p>
@@ -12870,31 +12837,7 @@
         </w:rPr>
       </w:pPr>
       <w:r>
-        <w:t>doesn't make sense to ask for linear relationship between a categorical + numerical</w:t>
-      </w:r>
-      <w:r>
-        <w:t xml:space="preserve"> </w:t>
-      </w:r>
-      <w:r>
-        <w:t>variable</w:t>
-      </w:r>
-      <w:r>
-        <w:t>, s</w:t>
-      </w:r>
-      <w:r>
-        <w:t>o each numerical explanatory variable</w:t>
-      </w:r>
-      <w:r>
-        <w:t xml:space="preserve"> </w:t>
-      </w:r>
-      <w:r>
-        <w:t>needs to be linearly related to the response</w:t>
-      </w:r>
-      <w:r>
-        <w:t xml:space="preserve"> </w:t>
-      </w:r>
-      <w:r>
-        <w:t>variable.</w:t>
+        <w:t>doesn't make sense to ask for linear relationship between a categorical + numerical variable, so each numerical explanatory variable needs to be linearly related to the response variable.</w:t>
       </w:r>
     </w:p>
     <w:p>
@@ -12907,37 +12850,7 @@
         <w:ind w:left="720"/>
       </w:pPr>
       <w:r>
-        <w:t xml:space="preserve">Check </w:t>
-      </w:r>
-      <w:r>
-        <w:t>this condition using residuals</w:t>
-      </w:r>
-      <w:r>
-        <w:t xml:space="preserve"> </w:t>
-      </w:r>
-      <w:r>
-        <w:t>plots</w:t>
-      </w:r>
-      <w:r>
-        <w:t xml:space="preserve"> (</w:t>
-      </w:r>
-      <w:r>
-        <w:t xml:space="preserve">residuals </w:t>
-      </w:r>
-      <w:r>
-        <w:t xml:space="preserve">vs. </w:t>
-      </w:r>
-      <w:r>
-        <w:t>explanatory variable</w:t>
-      </w:r>
-      <w:r>
-        <w:t xml:space="preserve">), </w:t>
-      </w:r>
-      <w:r>
-        <w:t>looking for a random scatter around</w:t>
-      </w:r>
-      <w:r>
-        <w:t xml:space="preserve"> y = 0 </w:t>
+        <w:t xml:space="preserve">Check this condition using residuals plots (residuals vs. explanatory variable), looking for a random scatter around y = 0 </w:t>
       </w:r>
     </w:p>
     <w:p>
@@ -12950,40 +12863,7 @@
         <w:ind w:left="720"/>
       </w:pPr>
       <w:r>
-        <w:t>U</w:t>
-      </w:r>
-      <w:r>
-        <w:t>sing the residuals</w:t>
-      </w:r>
-      <w:r>
-        <w:t xml:space="preserve"> </w:t>
-      </w:r>
-      <w:r>
-        <w:t>plot</w:t>
-      </w:r>
-      <w:r>
-        <w:t xml:space="preserve"> </w:t>
-      </w:r>
-      <w:r>
-        <w:t xml:space="preserve">instead of a scatter plot of the response </w:t>
-      </w:r>
-      <w:r>
-        <w:t xml:space="preserve">vs. </w:t>
-      </w:r>
-      <w:r>
-        <w:t>the</w:t>
-      </w:r>
-      <w:r>
-        <w:t xml:space="preserve"> </w:t>
-      </w:r>
-      <w:r>
-        <w:t>explanatory</w:t>
-      </w:r>
-      <w:r>
-        <w:t xml:space="preserve"> </w:t>
-      </w:r>
-      <w:r>
-        <w:t xml:space="preserve">b/c the residuals plot allows for considering the </w:t>
+        <w:t xml:space="preserve">Using the residuals plot instead of a scatter plot of the response vs. the explanatory b/c the residuals plot allows for considering the </w:t>
       </w:r>
       <w:r>
         <w:rPr>
@@ -12992,16 +12872,7 @@
         <w:t>other variables</w:t>
       </w:r>
       <w:r>
-        <w:t xml:space="preserve"> </w:t>
-      </w:r>
-      <w:r>
-        <w:t>also in the model</w:t>
-      </w:r>
-      <w:r>
-        <w:t xml:space="preserve">, </w:t>
-      </w:r>
-      <w:r>
-        <w:t xml:space="preserve">not </w:t>
+        <w:t xml:space="preserve"> also in the model, not </w:t>
       </w:r>
       <w:r>
         <w:rPr>
@@ -13010,13 +12881,7 @@
         <w:t>just</w:t>
       </w:r>
       <w:r>
-        <w:t xml:space="preserve"> the bivariate relationship</w:t>
-      </w:r>
-      <w:r>
-        <w:t xml:space="preserve"> </w:t>
-      </w:r>
-      <w:r>
-        <w:t xml:space="preserve">between a given x + our y. </w:t>
+        <w:t xml:space="preserve"> the bivariate relationship between a given x + our y. </w:t>
       </w:r>
     </w:p>
     <w:p>
@@ -13029,10 +12894,7 @@
         <w:ind w:left="720"/>
       </w:pPr>
       <w:r>
-        <w:t xml:space="preserve">Final cognitive </w:t>
-      </w:r>
-      <w:r>
-        <w:t>model</w:t>
+        <w:t>Final cognitive model</w:t>
       </w:r>
       <w:r>
         <w:t xml:space="preserve"> = </w:t>
@@ -13044,16 +12906,7 @@
         <w:t xml:space="preserve"> </w:t>
       </w:r>
       <w:r>
-        <w:t xml:space="preserve">score by </w:t>
-      </w:r>
-      <w:r>
-        <w:t xml:space="preserve">mom's </w:t>
-      </w:r>
-      <w:r>
-        <w:t xml:space="preserve">HS </w:t>
-      </w:r>
-      <w:r>
-        <w:t>status, IQ, + work status as explanatory variables</w:t>
+        <w:t>score by mom's HS status, IQ, + work status as explanatory variables</w:t>
       </w:r>
     </w:p>
     <w:p>
@@ -13189,13 +13042,7 @@
         <w:rPr>
           <w:u w:val="single"/>
         </w:rPr>
-        <w:t xml:space="preserve">Residuals </w:t>
-      </w:r>
-      <w:r>
-        <w:rPr>
-          <w:u w:val="single"/>
-        </w:rPr>
-        <w:t>need to be nearly normally distributed</w:t>
+        <w:t>Residuals need to be nearly normally distributed</w:t>
       </w:r>
     </w:p>
     <w:p>
@@ -13208,13 +13055,7 @@
         <w:ind w:left="720"/>
       </w:pPr>
       <w:r>
-        <w:t>Remember some residuals will be</w:t>
-      </w:r>
-      <w:r>
-        <w:t xml:space="preserve"> </w:t>
-      </w:r>
-      <w:r>
-        <w:t xml:space="preserve">positive + some negative. </w:t>
+        <w:t xml:space="preserve">Remember some residuals will be positive + some negative. </w:t>
       </w:r>
     </w:p>
     <w:p>
@@ -13227,52 +13068,7 @@
         <w:ind w:left="720"/>
       </w:pPr>
       <w:r>
-        <w:t xml:space="preserve">A </w:t>
-      </w:r>
-      <w:r>
-        <w:t xml:space="preserve">residuals plot </w:t>
-      </w:r>
-      <w:r>
-        <w:t xml:space="preserve">w/ </w:t>
-      </w:r>
-      <w:r>
-        <w:t>random</w:t>
-      </w:r>
-      <w:r>
-        <w:t xml:space="preserve"> </w:t>
-      </w:r>
-      <w:r>
-        <w:t>scatter of residuals around</w:t>
-      </w:r>
-      <w:r>
-        <w:t xml:space="preserve"> 0 </w:t>
-      </w:r>
-      <w:r>
-        <w:t>translates to a nearly normal distribution of residuals centered at</w:t>
-      </w:r>
-      <w:r>
-        <w:t xml:space="preserve"> 0,</w:t>
-      </w:r>
-      <w:r>
-        <w:t xml:space="preserve"> check</w:t>
-      </w:r>
-      <w:r>
-        <w:t xml:space="preserve">ed w/ </w:t>
-      </w:r>
-      <w:r>
-        <w:t>a histogram or</w:t>
-      </w:r>
-      <w:r>
-        <w:t xml:space="preserve"> </w:t>
-      </w:r>
-      <w:r>
-        <w:t>normal probability</w:t>
-      </w:r>
-      <w:r>
-        <w:t xml:space="preserve">/QQ </w:t>
-      </w:r>
-      <w:r>
-        <w:t>plot</w:t>
+        <w:t>A residuals plot w/ random scatter of residuals around 0 translates to a nearly normal distribution of residuals centered at 0, checked w/ a histogram or normal probability/QQ plot</w:t>
       </w:r>
     </w:p>
     <w:p>
@@ -13381,28 +13177,7 @@
         <w:ind w:left="720"/>
       </w:pPr>
       <w:r>
-        <w:t>In histogram, w</w:t>
-      </w:r>
-      <w:r>
-        <w:t>e see</w:t>
-      </w:r>
-      <w:r>
-        <w:t xml:space="preserve"> </w:t>
-      </w:r>
-      <w:r>
-        <w:t>a little bit of a skew in</w:t>
-      </w:r>
-      <w:r>
-        <w:t xml:space="preserve"> </w:t>
-      </w:r>
-      <w:r>
-        <w:t>the residuals</w:t>
-      </w:r>
-      <w:r>
-        <w:t xml:space="preserve">, but not </w:t>
-      </w:r>
-      <w:r>
-        <w:t>too bad.</w:t>
+        <w:t>In histogram, we see a little bit of a skew in the residuals, but not too bad.</w:t>
       </w:r>
     </w:p>
     <w:p>
@@ -13415,22 +13190,7 @@
         <w:ind w:left="720"/>
       </w:pPr>
       <w:r>
-        <w:t xml:space="preserve">In </w:t>
-      </w:r>
-      <w:r>
-        <w:t>normal probability</w:t>
-      </w:r>
-      <w:r>
-        <w:t xml:space="preserve">/QQ </w:t>
-      </w:r>
-      <w:r>
-        <w:t>plot, except for at the tail areas, we're not seeing huge</w:t>
-      </w:r>
-      <w:r>
-        <w:t xml:space="preserve"> </w:t>
-      </w:r>
-      <w:r>
-        <w:t xml:space="preserve">deviations from the mean. </w:t>
+        <w:t xml:space="preserve">In normal probability/QQ plot, except for at the tail areas, we're not seeing huge deviations from the mean. </w:t>
       </w:r>
     </w:p>
     <w:p>
@@ -13446,16 +13206,7 @@
         </w:rPr>
       </w:pPr>
       <w:r>
-        <w:t xml:space="preserve">This </w:t>
-      </w:r>
-      <w:r>
-        <w:t>condition</w:t>
-      </w:r>
-      <w:r>
-        <w:t xml:space="preserve"> </w:t>
-      </w:r>
-      <w:r>
-        <w:t xml:space="preserve">seems to be </w:t>
+        <w:t xml:space="preserve">This condition seems to be </w:t>
       </w:r>
       <w:proofErr w:type="gramStart"/>
       <w:r>
@@ -13483,25 +13234,7 @@
         <w:rPr>
           <w:u w:val="single"/>
         </w:rPr>
-        <w:t xml:space="preserve">Constant </w:t>
-      </w:r>
-      <w:r>
-        <w:rPr>
-          <w:u w:val="single"/>
-        </w:rPr>
-        <w:t>variability</w:t>
-      </w:r>
-      <w:r>
-        <w:rPr>
-          <w:u w:val="single"/>
-        </w:rPr>
-        <w:t xml:space="preserve"> </w:t>
-      </w:r>
-      <w:r>
-        <w:rPr>
-          <w:u w:val="single"/>
-        </w:rPr>
-        <w:t>of residuals</w:t>
+        <w:t>Constant variability of residuals</w:t>
       </w:r>
     </w:p>
     <w:p>
@@ -13514,22 +13247,7 @@
         <w:ind w:left="720"/>
       </w:pPr>
       <w:r>
-        <w:t xml:space="preserve">Want </w:t>
-      </w:r>
-      <w:r>
-        <w:t>residuals to be equally</w:t>
-      </w:r>
-      <w:r>
-        <w:t xml:space="preserve"> </w:t>
-      </w:r>
-      <w:r>
-        <w:t>variable for low + high values of the predicted</w:t>
-      </w:r>
-      <w:r>
-        <w:t xml:space="preserve"> </w:t>
-      </w:r>
-      <w:r>
-        <w:t xml:space="preserve">response variable. </w:t>
+        <w:t xml:space="preserve">Want residuals to be equally variable for low + high values of the predicted response variable. </w:t>
       </w:r>
     </w:p>
     <w:p>
@@ -13712,10 +13430,7 @@
         <w:t xml:space="preserve">predicted values to </w:t>
       </w:r>
       <w:r>
-        <w:t>easily</w:t>
-      </w:r>
-      <w:r>
-        <w:t xml:space="preserve"> ID </w:t>
+        <w:t xml:space="preserve">easily ID </w:t>
       </w:r>
       <w:r>
         <w:t>any</w:t>
@@ -13986,13 +13701,7 @@
         <w:rPr>
           <w:u w:val="single"/>
         </w:rPr>
-        <w:t xml:space="preserve">Independence </w:t>
-      </w:r>
-      <w:r>
-        <w:rPr>
-          <w:u w:val="single"/>
-        </w:rPr>
-        <w:t>of residuals</w:t>
+        <w:t>Independence of residuals</w:t>
       </w:r>
       <w:r>
         <w:rPr>
@@ -14373,8 +14082,6 @@
       <w:r>
         <w:t xml:space="preserve"> </w:t>
       </w:r>
-      <w:bookmarkStart w:id="0" w:name="_GoBack"/>
-      <w:bookmarkEnd w:id="0"/>
       <w:r>
         <w:t>consideration for this dataset.</w:t>
       </w:r>
@@ -14541,6 +14248,7 @@
     <w:lsdException w:name="HTML Sample" w:semiHidden="1" w:unhideWhenUsed="1"/>
     <w:lsdException w:name="HTML Typewriter" w:semiHidden="1" w:unhideWhenUsed="1"/>
     <w:lsdException w:name="HTML Variable" w:semiHidden="1" w:unhideWhenUsed="1"/>
+    <w:lsdException w:name="Normal Table" w:semiHidden="1" w:unhideWhenUsed="1"/>
     <w:lsdException w:name="annotation subject" w:semiHidden="1" w:unhideWhenUsed="1"/>
     <w:lsdException w:name="No List" w:semiHidden="1" w:unhideWhenUsed="1"/>
     <w:lsdException w:name="Outline List 1" w:semiHidden="1" w:unhideWhenUsed="1"/>
@@ -14584,8 +14292,10 @@
     <w:lsdException w:name="Table Elegant" w:semiHidden="1" w:unhideWhenUsed="1"/>
     <w:lsdException w:name="Table Professional" w:semiHidden="1" w:unhideWhenUsed="1"/>
     <w:lsdException w:name="Table Subtle 1" w:semiHidden="1" w:unhideWhenUsed="1"/>
+    <w:lsdException w:name="Table Subtle 2" w:semiHidden="1" w:unhideWhenUsed="1"/>
     <w:lsdException w:name="Table Web 1" w:semiHidden="1" w:unhideWhenUsed="1"/>
     <w:lsdException w:name="Table Web 2" w:semiHidden="1" w:unhideWhenUsed="1"/>
+    <w:lsdException w:name="Table Web 3" w:semiHidden="1" w:unhideWhenUsed="1"/>
     <w:lsdException w:name="Balloon Text" w:semiHidden="1" w:unhideWhenUsed="1"/>
     <w:lsdException w:name="Table Grid" w:uiPriority="39"/>
     <w:lsdException w:name="Table Theme" w:semiHidden="1" w:unhideWhenUsed="1"/>

</xml_diff>